<commit_message>
Update NDHU Event System Final Report.docx
</commit_message>
<xml_diff>
--- a/examples/NDHU Event System Final Report.docx
+++ b/examples/NDHU Event System Final Report.docx
@@ -1323,7 +1323,7 @@
                                     </pic:cNvPicPr>
                                   </pic:nvPicPr>
                                   <pic:blipFill>
-                                    <a:blip r:embed="rId6">
+                                    <a:blip r:embed="rId5">
                                       <a:extLst>
                                         <a:ext uri="{28A0092B-C50C-407E-A947-70E740481C1C}">
                                           <a14:useLocalDpi xmlns:a14="http://schemas.microsoft.com/office/drawing/2010/main" val="0"/>
@@ -1628,7 +1628,7 @@
                                           </pic:cNvPicPr>
                                         </pic:nvPicPr>
                                         <pic:blipFill>
-                                          <a:blip r:embed="rId7">
+                                          <a:blip r:embed="rId6">
                                             <a:extLst>
                                               <a:ext uri="{28A0092B-C50C-407E-A947-70E740481C1C}">
                                                 <a14:useLocalDpi xmlns:a14="http://schemas.microsoft.com/office/drawing/2010/main" val="0"/>
@@ -1710,7 +1710,7 @@
                                     </pic:cNvPicPr>
                                   </pic:nvPicPr>
                                   <pic:blipFill>
-                                    <a:blip r:embed="rId8">
+                                    <a:blip r:embed="rId6">
                                       <a:extLst>
                                         <a:ext uri="{28A0092B-C50C-407E-A947-70E740481C1C}">
                                           <a14:useLocalDpi xmlns:a14="http://schemas.microsoft.com/office/drawing/2010/main" val="0"/>
@@ -1923,7 +1923,7 @@
                                           </pic:cNvPicPr>
                                         </pic:nvPicPr>
                                         <pic:blipFill>
-                                          <a:blip r:embed="rId9">
+                                          <a:blip r:embed="rId7">
                                             <a:extLst>
                                               <a:ext uri="{28A0092B-C50C-407E-A947-70E740481C1C}">
                                                 <a14:useLocalDpi xmlns:a14="http://schemas.microsoft.com/office/drawing/2010/main" val="0"/>
@@ -2005,7 +2005,7 @@
                                     </pic:cNvPicPr>
                                   </pic:nvPicPr>
                                   <pic:blipFill>
-                                    <a:blip r:embed="rId10">
+                                    <a:blip r:embed="rId7">
                                       <a:extLst>
                                         <a:ext uri="{28A0092B-C50C-407E-A947-70E740481C1C}">
                                           <a14:useLocalDpi xmlns:a14="http://schemas.microsoft.com/office/drawing/2010/main" val="0"/>
@@ -2645,7 +2645,7 @@
                                           </pic:cNvPicPr>
                                         </pic:nvPicPr>
                                         <pic:blipFill>
-                                          <a:blip r:embed="rId11">
+                                          <a:blip r:embed="rId8">
                                             <a:extLst>
                                               <a:ext uri="{28A0092B-C50C-407E-A947-70E740481C1C}">
                                                 <a14:useLocalDpi xmlns:a14="http://schemas.microsoft.com/office/drawing/2010/main" val="0"/>
@@ -2727,7 +2727,7 @@
                                     </pic:cNvPicPr>
                                   </pic:nvPicPr>
                                   <pic:blipFill>
-                                    <a:blip r:embed="rId12">
+                                    <a:blip r:embed="rId8">
                                       <a:extLst>
                                         <a:ext uri="{28A0092B-C50C-407E-A947-70E740481C1C}">
                                           <a14:useLocalDpi xmlns:a14="http://schemas.microsoft.com/office/drawing/2010/main" val="0"/>
@@ -2960,7 +2960,7 @@
                                           </pic:cNvPicPr>
                                         </pic:nvPicPr>
                                         <pic:blipFill>
-                                          <a:blip r:embed="rId13">
+                                          <a:blip r:embed="rId9">
                                             <a:extLst>
                                               <a:ext uri="{28A0092B-C50C-407E-A947-70E740481C1C}">
                                                 <a14:useLocalDpi xmlns:a14="http://schemas.microsoft.com/office/drawing/2010/main" val="0"/>
@@ -3011,11 +3011,7 @@
           </mc:Choice>
           <mc:Fallback>
             <w:pict>
-              <v:shapetype w14:anchorId="30F14473" id="_x0000_t202" coordsize="21600,21600" o:spt="202" path="m,l,21600r21600,l21600,xe">
-                <v:stroke joinstyle="miter"/>
-                <v:path gradientshapeok="t" o:connecttype="rect"/>
-              </v:shapetype>
-              <v:shape id="_x0000_s1030" type="#_x0000_t202" style="position:absolute;left:0;text-align:left;margin-left:-66.7pt;margin-top:162.75pt;width:590pt;height:338pt;z-index:251667456;visibility:visible;mso-wrap-style:square;mso-width-percent:0;mso-height-percent:0;mso-wrap-distance-left:9pt;mso-wrap-distance-top:3.6pt;mso-wrap-distance-right:9pt;mso-wrap-distance-bottom:3.6pt;mso-position-horizontal:absolute;mso-position-horizontal-relative:margin;mso-position-vertical:absolute;mso-position-vertical-relative:text;mso-width-percent:0;mso-height-percent:0;mso-width-relative:margin;mso-height-relative:margin;v-text-anchor:top" o:gfxdata="UEsDBBQABgAIAAAAIQC2gziS/gAAAOEBAAATAAAAW0NvbnRlbnRfVHlwZXNdLnhtbJSRQU7DMBBF&#10;90jcwfIWJU67QAgl6YK0S0CoHGBkTxKLZGx5TGhvj5O2G0SRWNoz/78nu9wcxkFMGNg6quQqL6RA&#10;0s5Y6ir5vt9lD1JwBDIwOMJKHpHlpr69KfdHjyxSmriSfYz+USnWPY7AufNIadK6MEJMx9ApD/oD&#10;OlTrorhX2lFEilmcO2RdNtjC5xDF9pCuTyYBB5bi6bQ4syoJ3g9WQ0ymaiLzg5KdCXlKLjvcW893&#10;SUOqXwnz5DrgnHtJTxOsQfEKIT7DmDSUCaxw7Rqn8787ZsmRM9e2VmPeBN4uqYvTtW7jvijg9N/y&#10;JsXecLq0q+WD6m8AAAD//wMAUEsDBBQABgAIAAAAIQA4/SH/1gAAAJQBAAALAAAAX3JlbHMvLnJl&#10;bHOkkMFqwzAMhu+DvYPRfXGawxijTi+j0GvpHsDYimMaW0Yy2fr2M4PBMnrbUb/Q94l/f/hMi1qR&#10;JVI2sOt6UJgd+ZiDgffL8ekFlFSbvV0oo4EbChzGx4f9GRdb25HMsYhqlCwG5lrLq9biZkxWOiqY&#10;22YiTra2kYMu1l1tQD30/bPm3wwYN0x18gb45AdQl1tp5j/sFB2T0FQ7R0nTNEV3j6o9feQzro1i&#10;OWA14Fm+Q8a1a8+Bvu/d/dMb2JY5uiPbhG/ktn4cqGU/er3pcvwCAAD//wMAUEsDBBQABgAIAAAA&#10;IQDavOVtJwIAACoEAAAOAAAAZHJzL2Uyb0RvYy54bWysU9uO0zAQfUfiHyy/06Sh3d1GTVdLlyKk&#10;5SItfMDUdhoLxxNst0n5esZOWwq8IfJgzWTGZ86cGS/vh9awg3Jeo634dJJzpqxAqe2u4l+/bF7d&#10;ceYDWAkGrar4UXl+v3r5Ytl3pSqwQSOVYwRifdl3FW9C6Mos86JRLfgJdspSsEbXQiDX7TLpoCf0&#10;1mRFnt9kPTrZORTKe/r7OAb5KuHXtRLhU117FZipOHEL6XTp3MYzWy2h3DnoGi1ONOAfWLSgLRW9&#10;QD1CALZ3+i+oVguHHuswEdhmWNdaqNQDdTPN/+jmuYFOpV5IHN9dZPL/D1Z8PHx2TMuKLziz0NKI&#10;1nuQDplULKghICuiSH3nS8p97ig7DG9woGGnhn33hOKbZxbXDdidenAO+0aBJJLTeDO7ujri+Aiy&#10;7T+gpGqwD5iAhtq1UUHShBE6Det4GRDxYIJ+3s4Wr/OcQoJis2JR3JATa0B5vt45H94pbFk0Ku5o&#10;AxI8HJ58GFPPKbGaR6PlRhuTHLfbro1jB6Bt2aTvhP5bmrGsJ73mxTwhW4z3CRrKVgfaZqPbit8R&#10;z5EclFGOt1amlADajDaRNvakT5RkFCcM2yHNY3aWfYvySII5HJeXHhsZDbofnPW0uBX33/fgFGfm&#10;vSXRF9PZLG56cmbz24Icdx3ZXkfACoKqeOBsNNchvY7YjcUHGk6tk2xxiiOTE2VayCT86fHEjb/2&#10;U9avJ776CQAA//8DAFBLAwQUAAYACAAAACEAM91mieEAAAAOAQAADwAAAGRycy9kb3ducmV2Lnht&#10;bEyPy07DMBBF90j8gzVIbFBrp3kUQpwKkEBsW/oBTjxNIuJxFLtN+vc4K7qb0RzdObfYzaZnFxxd&#10;Z0lCtBbAkGqrO2okHH8+V8/AnFekVW8JJVzRwa68vytUru1Ee7wcfMNCCLlcSWi9H3LOXd2iUW5t&#10;B6RwO9nRKB/WseF6VFMINz3fCJFxozoKH1o14EeL9e/hbCScvqen9GWqvvxxu0+yd9VtK3uV8vFh&#10;fnsF5nH2/zAs+kEdyuBU2TNpx3oJqyiOk8BKiDdpCmxBRJJlwKplElEKvCz4bY3yDwAA//8DAFBL&#10;AQItABQABgAIAAAAIQC2gziS/gAAAOEBAAATAAAAAAAAAAAAAAAAAAAAAABbQ29udGVudF9UeXBl&#10;c10ueG1sUEsBAi0AFAAGAAgAAAAhADj9If/WAAAAlAEAAAsAAAAAAAAAAAAAAAAALwEAAF9yZWxz&#10;Ly5yZWxzUEsBAi0AFAAGAAgAAAAhANq85W0nAgAAKgQAAA4AAAAAAAAAAAAAAAAALgIAAGRycy9l&#10;Mm9Eb2MueG1sUEsBAi0AFAAGAAgAAAAhADPdZonhAAAADgEAAA8AAAAAAAAAAAAAAAAAgQQAAGRy&#10;cy9kb3ducmV2LnhtbFBLBQYAAAAABAAEAPMAAACPBQAAAAA=&#10;" stroked="f">
+              <v:shape w14:anchorId="30F14473" id="_x0000_s1030" type="#_x0000_t202" style="position:absolute;left:0;text-align:left;margin-left:-66.7pt;margin-top:162.75pt;width:590pt;height:338pt;z-index:251667456;visibility:visible;mso-wrap-style:square;mso-width-percent:0;mso-height-percent:0;mso-wrap-distance-left:9pt;mso-wrap-distance-top:3.6pt;mso-wrap-distance-right:9pt;mso-wrap-distance-bottom:3.6pt;mso-position-horizontal:absolute;mso-position-horizontal-relative:margin;mso-position-vertical:absolute;mso-position-vertical-relative:text;mso-width-percent:0;mso-height-percent:0;mso-width-relative:margin;mso-height-relative:margin;v-text-anchor:top" o:gfxdata="UEsDBBQABgAIAAAAIQC2gziS/gAAAOEBAAATAAAAW0NvbnRlbnRfVHlwZXNdLnhtbJSRQU7DMBBF&#10;90jcwfIWJU67QAgl6YK0S0CoHGBkTxKLZGx5TGhvj5O2G0SRWNoz/78nu9wcxkFMGNg6quQqL6RA&#10;0s5Y6ir5vt9lD1JwBDIwOMJKHpHlpr69KfdHjyxSmriSfYz+USnWPY7AufNIadK6MEJMx9ApD/oD&#10;OlTrorhX2lFEilmcO2RdNtjC5xDF9pCuTyYBB5bi6bQ4syoJ3g9WQ0ymaiLzg5KdCXlKLjvcW893&#10;SUOqXwnz5DrgnHtJTxOsQfEKIT7DmDSUCaxw7Rqn8787ZsmRM9e2VmPeBN4uqYvTtW7jvijg9N/y&#10;JsXecLq0q+WD6m8AAAD//wMAUEsDBBQABgAIAAAAIQA4/SH/1gAAAJQBAAALAAAAX3JlbHMvLnJl&#10;bHOkkMFqwzAMhu+DvYPRfXGawxijTi+j0GvpHsDYimMaW0Yy2fr2M4PBMnrbUb/Q94l/f/hMi1qR&#10;JVI2sOt6UJgd+ZiDgffL8ekFlFSbvV0oo4EbChzGx4f9GRdb25HMsYhqlCwG5lrLq9biZkxWOiqY&#10;22YiTra2kYMu1l1tQD30/bPm3wwYN0x18gb45AdQl1tp5j/sFB2T0FQ7R0nTNEV3j6o9feQzro1i&#10;OWA14Fm+Q8a1a8+Bvu/d/dMb2JY5uiPbhG/ktn4cqGU/er3pcvwCAAD//wMAUEsDBBQABgAIAAAA&#10;IQDavOVtJwIAACoEAAAOAAAAZHJzL2Uyb0RvYy54bWysU9uO0zAQfUfiHyy/06Sh3d1GTVdLlyKk&#10;5SItfMDUdhoLxxNst0n5esZOWwq8IfJgzWTGZ86cGS/vh9awg3Jeo634dJJzpqxAqe2u4l+/bF7d&#10;ceYDWAkGrar4UXl+v3r5Ytl3pSqwQSOVYwRifdl3FW9C6Mos86JRLfgJdspSsEbXQiDX7TLpoCf0&#10;1mRFnt9kPTrZORTKe/r7OAb5KuHXtRLhU117FZipOHEL6XTp3MYzWy2h3DnoGi1ONOAfWLSgLRW9&#10;QD1CALZ3+i+oVguHHuswEdhmWNdaqNQDdTPN/+jmuYFOpV5IHN9dZPL/D1Z8PHx2TMuKLziz0NKI&#10;1nuQDplULKghICuiSH3nS8p97ig7DG9woGGnhn33hOKbZxbXDdidenAO+0aBJJLTeDO7ujri+Aiy&#10;7T+gpGqwD5iAhtq1UUHShBE6Det4GRDxYIJ+3s4Wr/OcQoJis2JR3JATa0B5vt45H94pbFk0Ku5o&#10;AxI8HJ58GFPPKbGaR6PlRhuTHLfbro1jB6Bt2aTvhP5bmrGsJ73mxTwhW4z3CRrKVgfaZqPbit8R&#10;z5EclFGOt1amlADajDaRNvakT5RkFCcM2yHNY3aWfYvySII5HJeXHhsZDbofnPW0uBX33/fgFGfm&#10;vSXRF9PZLG56cmbz24Icdx3ZXkfACoKqeOBsNNchvY7YjcUHGk6tk2xxiiOTE2VayCT86fHEjb/2&#10;U9avJ776CQAA//8DAFBLAwQUAAYACAAAACEAM91mieEAAAAOAQAADwAAAGRycy9kb3ducmV2Lnht&#10;bEyPy07DMBBF90j8gzVIbFBrp3kUQpwKkEBsW/oBTjxNIuJxFLtN+vc4K7qb0RzdObfYzaZnFxxd&#10;Z0lCtBbAkGqrO2okHH8+V8/AnFekVW8JJVzRwa68vytUru1Ee7wcfMNCCLlcSWi9H3LOXd2iUW5t&#10;B6RwO9nRKB/WseF6VFMINz3fCJFxozoKH1o14EeL9e/hbCScvqen9GWqvvxxu0+yd9VtK3uV8vFh&#10;fnsF5nH2/zAs+kEdyuBU2TNpx3oJqyiOk8BKiDdpCmxBRJJlwKplElEKvCz4bY3yDwAA//8DAFBL&#10;AQItABQABgAIAAAAIQC2gziS/gAAAOEBAAATAAAAAAAAAAAAAAAAAAAAAABbQ29udGVudF9UeXBl&#10;c10ueG1sUEsBAi0AFAAGAAgAAAAhADj9If/WAAAAlAEAAAsAAAAAAAAAAAAAAAAALwEAAF9yZWxz&#10;Ly5yZWxzUEsBAi0AFAAGAAgAAAAhANq85W0nAgAAKgQAAA4AAAAAAAAAAAAAAAAALgIAAGRycy9l&#10;Mm9Eb2MueG1sUEsBAi0AFAAGAAgAAAAhADPdZonhAAAADgEAAA8AAAAAAAAAAAAAAAAAgQQAAGRy&#10;cy9kb3ducmV2LnhtbFBLBQYAAAAABAAEAPMAAACPBQAAAAA=&#10;" stroked="f">
                 <v:textbox>
                   <w:txbxContent>
                     <w:p>
@@ -3046,7 +3042,7 @@
                                     </pic:cNvPicPr>
                                   </pic:nvPicPr>
                                   <pic:blipFill>
-                                    <a:blip r:embed="rId14">
+                                    <a:blip r:embed="rId9">
                                       <a:extLst>
                                         <a:ext uri="{28A0092B-C50C-407E-A947-70E740481C1C}">
                                           <a14:useLocalDpi xmlns:a14="http://schemas.microsoft.com/office/drawing/2010/main" val="0"/>
@@ -3098,7 +3094,56 @@
           <w:sz w:val="32"/>
           <w:szCs w:val="32"/>
         </w:rPr>
-        <w:t xml:space="preserve"> Event System </w:t>
+        <w:t xml:space="preserve"> Event System Dashbo</w:t>
+      </w:r>
+      <w:r>
+        <w:rPr>
+          <w:sz w:val="32"/>
+          <w:szCs w:val="32"/>
+        </w:rPr>
+        <w:t>a</w:t>
+      </w:r>
+      <w:r>
+        <w:rPr>
+          <w:sz w:val="32"/>
+          <w:szCs w:val="32"/>
+        </w:rPr>
+        <w:t>rd Web Page for users that are allowed to create ne</w:t>
+      </w:r>
+      <w:r>
+        <w:rPr>
+          <w:sz w:val="32"/>
+          <w:szCs w:val="32"/>
+        </w:rPr>
+        <w:t>w activities and announcements (</w:t>
+      </w:r>
+      <w:r>
+        <w:rPr>
+          <w:sz w:val="32"/>
+          <w:szCs w:val="32"/>
+        </w:rPr>
+        <w:t>they can also get in touch with students that want to be part of the staf</w:t>
+      </w:r>
+      <w:r>
+        <w:rPr>
+          <w:sz w:val="32"/>
+          <w:szCs w:val="32"/>
+        </w:rPr>
+        <w:t xml:space="preserve">f team for the activity created; </w:t>
+      </w:r>
+      <w:r>
+        <w:rPr>
+          <w:sz w:val="32"/>
+          <w:szCs w:val="32"/>
+        </w:rPr>
+        <w:t>each activity has the option to set up the need of staff or not).</w:t>
+      </w:r>
+      <w:r>
+        <w:rPr>
+          <w:sz w:val="32"/>
+          <w:szCs w:val="32"/>
+        </w:rPr>
+        <w:t xml:space="preserve"> </w:t>
       </w:r>
       <w:proofErr w:type="spellStart"/>
       <w:r>
@@ -3114,59 +3159,261 @@
           <w:sz w:val="32"/>
           <w:szCs w:val="32"/>
         </w:rPr>
-        <w:t xml:space="preserve"> Web Page for users that are allowed to create ne</w:t>
-      </w:r>
-      <w:r>
-        <w:rPr>
-          <w:sz w:val="32"/>
-          <w:szCs w:val="32"/>
-        </w:rPr>
-        <w:t>w activities and announcements (</w:t>
-      </w:r>
-      <w:r>
-        <w:rPr>
-          <w:sz w:val="32"/>
-          <w:szCs w:val="32"/>
-        </w:rPr>
-        <w:t>they can also get in touch with students that want to be part of the staf</w:t>
-      </w:r>
-      <w:r>
-        <w:rPr>
-          <w:sz w:val="32"/>
-          <w:szCs w:val="32"/>
-        </w:rPr>
-        <w:t xml:space="preserve">f team for the activity created; </w:t>
-      </w:r>
-      <w:r>
-        <w:rPr>
-          <w:sz w:val="32"/>
-          <w:szCs w:val="32"/>
-        </w:rPr>
-        <w:t>each activity has the option to set up the need of staff or not).</w:t>
-      </w:r>
-      <w:r>
-        <w:rPr>
-          <w:sz w:val="32"/>
-          <w:szCs w:val="32"/>
-        </w:rPr>
-        <w:t xml:space="preserve"> </w:t>
-      </w:r>
-      <w:proofErr w:type="spellStart"/>
-      <w:r>
-        <w:rPr>
-          <w:sz w:val="32"/>
-          <w:szCs w:val="32"/>
-        </w:rPr>
-        <w:t>Dashbord</w:t>
-      </w:r>
-      <w:proofErr w:type="spellEnd"/>
-      <w:r>
-        <w:rPr>
-          <w:sz w:val="32"/>
-          <w:szCs w:val="32"/>
-        </w:rPr>
         <w:t xml:space="preserve"> web page also shows the upcoming activities for the next few days. </w:t>
       </w:r>
+    </w:p>
+    <w:p>
+      <w:pPr>
+        <w:jc w:val="both"/>
+        <w:rPr>
+          <w:sz w:val="32"/>
+          <w:szCs w:val="32"/>
+        </w:rPr>
+      </w:pPr>
+      <w:r>
+        <w:rPr>
+          <w:noProof/>
+          <w:sz w:val="32"/>
+          <w:szCs w:val="32"/>
+        </w:rPr>
+        <w:lastRenderedPageBreak/>
+        <mc:AlternateContent>
+          <mc:Choice Requires="wps">
+            <w:drawing>
+              <wp:anchor distT="45720" distB="45720" distL="114300" distR="114300" simplePos="0" relativeHeight="251702272" behindDoc="0" locked="0" layoutInCell="1" allowOverlap="1" wp14:anchorId="2C9425F1" wp14:editId="4A804BFE">
+                <wp:simplePos x="0" y="0"/>
+                <wp:positionH relativeFrom="margin">
+                  <wp:posOffset>-670560</wp:posOffset>
+                </wp:positionH>
+                <wp:positionV relativeFrom="paragraph">
+                  <wp:posOffset>510540</wp:posOffset>
+                </wp:positionV>
+                <wp:extent cx="7307580" cy="4015740"/>
+                <wp:effectExtent l="0" t="0" r="7620" b="3810"/>
+                <wp:wrapSquare wrapText="bothSides"/>
+                <wp:docPr id="42" name="Cuadro de texto 2"/>
+                <wp:cNvGraphicFramePr>
+                  <a:graphicFrameLocks xmlns:a="http://schemas.openxmlformats.org/drawingml/2006/main"/>
+                </wp:cNvGraphicFramePr>
+                <a:graphic xmlns:a="http://schemas.openxmlformats.org/drawingml/2006/main">
+                  <a:graphicData uri="http://schemas.microsoft.com/office/word/2010/wordprocessingShape">
+                    <wps:wsp>
+                      <wps:cNvSpPr txBox="1">
+                        <a:spLocks noChangeArrowheads="1"/>
+                      </wps:cNvSpPr>
+                      <wps:spPr bwMode="auto">
+                        <a:xfrm>
+                          <a:off x="0" y="0"/>
+                          <a:ext cx="7307580" cy="4015740"/>
+                        </a:xfrm>
+                        <a:prstGeom prst="rect">
+                          <a:avLst/>
+                        </a:prstGeom>
+                        <a:solidFill>
+                          <a:srgbClr val="FFFFFF"/>
+                        </a:solidFill>
+                        <a:ln w="9525">
+                          <a:noFill/>
+                          <a:miter lim="800000"/>
+                          <a:headEnd/>
+                          <a:tailEnd/>
+                        </a:ln>
+                      </wps:spPr>
+                      <wps:txbx>
+                        <w:txbxContent>
+                          <w:p>
+                            <w:pPr>
+                              <w:rPr>
+                                <w:lang w:val="es-419"/>
+                              </w:rPr>
+                            </w:pPr>
+                            <w:r>
+                              <w:rPr>
+                                <w:noProof/>
+                              </w:rPr>
+                              <w:drawing>
+                                <wp:inline distT="0" distB="0" distL="0" distR="0">
+                                  <wp:extent cx="7136765" cy="3855720"/>
+                                  <wp:effectExtent l="0" t="0" r="6985" b="0"/>
+                                  <wp:docPr id="43" name="Imagen 43" descr="C:\Users\dresj\Desktop\IS PROJECT\studentDashboard.png"/>
+                                  <wp:cNvGraphicFramePr>
+                                    <a:graphicFrameLocks xmlns:a="http://schemas.openxmlformats.org/drawingml/2006/main" noChangeAspect="1"/>
+                                  </wp:cNvGraphicFramePr>
+                                  <a:graphic xmlns:a="http://schemas.openxmlformats.org/drawingml/2006/main">
+                                    <a:graphicData uri="http://schemas.openxmlformats.org/drawingml/2006/picture">
+                                      <pic:pic xmlns:pic="http://schemas.openxmlformats.org/drawingml/2006/picture">
+                                        <pic:nvPicPr>
+                                          <pic:cNvPr id="0" name="Picture 5" descr="C:\Users\dresj\Desktop\IS PROJECT\studentDashboard.png"/>
+                                          <pic:cNvPicPr>
+                                            <a:picLocks noChangeAspect="1" noChangeArrowheads="1"/>
+                                          </pic:cNvPicPr>
+                                        </pic:nvPicPr>
+                                        <pic:blipFill>
+                                          <a:blip r:embed="rId10">
+                                            <a:extLst>
+                                              <a:ext uri="{28A0092B-C50C-407E-A947-70E740481C1C}">
+                                                <a14:useLocalDpi xmlns:a14="http://schemas.microsoft.com/office/drawing/2010/main" val="0"/>
+                                              </a:ext>
+                                            </a:extLst>
+                                          </a:blip>
+                                          <a:srcRect/>
+                                          <a:stretch>
+                                            <a:fillRect/>
+                                          </a:stretch>
+                                        </pic:blipFill>
+                                        <pic:spPr bwMode="auto">
+                                          <a:xfrm>
+                                            <a:off x="0" y="0"/>
+                                            <a:ext cx="7140428" cy="3857699"/>
+                                          </a:xfrm>
+                                          <a:prstGeom prst="rect">
+                                            <a:avLst/>
+                                          </a:prstGeom>
+                                          <a:noFill/>
+                                          <a:ln>
+                                            <a:noFill/>
+                                          </a:ln>
+                                        </pic:spPr>
+                                      </pic:pic>
+                                    </a:graphicData>
+                                  </a:graphic>
+                                </wp:inline>
+                              </w:drawing>
+                            </w:r>
+                          </w:p>
+                        </w:txbxContent>
+                      </wps:txbx>
+                      <wps:bodyPr rot="0" vert="horz" wrap="square" lIns="91440" tIns="45720" rIns="91440" bIns="45720" anchor="t" anchorCtr="0">
+                        <a:noAutofit/>
+                      </wps:bodyPr>
+                    </wps:wsp>
+                  </a:graphicData>
+                </a:graphic>
+                <wp14:sizeRelH relativeFrom="margin">
+                  <wp14:pctWidth>0</wp14:pctWidth>
+                </wp14:sizeRelH>
+                <wp14:sizeRelV relativeFrom="margin">
+                  <wp14:pctHeight>0</wp14:pctHeight>
+                </wp14:sizeRelV>
+              </wp:anchor>
+            </w:drawing>
+          </mc:Choice>
+          <mc:Fallback>
+            <w:pict>
+              <v:shape w14:anchorId="2C9425F1" id="_x0000_s1031" type="#_x0000_t202" style="position:absolute;left:0;text-align:left;margin-left:-52.8pt;margin-top:40.2pt;width:575.4pt;height:316.2pt;z-index:251702272;visibility:visible;mso-wrap-style:square;mso-width-percent:0;mso-height-percent:0;mso-wrap-distance-left:9pt;mso-wrap-distance-top:3.6pt;mso-wrap-distance-right:9pt;mso-wrap-distance-bottom:3.6pt;mso-position-horizontal:absolute;mso-position-horizontal-relative:margin;mso-position-vertical:absolute;mso-position-vertical-relative:text;mso-width-percent:0;mso-height-percent:0;mso-width-relative:margin;mso-height-relative:margin;v-text-anchor:top" o:gfxdata="UEsDBBQABgAIAAAAIQC2gziS/gAAAOEBAAATAAAAW0NvbnRlbnRfVHlwZXNdLnhtbJSRQU7DMBBF&#10;90jcwfIWJU67QAgl6YK0S0CoHGBkTxKLZGx5TGhvj5O2G0SRWNoz/78nu9wcxkFMGNg6quQqL6RA&#10;0s5Y6ir5vt9lD1JwBDIwOMJKHpHlpr69KfdHjyxSmriSfYz+USnWPY7AufNIadK6MEJMx9ApD/oD&#10;OlTrorhX2lFEilmcO2RdNtjC5xDF9pCuTyYBB5bi6bQ4syoJ3g9WQ0ymaiLzg5KdCXlKLjvcW893&#10;SUOqXwnz5DrgnHtJTxOsQfEKIT7DmDSUCaxw7Rqn8787ZsmRM9e2VmPeBN4uqYvTtW7jvijg9N/y&#10;JsXecLq0q+WD6m8AAAD//wMAUEsDBBQABgAIAAAAIQA4/SH/1gAAAJQBAAALAAAAX3JlbHMvLnJl&#10;bHOkkMFqwzAMhu+DvYPRfXGawxijTi+j0GvpHsDYimMaW0Yy2fr2M4PBMnrbUb/Q94l/f/hMi1qR&#10;JVI2sOt6UJgd+ZiDgffL8ekFlFSbvV0oo4EbChzGx4f9GRdb25HMsYhqlCwG5lrLq9biZkxWOiqY&#10;22YiTra2kYMu1l1tQD30/bPm3wwYN0x18gb45AdQl1tp5j/sFB2T0FQ7R0nTNEV3j6o9feQzro1i&#10;OWA14Fm+Q8a1a8+Bvu/d/dMb2JY5uiPbhG/ktn4cqGU/er3pcvwCAAD//wMAUEsDBBQABgAIAAAA&#10;IQAzFH+cKQIAACsEAAAOAAAAZHJzL2Uyb0RvYy54bWysU9uO2yAQfa/Uf0C8N3bcuMlacVbbbFNV&#10;2l6kbT8AA45RgXGBxN5+/Q44SaPtW1U/IMYzHM6cOaxvR6PJUTqvwNZ0PsspkZaDUHZf0x/fd29W&#10;lPjArGAarKzpk/T0dvP61XroK1lAB1pIRxDE+mroa9qF0FdZ5nknDfMz6KXFZAvOsICh22fCsQHR&#10;jc6KPH+XDeBE74BL7/Hv/ZSkm4TftpKHr23rZSC6psgtpNWltYlrtlmzau9Y3yl+osH+gYVhyuKl&#10;F6h7Fhg5OPUXlFHcgYc2zDiYDNpWcZl6wG7m+YtuHjvWy9QLiuP7i0z+/8HyL8dvjihR00VBiWUG&#10;Z7Q9MOGACEmCHAOQIqo09L7C4scey8P4HkacdurY9w/Af3piYdsxu5d3zsHQSSaQ5TyezK6OTjg+&#10;gjTDZxB4GzsESEBj60yUEEUhiI7TerpMCHkQjj+Xb/NlucIUx9win5fLRZphxqrz8d758FGCIXFT&#10;U4cWSPDs+OBDpMOqc0m8zYNWYqe0ToHbN1vtyJGhXXbpSx28KNOWDDW9KYsyIVuI55OTjApoZ61M&#10;TVd5/CaDRTk+WJFKAlN62iMTbU/6REkmccLYjGkg5Vn2BsQTCuZgci++Ntx04H5TMqBza+p/HZiT&#10;lOhPFkW/mS9QFBJSsCiXBQbuOtNcZ5jlCFXTQMm03Yb0PKIcFu5wOK1KssUpTkxOlNGRSc3T64mW&#10;v45T1Z83vnkGAAD//wMAUEsDBBQABgAIAAAAIQBI1XbF4AAAAAwBAAAPAAAAZHJzL2Rvd25yZXYu&#10;eG1sTI/LTsMwEEX3SPyDNUhsUGsnyouQSQVIILYt/YBJ7CYRsR3FbpP+Pe4KlqN7dO+ZarfqkV3U&#10;7AZrEKKtAKZMa+VgOoTj98emAOY8GUmjNQrhqhzs6vu7ikppF7NXl4PvWCgxriSE3vup5Ny1vdLk&#10;tnZSJmQnO2vy4Zw7LmdaQrkeeSxExjUNJiz0NKn3XrU/h7NGOH0tT+nz0nz6Y75Psjca8sZeER8f&#10;1tcXYF6t/g+Gm35Qhzo4NfZspGMjwiYSaRZYhEIkwG6ESNIYWIOQR3EBvK74/yfqXwAAAP//AwBQ&#10;SwECLQAUAAYACAAAACEAtoM4kv4AAADhAQAAEwAAAAAAAAAAAAAAAAAAAAAAW0NvbnRlbnRfVHlw&#10;ZXNdLnhtbFBLAQItABQABgAIAAAAIQA4/SH/1gAAAJQBAAALAAAAAAAAAAAAAAAAAC8BAABfcmVs&#10;cy8ucmVsc1BLAQItABQABgAIAAAAIQAzFH+cKQIAACsEAAAOAAAAAAAAAAAAAAAAAC4CAABkcnMv&#10;ZTJvRG9jLnhtbFBLAQItABQABgAIAAAAIQBI1XbF4AAAAAwBAAAPAAAAAAAAAAAAAAAAAIMEAABk&#10;cnMvZG93bnJldi54bWxQSwUGAAAAAAQABADzAAAAkAUAAAAA&#10;" stroked="f">
+                <v:textbox>
+                  <w:txbxContent>
+                    <w:p>
+                      <w:pPr>
+                        <w:rPr>
+                          <w:lang w:val="es-419"/>
+                        </w:rPr>
+                      </w:pPr>
+                      <w:r>
+                        <w:rPr>
+                          <w:noProof/>
+                        </w:rPr>
+                        <w:drawing>
+                          <wp:inline distT="0" distB="0" distL="0" distR="0">
+                            <wp:extent cx="7136765" cy="3855720"/>
+                            <wp:effectExtent l="0" t="0" r="6985" b="0"/>
+                            <wp:docPr id="43" name="Imagen 43" descr="C:\Users\dresj\Desktop\IS PROJECT\studentDashboard.png"/>
+                            <wp:cNvGraphicFramePr>
+                              <a:graphicFrameLocks xmlns:a="http://schemas.openxmlformats.org/drawingml/2006/main" noChangeAspect="1"/>
+                            </wp:cNvGraphicFramePr>
+                            <a:graphic xmlns:a="http://schemas.openxmlformats.org/drawingml/2006/main">
+                              <a:graphicData uri="http://schemas.openxmlformats.org/drawingml/2006/picture">
+                                <pic:pic xmlns:pic="http://schemas.openxmlformats.org/drawingml/2006/picture">
+                                  <pic:nvPicPr>
+                                    <pic:cNvPr id="0" name="Picture 5" descr="C:\Users\dresj\Desktop\IS PROJECT\studentDashboard.png"/>
+                                    <pic:cNvPicPr>
+                                      <a:picLocks noChangeAspect="1" noChangeArrowheads="1"/>
+                                    </pic:cNvPicPr>
+                                  </pic:nvPicPr>
+                                  <pic:blipFill>
+                                    <a:blip r:embed="rId10">
+                                      <a:extLst>
+                                        <a:ext uri="{28A0092B-C50C-407E-A947-70E740481C1C}">
+                                          <a14:useLocalDpi xmlns:a14="http://schemas.microsoft.com/office/drawing/2010/main" val="0"/>
+                                        </a:ext>
+                                      </a:extLst>
+                                    </a:blip>
+                                    <a:srcRect/>
+                                    <a:stretch>
+                                      <a:fillRect/>
+                                    </a:stretch>
+                                  </pic:blipFill>
+                                  <pic:spPr bwMode="auto">
+                                    <a:xfrm>
+                                      <a:off x="0" y="0"/>
+                                      <a:ext cx="7140428" cy="3857699"/>
+                                    </a:xfrm>
+                                    <a:prstGeom prst="rect">
+                                      <a:avLst/>
+                                    </a:prstGeom>
+                                    <a:noFill/>
+                                    <a:ln>
+                                      <a:noFill/>
+                                    </a:ln>
+                                  </pic:spPr>
+                                </pic:pic>
+                              </a:graphicData>
+                            </a:graphic>
+                          </wp:inline>
+                        </w:drawing>
+                      </w:r>
+                    </w:p>
+                  </w:txbxContent>
+                </v:textbox>
+                <w10:wrap type="square" anchorx="margin"/>
+              </v:shape>
+            </w:pict>
+          </mc:Fallback>
+        </mc:AlternateContent>
+      </w:r>
+    </w:p>
+    <w:p>
+      <w:pPr>
+        <w:jc w:val="both"/>
+        <w:rPr>
+          <w:sz w:val="32"/>
+          <w:szCs w:val="32"/>
+        </w:rPr>
+      </w:pPr>
+    </w:p>
+    <w:p>
+      <w:pPr>
+        <w:jc w:val="both"/>
+        <w:rPr>
+          <w:sz w:val="32"/>
+          <w:szCs w:val="32"/>
+        </w:rPr>
+      </w:pPr>
+      <w:r>
+        <w:rPr>
+          <w:sz w:val="32"/>
+          <w:szCs w:val="32"/>
+        </w:rPr>
+        <w:t xml:space="preserve">The difference among teachers and student profile is the functionalities available for each of them. For students, as it is shown above, “All activities”, “my activities” and “announcements” are also visible for students. “All activities” shows the list of all activities, “My activities” shows the list of activities that the student that has just logged in has sign for as staff member or only by attending the activity and “Announcements” are all the announcements in general for all the activities. Announcements are shown to every student no matter department nor college. </w:t>
+      </w:r>
+    </w:p>
+    <w:p>
+      <w:pPr>
+        <w:jc w:val="both"/>
+        <w:rPr>
+          <w:sz w:val="32"/>
+          <w:szCs w:val="32"/>
+        </w:rPr>
+      </w:pPr>
+    </w:p>
+    <w:p>
+      <w:pPr>
+        <w:jc w:val="both"/>
+        <w:rPr>
+          <w:sz w:val="32"/>
+          <w:szCs w:val="32"/>
+        </w:rPr>
+      </w:pPr>
     </w:p>
     <w:p>
       <w:pPr>
@@ -3255,7 +3502,7 @@
                                           </pic:cNvPicPr>
                                         </pic:nvPicPr>
                                         <pic:blipFill>
-                                          <a:blip r:embed="rId15">
+                                          <a:blip r:embed="rId11">
                                             <a:extLst>
                                               <a:ext uri="{28A0092B-C50C-407E-A947-70E740481C1C}">
                                                 <a14:useLocalDpi xmlns:a14="http://schemas.microsoft.com/office/drawing/2010/main" val="0"/>
@@ -3306,7 +3553,7 @@
           </mc:Choice>
           <mc:Fallback>
             <w:pict>
-              <v:shape w14:anchorId="7780221F" id="_x0000_s1031" type="#_x0000_t202" style="position:absolute;left:0;text-align:left;margin-left:-64pt;margin-top:123.95pt;width:584.65pt;height:329.3pt;z-index:251669504;visibility:visible;mso-wrap-style:square;mso-width-percent:0;mso-height-percent:0;mso-wrap-distance-left:9pt;mso-wrap-distance-top:3.6pt;mso-wrap-distance-right:9pt;mso-wrap-distance-bottom:3.6pt;mso-position-horizontal:absolute;mso-position-horizontal-relative:text;mso-position-vertical:absolute;mso-position-vertical-relative:text;mso-width-percent:0;mso-height-percent:0;mso-width-relative:margin;mso-height-relative:margin;v-text-anchor:top" o:gfxdata="UEsDBBQABgAIAAAAIQC2gziS/gAAAOEBAAATAAAAW0NvbnRlbnRfVHlwZXNdLnhtbJSRQU7DMBBF&#10;90jcwfIWJU67QAgl6YK0S0CoHGBkTxKLZGx5TGhvj5O2G0SRWNoz/78nu9wcxkFMGNg6quQqL6RA&#10;0s5Y6ir5vt9lD1JwBDIwOMJKHpHlpr69KfdHjyxSmriSfYz+USnWPY7AufNIadK6MEJMx9ApD/oD&#10;OlTrorhX2lFEilmcO2RdNtjC5xDF9pCuTyYBB5bi6bQ4syoJ3g9WQ0ymaiLzg5KdCXlKLjvcW893&#10;SUOqXwnz5DrgnHtJTxOsQfEKIT7DmDSUCaxw7Rqn8787ZsmRM9e2VmPeBN4uqYvTtW7jvijg9N/y&#10;JsXecLq0q+WD6m8AAAD//wMAUEsDBBQABgAIAAAAIQA4/SH/1gAAAJQBAAALAAAAX3JlbHMvLnJl&#10;bHOkkMFqwzAMhu+DvYPRfXGawxijTi+j0GvpHsDYimMaW0Yy2fr2M4PBMnrbUb/Q94l/f/hMi1qR&#10;JVI2sOt6UJgd+ZiDgffL8ekFlFSbvV0oo4EbChzGx4f9GRdb25HMsYhqlCwG5lrLq9biZkxWOiqY&#10;22YiTra2kYMu1l1tQD30/bPm3wwYN0x18gb45AdQl1tp5j/sFB2T0FQ7R0nTNEV3j6o9feQzro1i&#10;OWA14Fm+Q8a1a8+Bvu/d/dMb2JY5uiPbhG/ktn4cqGU/er3pcvwCAAD//wMAUEsDBBQABgAIAAAA&#10;IQA77yF7KAIAACsEAAAOAAAAZHJzL2Uyb0RvYy54bWysU9uO2yAQfa/Uf0C8N74o7u5acVbbbFNV&#10;2l6kbT8AA45RgXGBxE6/vgNO0mj7VpUHxDAzh5kzh9X9ZDQ5SOcV2IYWi5wSaTkIZXcN/f5t++aW&#10;Eh+YFUyDlQ09Sk/v169frcahliX0oIV0BEGsr8ehoX0IQ51lnvfSML+AQVp0duAMC2i6XSYcGxHd&#10;6KzM87fZCE4MDrj0Hm8fZyddJ/yukzx86TovA9ENxdpC2l3a27hn6xWrd44NveKnMtg/VGGYsvjo&#10;BeqRBUb2Tv0FZRR34KELCw4mg65TXKYesJsif9HNc88GmXpBcvxwocn/P1j++fDVESVwdgUllhmc&#10;0WbPhAMiJAlyCkDKyNI4+BqDnwcMD9M7mDAjdeyHJ+A/PLGw6ZndyQfnYOwlE1hlETOzq9QZx0eQ&#10;dvwEAl9j+wAJaOqciRQiKQTRcVrHy4SwDsLx8mZZVnlVUcLRtyxuy6JIM8xYfU4fnA8fJBgSDw11&#10;KIEEzw5PPsRyWH0Oia950EpsldbJcLt2ox05MJTLNq3UwYswbcnY0LuqrBKyhZiflGRUQDlrZRp6&#10;m8c1CyzS8d6KFBKY0vMZK9H2xE+kZCYnTO2UBlKdaW9BHJEwB7N68bfhoQf3i5IRldtQ/3PPnKRE&#10;f7RI+l2xXEapJ2NZ3ZRouGtPe+1hliNUQwMl83ET0veIdFh4wOF0KtEWpzhXcioZFZnYPP2eKPlr&#10;O0X9+ePr3wAAAP//AwBQSwMEFAAGAAgAAAAhAHdB+dXhAAAADQEAAA8AAABkcnMvZG93bnJldi54&#10;bWxMj8FugzAQRO+V+g/WVuqlSmwogUAxUVupVa9J8wEGbwAVrxF2Avn7Oqf2OJrRzJtyt5iBXXBy&#10;vSUJ0VoAQ2qs7qmVcPz+WG2BOa9Iq8ESSriig111f1eqQtuZ9ng5+JaFEnKFktB5Pxacu6ZDo9za&#10;jkjBO9nJKB/k1HI9qTmUm4HHQqTcqJ7CQqdGfO+w+TmcjYTT1/y0yef60x+zfZK+qT6r7VXKx4fl&#10;9QWYx8X/heGGH9ChCky1PZN2bJCwiuJtOOMlxEmWA7tFRBI9A6sl5CLdAK9K/v9F9QsAAP//AwBQ&#10;SwECLQAUAAYACAAAACEAtoM4kv4AAADhAQAAEwAAAAAAAAAAAAAAAAAAAAAAW0NvbnRlbnRfVHlw&#10;ZXNdLnhtbFBLAQItABQABgAIAAAAIQA4/SH/1gAAAJQBAAALAAAAAAAAAAAAAAAAAC8BAABfcmVs&#10;cy8ucmVsc1BLAQItABQABgAIAAAAIQA77yF7KAIAACsEAAAOAAAAAAAAAAAAAAAAAC4CAABkcnMv&#10;ZTJvRG9jLnhtbFBLAQItABQABgAIAAAAIQB3QfnV4QAAAA0BAAAPAAAAAAAAAAAAAAAAAIIEAABk&#10;cnMvZG93bnJldi54bWxQSwUGAAAAAAQABADzAAAAkAUAAAAA&#10;" stroked="f">
+              <v:shape w14:anchorId="7780221F" id="_x0000_s1032" type="#_x0000_t202" style="position:absolute;left:0;text-align:left;margin-left:-64pt;margin-top:123.95pt;width:584.65pt;height:329.3pt;z-index:251669504;visibility:visible;mso-wrap-style:square;mso-width-percent:0;mso-height-percent:0;mso-wrap-distance-left:9pt;mso-wrap-distance-top:3.6pt;mso-wrap-distance-right:9pt;mso-wrap-distance-bottom:3.6pt;mso-position-horizontal:absolute;mso-position-horizontal-relative:text;mso-position-vertical:absolute;mso-position-vertical-relative:text;mso-width-percent:0;mso-height-percent:0;mso-width-relative:margin;mso-height-relative:margin;v-text-anchor:top" o:gfxdata="UEsDBBQABgAIAAAAIQC2gziS/gAAAOEBAAATAAAAW0NvbnRlbnRfVHlwZXNdLnhtbJSRQU7DMBBF&#10;90jcwfIWJU67QAgl6YK0S0CoHGBkTxKLZGx5TGhvj5O2G0SRWNoz/78nu9wcxkFMGNg6quQqL6RA&#10;0s5Y6ir5vt9lD1JwBDIwOMJKHpHlpr69KfdHjyxSmriSfYz+USnWPY7AufNIadK6MEJMx9ApD/oD&#10;OlTrorhX2lFEilmcO2RdNtjC5xDF9pCuTyYBB5bi6bQ4syoJ3g9WQ0ymaiLzg5KdCXlKLjvcW893&#10;SUOqXwnz5DrgnHtJTxOsQfEKIT7DmDSUCaxw7Rqn8787ZsmRM9e2VmPeBN4uqYvTtW7jvijg9N/y&#10;JsXecLq0q+WD6m8AAAD//wMAUEsDBBQABgAIAAAAIQA4/SH/1gAAAJQBAAALAAAAX3JlbHMvLnJl&#10;bHOkkMFqwzAMhu+DvYPRfXGawxijTi+j0GvpHsDYimMaW0Yy2fr2M4PBMnrbUb/Q94l/f/hMi1qR&#10;JVI2sOt6UJgd+ZiDgffL8ekFlFSbvV0oo4EbChzGx4f9GRdb25HMsYhqlCwG5lrLq9biZkxWOiqY&#10;22YiTra2kYMu1l1tQD30/bPm3wwYN0x18gb45AdQl1tp5j/sFB2T0FQ7R0nTNEV3j6o9feQzro1i&#10;OWA14Fm+Q8a1a8+Bvu/d/dMb2JY5uiPbhG/ktn4cqGU/er3pcvwCAAD//wMAUEsDBBQABgAIAAAA&#10;IQAMMeO6KQIAACsEAAAOAAAAZHJzL2Uyb0RvYy54bWysU9uO2yAQfa/Uf0C8N74o2c1acVbbbFNV&#10;2m4rbfsBGHCMCowLJHb69R1wkkbbt6o8IIaZOcycOazuR6PJQTqvwNa0mOWUSMtBKLur6fdv23dL&#10;SnxgVjANVtb0KD29X799sxr6SpbQgRbSEQSxvhr6mnYh9FWWed5Jw/wMemnR2YIzLKDpdplwbEB0&#10;o7Myz2+yAZzoHXDpPd4+Tk66TvhtK3n40rZeBqJrirWFtLu0N3HP1itW7RzrO8VPZbB/qMIwZfHR&#10;C9QjC4zsnfoLyijuwEMbZhxMBm2ruEw9YDdF/qqbl471MvWC5Pj+QpP/f7D8+fDVESVwdgUllhmc&#10;0WbPhAMiJAlyDEDKyNLQ+wqDX3oMD+N7GDEjdez7J+A/PLGw6ZjdyQfnYOgkE1hlETOzq9QJx0eQ&#10;ZvgMAl9j+wAJaGydiRQiKQTRcVrHy4SwDsLx8nZeLvLFghKOvnmxLIsizTBj1Tm9dz58lGBIPNTU&#10;oQQSPDs8+RDLYdU5JL7mQSuxVVonw+2ajXbkwFAu27RSB6/CtCVDTe8W5SIhW4j5SUlGBZSzVqam&#10;yzyuSWCRjg9WpJDAlJ7OWIm2J34iJRM5YWzGNJCbM+0NiCMS5mBSL/42PHTgflEyoHJr6n/umZOU&#10;6E8WSb8r5vMo9WTMF7clGu7a01x7mOUIVdNAyXTchPQ9Ih0WHnA4rUq0xSlOlZxKRkUmNk+/J0r+&#10;2k5Rf/74+jcAAAD//wMAUEsDBBQABgAIAAAAIQB3QfnV4QAAAA0BAAAPAAAAZHJzL2Rvd25yZXYu&#10;eG1sTI/BboMwEETvlfoP1lbqpUpsKIFAMVFbqVWvSfMBBm8AFa8RdgL5+zqn9jia0cybcreYgV1w&#10;cr0lCdFaAENqrO6plXD8/lhtgTmvSKvBEkq4ooNddX9XqkLbmfZ4OfiWhRJyhZLQeT8WnLumQ6Pc&#10;2o5IwTvZySgf5NRyPak5lJuBx0Kk3KiewkKnRnzvsPk5nI2E09f8tMnn+tMfs32Svqk+q+1VyseH&#10;5fUFmMfF/4Xhhh/QoQpMtT2TdmyQsIribTjjJcRJlgO7RUQSPQOrJeQi3QCvSv7/RfULAAD//wMA&#10;UEsBAi0AFAAGAAgAAAAhALaDOJL+AAAA4QEAABMAAAAAAAAAAAAAAAAAAAAAAFtDb250ZW50X1R5&#10;cGVzXS54bWxQSwECLQAUAAYACAAAACEAOP0h/9YAAACUAQAACwAAAAAAAAAAAAAAAAAvAQAAX3Jl&#10;bHMvLnJlbHNQSwECLQAUAAYACAAAACEADDHjuikCAAArBAAADgAAAAAAAAAAAAAAAAAuAgAAZHJz&#10;L2Uyb0RvYy54bWxQSwECLQAUAAYACAAAACEAd0H51eEAAAANAQAADwAAAAAAAAAAAAAAAACDBAAA&#10;ZHJzL2Rvd25yZXYueG1sUEsFBgAAAAAEAAQA8wAAAJEFAAAAAA==&#10;" stroked="f">
                 <v:textbox>
                   <w:txbxContent>
                     <w:p>
@@ -3337,7 +3584,7 @@
                                     </pic:cNvPicPr>
                                   </pic:nvPicPr>
                                   <pic:blipFill>
-                                    <a:blip r:embed="rId16">
+                                    <a:blip r:embed="rId11">
                                       <a:extLst>
                                         <a:ext uri="{28A0092B-C50C-407E-A947-70E740481C1C}">
                                           <a14:useLocalDpi xmlns:a14="http://schemas.microsoft.com/office/drawing/2010/main" val="0"/>
@@ -3524,7 +3771,7 @@
                                           </pic:cNvPicPr>
                                         </pic:nvPicPr>
                                         <pic:blipFill>
-                                          <a:blip r:embed="rId17">
+                                          <a:blip r:embed="rId12">
                                             <a:extLst>
                                               <a:ext uri="{28A0092B-C50C-407E-A947-70E740481C1C}">
                                                 <a14:useLocalDpi xmlns:a14="http://schemas.microsoft.com/office/drawing/2010/main" val="0"/>
@@ -3575,11 +3822,7 @@
           </mc:Choice>
           <mc:Fallback>
             <w:pict>
-              <v:shapetype w14:anchorId="235EE52D" id="_x0000_t202" coordsize="21600,21600" o:spt="202" path="m,l,21600r21600,l21600,xe">
-                <v:stroke joinstyle="miter"/>
-                <v:path gradientshapeok="t" o:connecttype="rect"/>
-              </v:shapetype>
-              <v:shape id="_x0000_s1032" type="#_x0000_t202" style="position:absolute;left:0;text-align:left;margin-left:0;margin-top:4pt;width:548.65pt;height:206.65pt;z-index:251671552;visibility:visible;mso-wrap-style:square;mso-width-percent:0;mso-height-percent:0;mso-wrap-distance-left:9pt;mso-wrap-distance-top:3.6pt;mso-wrap-distance-right:9pt;mso-wrap-distance-bottom:3.6pt;mso-position-horizontal:center;mso-position-horizontal-relative:margin;mso-position-vertical:absolute;mso-position-vertical-relative:text;mso-width-percent:0;mso-height-percent:0;mso-width-relative:margin;mso-height-relative:margin;v-text-anchor:top" o:gfxdata="UEsDBBQABgAIAAAAIQC2gziS/gAAAOEBAAATAAAAW0NvbnRlbnRfVHlwZXNdLnhtbJSRQU7DMBBF&#10;90jcwfIWJU67QAgl6YK0S0CoHGBkTxKLZGx5TGhvj5O2G0SRWNoz/78nu9wcxkFMGNg6quQqL6RA&#10;0s5Y6ir5vt9lD1JwBDIwOMJKHpHlpr69KfdHjyxSmriSfYz+USnWPY7AufNIadK6MEJMx9ApD/oD&#10;OlTrorhX2lFEilmcO2RdNtjC5xDF9pCuTyYBB5bi6bQ4syoJ3g9WQ0ymaiLzg5KdCXlKLjvcW893&#10;SUOqXwnz5DrgnHtJTxOsQfEKIT7DmDSUCaxw7Rqn8787ZsmRM9e2VmPeBN4uqYvTtW7jvijg9N/y&#10;JsXecLq0q+WD6m8AAAD//wMAUEsDBBQABgAIAAAAIQA4/SH/1gAAAJQBAAALAAAAX3JlbHMvLnJl&#10;bHOkkMFqwzAMhu+DvYPRfXGawxijTi+j0GvpHsDYimMaW0Yy2fr2M4PBMnrbUb/Q94l/f/hMi1qR&#10;JVI2sOt6UJgd+ZiDgffL8ekFlFSbvV0oo4EbChzGx4f9GRdb25HMsYhqlCwG5lrLq9biZkxWOiqY&#10;22YiTra2kYMu1l1tQD30/bPm3wwYN0x18gb45AdQl1tp5j/sFB2T0FQ7R0nTNEV3j6o9feQzro1i&#10;OWA14Fm+Q8a1a8+Bvu/d/dMb2JY5uiPbhG/ktn4cqGU/er3pcvwCAAD//wMAUEsDBBQABgAIAAAA&#10;IQBctzt0KAIAACsEAAAOAAAAZHJzL2Uyb0RvYy54bWysU9tu2zAMfR+wfxD0vjgxkrQx4hRdugwD&#10;ugvQ7QNoSY6FyaInKbGzrx8lp2m2vQ3zg0Ca5NHhIbW+G1rDjsp5jbbks8mUM2UFSm33Jf/2dffm&#10;ljMfwEowaFXJT8rzu83rV+u+K1SODRqpHCMQ64u+K3kTQldkmReNasFPsFOWgjW6FgK5bp9JBz2h&#10;tybLp9Nl1qOTnUOhvKe/D2OQbxJ+XSsRPte1V4GZkhO3kE6Xziqe2WYNxd5B12hxpgH/wKIFbenS&#10;C9QDBGAHp/+CarVw6LEOE4FthnWthUo9UDez6R/dPDXQqdQLieO7i0z+/8GKT8cvjmlJs5tzZqGl&#10;GW0PIB0yqVhQQ0CWR5X6zheU/NRRehje4kAVqWPfPaL47pnFbQN2r+6dw75RIInlLFZmV6Ujjo8g&#10;Vf8RJd0Gh4AJaKhdGyUkURih07ROlwkRDybo53K1vLldLDgTFMuX+XxOTrwDiufyzvnwXmHLolFy&#10;RyuQ4OH46MOY+pwSb/NotNxpY5Lj9tXWOHYEWpdd+s7ov6UZy/qSrxb5IiFbjPUEDUWrA62z0W3J&#10;b6fxi+VQRDneWZnsANqMNpE29qxPlGQUJwzVkAayjLVRuwrliQRzOG4vvTYyGnQ/Oetpc0vufxzA&#10;Kc7MB0uir2bzeVz15MwXNzk57jpSXUfACoIqeeBsNLchPY9I2+I9DafWSbYXJmfKtJFJ+PPriSt/&#10;7aeslze++QUAAP//AwBQSwMEFAAGAAgAAAAhADPohWbdAAAABwEAAA8AAABkcnMvZG93bnJldi54&#10;bWxMj81uwkAMhO+V+g4rI/VSlQ0/JZDGQW2lVlyhPICTmCQi642yCwlv3+XUnqzRjGY+p9vRtOrK&#10;vWusIMymESiWwpaNVAjHn6+XNSjnSUpqrTDCjR1ss8eHlJLSDrLn68FXKpSISwih9r5LtHZFzYbc&#10;1HYswTvZ3pAPsq902dMQyk2r51G00oYaCQs1dfxZc3E+XAzCaTc8v26G/Nsf4/1y9UFNnNsb4tNk&#10;fH8D5Xn0f2G44wd0yAJTbi9SOtUihEc8wjqcuxlt4gWoHGE5ny1AZ6n+z5/9AgAA//8DAFBLAQIt&#10;ABQABgAIAAAAIQC2gziS/gAAAOEBAAATAAAAAAAAAAAAAAAAAAAAAABbQ29udGVudF9UeXBlc10u&#10;eG1sUEsBAi0AFAAGAAgAAAAhADj9If/WAAAAlAEAAAsAAAAAAAAAAAAAAAAALwEAAF9yZWxzLy5y&#10;ZWxzUEsBAi0AFAAGAAgAAAAhAFy3O3QoAgAAKwQAAA4AAAAAAAAAAAAAAAAALgIAAGRycy9lMm9E&#10;b2MueG1sUEsBAi0AFAAGAAgAAAAhADPohWbdAAAABwEAAA8AAAAAAAAAAAAAAAAAggQAAGRycy9k&#10;b3ducmV2LnhtbFBLBQYAAAAABAAEAPMAAACMBQAAAAA=&#10;" stroked="f">
+              <v:shape w14:anchorId="235EE52D" id="_x0000_s1033" type="#_x0000_t202" style="position:absolute;left:0;text-align:left;margin-left:0;margin-top:4pt;width:548.65pt;height:206.65pt;z-index:251671552;visibility:visible;mso-wrap-style:square;mso-width-percent:0;mso-height-percent:0;mso-wrap-distance-left:9pt;mso-wrap-distance-top:3.6pt;mso-wrap-distance-right:9pt;mso-wrap-distance-bottom:3.6pt;mso-position-horizontal:center;mso-position-horizontal-relative:margin;mso-position-vertical:absolute;mso-position-vertical-relative:text;mso-width-percent:0;mso-height-percent:0;mso-width-relative:margin;mso-height-relative:margin;v-text-anchor:top" o:gfxdata="UEsDBBQABgAIAAAAIQC2gziS/gAAAOEBAAATAAAAW0NvbnRlbnRfVHlwZXNdLnhtbJSRQU7DMBBF&#10;90jcwfIWJU67QAgl6YK0S0CoHGBkTxKLZGx5TGhvj5O2G0SRWNoz/78nu9wcxkFMGNg6quQqL6RA&#10;0s5Y6ir5vt9lD1JwBDIwOMJKHpHlpr69KfdHjyxSmriSfYz+USnWPY7AufNIadK6MEJMx9ApD/oD&#10;OlTrorhX2lFEilmcO2RdNtjC5xDF9pCuTyYBB5bi6bQ4syoJ3g9WQ0ymaiLzg5KdCXlKLjvcW893&#10;SUOqXwnz5DrgnHtJTxOsQfEKIT7DmDSUCaxw7Rqn8787ZsmRM9e2VmPeBN4uqYvTtW7jvijg9N/y&#10;JsXecLq0q+WD6m8AAAD//wMAUEsDBBQABgAIAAAAIQA4/SH/1gAAAJQBAAALAAAAX3JlbHMvLnJl&#10;bHOkkMFqwzAMhu+DvYPRfXGawxijTi+j0GvpHsDYimMaW0Yy2fr2M4PBMnrbUb/Q94l/f/hMi1qR&#10;JVI2sOt6UJgd+ZiDgffL8ekFlFSbvV0oo4EbChzGx4f9GRdb25HMsYhqlCwG5lrLq9biZkxWOiqY&#10;22YiTra2kYMu1l1tQD30/bPm3wwYN0x18gb45AdQl1tp5j/sFB2T0FQ7R0nTNEV3j6o9feQzro1i&#10;OWA14Fm+Q8a1a8+Bvu/d/dMb2JY5uiPbhG/ktn4cqGU/er3pcvwCAAD//wMAUEsDBBQABgAIAAAA&#10;IQCOAFWCJwIAACsEAAAOAAAAZHJzL2Uyb0RvYy54bWysU9uO0zAQfUfiHyy/07RRr1HT1dKlCGm5&#10;SAsfMLWdxsLxBNttUr6esdPtFnhD5MGaycwcnzkzXt/1jWEn5bxGW/LJaMyZsgKltoeSf/u6e7Pk&#10;zAewEgxaVfKz8vxu8/rVumsLlWONRirHCMT6omtLXofQFlnmRa0a8CNslaVgha6BQK47ZNJBR+iN&#10;yfLxeJ516GTrUCjv6e/DEOSbhF9VSoTPVeVVYKbkxC2k06VzH89ss4bi4KCttbjQgH9g0YC2dOkV&#10;6gECsKPTf0E1Wjj0WIWRwCbDqtJCpR6om8n4j26eamhV6oXE8e1VJv//YMWn0xfHtKTZTTmz0NCM&#10;tkeQDplULKg+IMujSl3rC0p+aik99G+xp4rUsW8fUXz3zOK2BntQ985hVyuQxHISK7Ob0gHHR5B9&#10;9xEl3QbHgAmor1wTJSRRGKHTtM7XCREPJujnfDVfLGczzgTF8nk+nZIT74Diubx1PrxX2LBolNzR&#10;CiR4OD36MKQ+p8TbPBotd9qY5LjDfmscOwGtyy59F/Tf0oxlXclXs3yWkC3GeoKGotGB1tnopuTL&#10;cfxiORRRjndWJjuANoNNpI296BMlGcQJ/b5PA1nE2qjdHuWZBHM4bC+9NjJqdD8562hzS+5/HMEp&#10;zswHS6KvJtNpXPXkTGeLnBx3G9nfRsAKgip54GwwtyE9j0jb4j0Np9JJthcmF8q0kUn4y+uJK3/r&#10;p6yXN775BQAA//8DAFBLAwQUAAYACAAAACEAM+iFZt0AAAAHAQAADwAAAGRycy9kb3ducmV2Lnht&#10;bEyPzW7CQAyE75X6Disj9VKVDT8lkMZBbaVWXKE8gJOYJCLrjbILCW/f5dSerNGMZj6n29G06sq9&#10;a6wgzKYRKJbClo1UCMefr5c1KOdJSmqtMMKNHWyzx4eUktIOsufrwVcqlIhLCKH2vku0dkXNhtzU&#10;dizBO9nekA+yr3TZ0xDKTavnUbTShhoJCzV1/FlzcT5cDMJpNzy/bob82x/j/XL1QU2c2xvi02R8&#10;fwPlefR/YbjjB3TIAlNuL1I61SKERzzCOpy7GW3iBagcYTmfLUBnqf7Pn/0CAAD//wMAUEsBAi0A&#10;FAAGAAgAAAAhALaDOJL+AAAA4QEAABMAAAAAAAAAAAAAAAAAAAAAAFtDb250ZW50X1R5cGVzXS54&#10;bWxQSwECLQAUAAYACAAAACEAOP0h/9YAAACUAQAACwAAAAAAAAAAAAAAAAAvAQAAX3JlbHMvLnJl&#10;bHNQSwECLQAUAAYACAAAACEAjgBVgicCAAArBAAADgAAAAAAAAAAAAAAAAAuAgAAZHJzL2Uyb0Rv&#10;Yy54bWxQSwECLQAUAAYACAAAACEAM+iFZt0AAAAHAQAADwAAAAAAAAAAAAAAAACBBAAAZHJzL2Rv&#10;d25yZXYueG1sUEsFBgAAAAAEAAQA8wAAAIsFAAAAAA==&#10;" stroked="f">
                 <v:textbox>
                   <w:txbxContent>
                     <w:p>
@@ -3610,7 +3853,7 @@
                                     </pic:cNvPicPr>
                                   </pic:nvPicPr>
                                   <pic:blipFill>
-                                    <a:blip r:embed="rId18">
+                                    <a:blip r:embed="rId12">
                                       <a:extLst>
                                         <a:ext uri="{28A0092B-C50C-407E-A947-70E740481C1C}">
                                           <a14:useLocalDpi xmlns:a14="http://schemas.microsoft.com/office/drawing/2010/main" val="0"/>
@@ -3737,7 +3980,7 @@
                                           </pic:cNvPicPr>
                                         </pic:nvPicPr>
                                         <pic:blipFill>
-                                          <a:blip r:embed="rId19">
+                                          <a:blip r:embed="rId13">
                                             <a:extLst>
                                               <a:ext uri="{28A0092B-C50C-407E-A947-70E740481C1C}">
                                                 <a14:useLocalDpi xmlns:a14="http://schemas.microsoft.com/office/drawing/2010/main" val="0"/>
@@ -3788,7 +4031,7 @@
           </mc:Choice>
           <mc:Fallback>
             <w:pict>
-              <v:shape w14:anchorId="69C58F8F" id="_x0000_s1033" type="#_x0000_t202" style="position:absolute;left:0;text-align:left;margin-left:-20pt;margin-top:130.15pt;width:512pt;height:210pt;z-index:251673600;visibility:visible;mso-wrap-style:square;mso-width-percent:0;mso-height-percent:0;mso-wrap-distance-left:9pt;mso-wrap-distance-top:3.6pt;mso-wrap-distance-right:9pt;mso-wrap-distance-bottom:3.6pt;mso-position-horizontal:absolute;mso-position-horizontal-relative:margin;mso-position-vertical:absolute;mso-position-vertical-relative:text;mso-width-percent:0;mso-height-percent:0;mso-width-relative:margin;mso-height-relative:margin;v-text-anchor:top" o:gfxdata="UEsDBBQABgAIAAAAIQC2gziS/gAAAOEBAAATAAAAW0NvbnRlbnRfVHlwZXNdLnhtbJSRQU7DMBBF&#10;90jcwfIWJU67QAgl6YK0S0CoHGBkTxKLZGx5TGhvj5O2G0SRWNoz/78nu9wcxkFMGNg6quQqL6RA&#10;0s5Y6ir5vt9lD1JwBDIwOMJKHpHlpr69KfdHjyxSmriSfYz+USnWPY7AufNIadK6MEJMx9ApD/oD&#10;OlTrorhX2lFEilmcO2RdNtjC5xDF9pCuTyYBB5bi6bQ4syoJ3g9WQ0ymaiLzg5KdCXlKLjvcW893&#10;SUOqXwnz5DrgnHtJTxOsQfEKIT7DmDSUCaxw7Rqn8787ZsmRM9e2VmPeBN4uqYvTtW7jvijg9N/y&#10;JsXecLq0q+WD6m8AAAD//wMAUEsDBBQABgAIAAAAIQA4/SH/1gAAAJQBAAALAAAAX3JlbHMvLnJl&#10;bHOkkMFqwzAMhu+DvYPRfXGawxijTi+j0GvpHsDYimMaW0Yy2fr2M4PBMnrbUb/Q94l/f/hMi1qR&#10;JVI2sOt6UJgd+ZiDgffL8ekFlFSbvV0oo4EbChzGx4f9GRdb25HMsYhqlCwG5lrLq9biZkxWOiqY&#10;22YiTra2kYMu1l1tQD30/bPm3wwYN0x18gb45AdQl1tp5j/sFB2T0FQ7R0nTNEV3j6o9feQzro1i&#10;OWA14Fm+Q8a1a8+Bvu/d/dMb2JY5uiPbhG/ktn4cqGU/er3pcvwCAAD//wMAUEsDBBQABgAIAAAA&#10;IQDbaKxKKAIAACsEAAAOAAAAZHJzL2Uyb0RvYy54bWysU9uO0zAQfUfiHyy/06RRL7tR09XSpQhp&#10;WZAWPmBqO42F4wm222T5esZOWwq8IfJgeTIzx2fOzKzuhtawo3Jeo634dJJzpqxAqe2+4l+/bN/c&#10;cOYDWAkGrar4i/L8bv361arvSlVgg0YqxwjE+rLvKt6E0JVZ5kWjWvAT7JQlZ42uhUCm22fSQU/o&#10;rcmKPF9kPTrZORTKe/r7MDr5OuHXtRLhU117FZipOHEL6XTp3MUzW6+g3DvoGi1ONOAfWLSgLT16&#10;gXqAAOzg9F9QrRYOPdZhIrDNsK61UKkGqmaa/1HNcwOdSrWQOL67yOT/H6x4On52TEvq3YIzCy31&#10;aHMA6ZBJxYIaArIiqtR3vqTg547Cw/AWB8pIFfvuEcU3zyxuGrB7de8c9o0CSSynMTO7Sh1xfATZ&#10;9R9R0mtwCJiAhtq1UUIShRE6devl0iHiwQT9XMzzYpaTS5CvWCyWORnxDSjP6Z3z4b3ClsVLxR2N&#10;QIKH46MPY+g5JL7m0Wi51cYkw+13G+PYEWhctuk7of8WZizrK347L+YJ2WLMJ2goWx1onI1uK35D&#10;1EZyUEY53lmZQgJoM96JtLEnfaIkozhh2A2pIcuz7DuULySYw3F6advo0qD7wVlPk1tx//0ATnFm&#10;PlgS/XY6m8VRT8ZsvizIcNee3bUHrCCoigfOxusmpPWI1Vi8p+bUOskWuzgyOVGmiUzCn7Ynjvy1&#10;naJ+7fj6JwAAAP//AwBQSwMEFAAGAAgAAAAhAG5EYqjfAAAACwEAAA8AAABkcnMvZG93bnJldi54&#10;bWxMj8FOwzAQRO9I/IO1SFxQa1NCmoY4FSCBuLb0Azaxm0TE6yh2m/TvWU70uLOjmTfFdna9ONsx&#10;dJ40PC4VCEu1Nx01Gg7fH4sMRIhIBntPVsPFBtiWtzcF5sZPtLPnfWwEh1DIUUMb45BLGerWOgxL&#10;P1ji39GPDiOfYyPNiBOHu16ulEqlw464ocXBvre2/tmfnIbj1/TwvJmqz3hY75L0Dbt15S9a39/N&#10;ry8gop3jvxn+8BkdSmaq/IlMEL2GRaJ4S9SwStUTCHZssoSVSkOasSLLQl5vKH8BAAD//wMAUEsB&#10;Ai0AFAAGAAgAAAAhALaDOJL+AAAA4QEAABMAAAAAAAAAAAAAAAAAAAAAAFtDb250ZW50X1R5cGVz&#10;XS54bWxQSwECLQAUAAYACAAAACEAOP0h/9YAAACUAQAACwAAAAAAAAAAAAAAAAAvAQAAX3JlbHMv&#10;LnJlbHNQSwECLQAUAAYACAAAACEA22isSigCAAArBAAADgAAAAAAAAAAAAAAAAAuAgAAZHJzL2Uy&#10;b0RvYy54bWxQSwECLQAUAAYACAAAACEAbkRiqN8AAAALAQAADwAAAAAAAAAAAAAAAACCBAAAZHJz&#10;L2Rvd25yZXYueG1sUEsFBgAAAAAEAAQA8wAAAI4FAAAAAA==&#10;" stroked="f">
+              <v:shape w14:anchorId="69C58F8F" id="_x0000_s1034" type="#_x0000_t202" style="position:absolute;left:0;text-align:left;margin-left:-20pt;margin-top:130.15pt;width:512pt;height:210pt;z-index:251673600;visibility:visible;mso-wrap-style:square;mso-width-percent:0;mso-height-percent:0;mso-wrap-distance-left:9pt;mso-wrap-distance-top:3.6pt;mso-wrap-distance-right:9pt;mso-wrap-distance-bottom:3.6pt;mso-position-horizontal:absolute;mso-position-horizontal-relative:margin;mso-position-vertical:absolute;mso-position-vertical-relative:text;mso-width-percent:0;mso-height-percent:0;mso-width-relative:margin;mso-height-relative:margin;v-text-anchor:top" o:gfxdata="UEsDBBQABgAIAAAAIQC2gziS/gAAAOEBAAATAAAAW0NvbnRlbnRfVHlwZXNdLnhtbJSRQU7DMBBF&#10;90jcwfIWJU67QAgl6YK0S0CoHGBkTxKLZGx5TGhvj5O2G0SRWNoz/78nu9wcxkFMGNg6quQqL6RA&#10;0s5Y6ir5vt9lD1JwBDIwOMJKHpHlpr69KfdHjyxSmriSfYz+USnWPY7AufNIadK6MEJMx9ApD/oD&#10;OlTrorhX2lFEilmcO2RdNtjC5xDF9pCuTyYBB5bi6bQ4syoJ3g9WQ0ymaiLzg5KdCXlKLjvcW893&#10;SUOqXwnz5DrgnHtJTxOsQfEKIT7DmDSUCaxw7Rqn8787ZsmRM9e2VmPeBN4uqYvTtW7jvijg9N/y&#10;JsXecLq0q+WD6m8AAAD//wMAUEsDBBQABgAIAAAAIQA4/SH/1gAAAJQBAAALAAAAX3JlbHMvLnJl&#10;bHOkkMFqwzAMhu+DvYPRfXGawxijTi+j0GvpHsDYimMaW0Yy2fr2M4PBMnrbUb/Q94l/f/hMi1qR&#10;JVI2sOt6UJgd+ZiDgffL8ekFlFSbvV0oo4EbChzGx4f9GRdb25HMsYhqlCwG5lrLq9biZkxWOiqY&#10;22YiTra2kYMu1l1tQD30/bPm3wwYN0x18gb45AdQl1tp5j/sFB2T0FQ7R0nTNEV3j6o9feQzro1i&#10;OWA14Fm+Q8a1a8+Bvu/d/dMb2JY5uiPbhG/ktn4cqGU/er3pcvwCAAD//wMAUEsDBBQABgAIAAAA&#10;IQCywoc6JwIAACsEAAAOAAAAZHJzL2Uyb0RvYy54bWysU1GP0zAMfkfiP0R5Z+2qbXdXrTsdO4aQ&#10;jgPp4Ad4SbpGpHFJsrXj1+Ok2xjwhuhDFNf2l8+f7eX90Bp2UM5rtBWfTnLOlBUotd1V/OuXzZtb&#10;znwAK8GgVRU/Ks/vV69fLfuuVAU2aKRyjECsL/uu4k0IXZllXjSqBT/BTlly1uhaCGS6XSYd9ITe&#10;mqzI80XWo5OdQ6G8p7+Po5OvEn5dKxE+1bVXgZmKE7eQTpfObTyz1RLKnYOu0eJEA/6BRQva0qMX&#10;qEcIwPZO/wXVauHQYx0mAtsM61oLlWqgaqb5H9W8NNCpVAuJ47uLTP7/wYrnw2fHtKTeLTiz0FKP&#10;1nuQDplULKghICuiSn3nSwp+6Sg8DG9xoIxUse+eUHzzzOK6AbtTD85h3yiQxHIaM7Or1BHHR5Bt&#10;/xElvQb7gAloqF0bJSRRGKFTt46XDhEPJujnYp4Xs5xcgnzFYnGTkxHfgPKc3jkf3itsWbxU3NEI&#10;JHg4PPkwhp5D4msejZYbbUwy3G67No4dgMZlk74T+m9hxrK+4nfzYp6QLcZ8goay1YHG2ei24rdE&#10;bSQHZZTjnZUpJIA2451IG3vSJ0oyihOG7ZAacnuWfYvySII5HKeXto0uDbofnPU0uRX33/fgFGfm&#10;gyXR76azWRz1ZMzmNwUZ7tqzvfaAFQRV8cDZeF2HtB6xGosP1JxaJ9liF0cmJ8o0kUn40/bEkb+2&#10;U9SvHV/9BAAA//8DAFBLAwQUAAYACAAAACEAbkRiqN8AAAALAQAADwAAAGRycy9kb3ducmV2Lnht&#10;bEyPwU7DMBBE70j8g7VIXFBrU0KahjgVIIG4tvQDNrGbRMTrKHab9O9ZTvS4s6OZN8V2dr042zF0&#10;njQ8LhUIS7U3HTUaDt8fiwxEiEgGe09Ww8UG2Ja3NwXmxk+0s+d9bASHUMhRQxvjkEsZ6tY6DEs/&#10;WOLf0Y8OI59jI82IE4e7Xq6USqXDjrihxcG+t7b+2Z+chuPX9PC8marPeFjvkvQNu3XlL1rf382v&#10;LyCineO/Gf7wGR1KZqr8iUwQvYZFonhL1LBK1RMIdmyyhJVKQ5qxIstCXm8ofwEAAP//AwBQSwEC&#10;LQAUAAYACAAAACEAtoM4kv4AAADhAQAAEwAAAAAAAAAAAAAAAAAAAAAAW0NvbnRlbnRfVHlwZXNd&#10;LnhtbFBLAQItABQABgAIAAAAIQA4/SH/1gAAAJQBAAALAAAAAAAAAAAAAAAAAC8BAABfcmVscy8u&#10;cmVsc1BLAQItABQABgAIAAAAIQCywoc6JwIAACsEAAAOAAAAAAAAAAAAAAAAAC4CAABkcnMvZTJv&#10;RG9jLnhtbFBLAQItABQABgAIAAAAIQBuRGKo3wAAAAsBAAAPAAAAAAAAAAAAAAAAAIEEAABkcnMv&#10;ZG93bnJldi54bWxQSwUGAAAAAAQABADzAAAAjQUAAAAA&#10;" stroked="f">
                 <v:textbox>
                   <w:txbxContent>
                     <w:p>
@@ -3819,7 +4062,7 @@
                                     </pic:cNvPicPr>
                                   </pic:nvPicPr>
                                   <pic:blipFill>
-                                    <a:blip r:embed="rId20">
+                                    <a:blip r:embed="rId13">
                                       <a:extLst>
                                         <a:ext uri="{28A0092B-C50C-407E-A947-70E740481C1C}">
                                           <a14:useLocalDpi xmlns:a14="http://schemas.microsoft.com/office/drawing/2010/main" val="0"/>
@@ -3893,25 +4136,267 @@
           <w:szCs w:val="32"/>
         </w:rPr>
       </w:pPr>
-    </w:p>
-    <w:p>
-      <w:pPr>
-        <w:jc w:val="both"/>
-        <w:rPr>
-          <w:sz w:val="32"/>
-          <w:szCs w:val="32"/>
-        </w:rPr>
-      </w:pPr>
       <w:r>
         <w:rPr>
           <w:noProof/>
           <w:sz w:val="32"/>
           <w:szCs w:val="32"/>
         </w:rPr>
+        <w:lastRenderedPageBreak/>
         <mc:AlternateContent>
           <mc:Choice Requires="wps">
             <w:drawing>
-              <wp:anchor distT="45720" distB="45720" distL="114300" distR="114300" simplePos="0" relativeHeight="251675648" behindDoc="0" locked="0" layoutInCell="1" allowOverlap="1" wp14:anchorId="193D166F" wp14:editId="57924D81">
+              <wp:anchor distT="45720" distB="45720" distL="114300" distR="114300" simplePos="0" relativeHeight="251704320" behindDoc="0" locked="0" layoutInCell="1" allowOverlap="1" wp14:anchorId="66128339" wp14:editId="6F4118D8">
+                <wp:simplePos x="0" y="0"/>
+                <wp:positionH relativeFrom="margin">
+                  <wp:posOffset>-792480</wp:posOffset>
+                </wp:positionH>
+                <wp:positionV relativeFrom="paragraph">
+                  <wp:posOffset>76200</wp:posOffset>
+                </wp:positionV>
+                <wp:extent cx="7475220" cy="3512820"/>
+                <wp:effectExtent l="0" t="0" r="0" b="0"/>
+                <wp:wrapSquare wrapText="bothSides"/>
+                <wp:docPr id="44" name="Cuadro de texto 2"/>
+                <wp:cNvGraphicFramePr>
+                  <a:graphicFrameLocks xmlns:a="http://schemas.openxmlformats.org/drawingml/2006/main"/>
+                </wp:cNvGraphicFramePr>
+                <a:graphic xmlns:a="http://schemas.openxmlformats.org/drawingml/2006/main">
+                  <a:graphicData uri="http://schemas.microsoft.com/office/word/2010/wordprocessingShape">
+                    <wps:wsp>
+                      <wps:cNvSpPr txBox="1">
+                        <a:spLocks noChangeArrowheads="1"/>
+                      </wps:cNvSpPr>
+                      <wps:spPr bwMode="auto">
+                        <a:xfrm>
+                          <a:off x="0" y="0"/>
+                          <a:ext cx="7475220" cy="3512820"/>
+                        </a:xfrm>
+                        <a:prstGeom prst="rect">
+                          <a:avLst/>
+                        </a:prstGeom>
+                        <a:solidFill>
+                          <a:srgbClr val="FFFFFF"/>
+                        </a:solidFill>
+                        <a:ln w="9525">
+                          <a:noFill/>
+                          <a:miter lim="800000"/>
+                          <a:headEnd/>
+                          <a:tailEnd/>
+                        </a:ln>
+                      </wps:spPr>
+                      <wps:txbx>
+                        <w:txbxContent>
+                          <w:p>
+                            <w:pPr>
+                              <w:rPr>
+                                <w:lang w:val="es-419"/>
+                              </w:rPr>
+                            </w:pPr>
+                            <w:r>
+                              <w:rPr>
+                                <w:noProof/>
+                              </w:rPr>
+                              <w:drawing>
+                                <wp:inline distT="0" distB="0" distL="0" distR="0">
+                                  <wp:extent cx="7268294" cy="3368040"/>
+                                  <wp:effectExtent l="0" t="0" r="8890" b="3810"/>
+                                  <wp:docPr id="46" name="Imagen 46" descr="C:\Users\dresj\Desktop\IS PROJECT\studentActivityInformation.png"/>
+                                  <wp:cNvGraphicFramePr>
+                                    <a:graphicFrameLocks xmlns:a="http://schemas.openxmlformats.org/drawingml/2006/main" noChangeAspect="1"/>
+                                  </wp:cNvGraphicFramePr>
+                                  <a:graphic xmlns:a="http://schemas.openxmlformats.org/drawingml/2006/main">
+                                    <a:graphicData uri="http://schemas.openxmlformats.org/drawingml/2006/picture">
+                                      <pic:pic xmlns:pic="http://schemas.openxmlformats.org/drawingml/2006/picture">
+                                        <pic:nvPicPr>
+                                          <pic:cNvPr id="0" name="Picture 6" descr="C:\Users\dresj\Desktop\IS PROJECT\studentActivityInformation.png"/>
+                                          <pic:cNvPicPr>
+                                            <a:picLocks noChangeAspect="1" noChangeArrowheads="1"/>
+                                          </pic:cNvPicPr>
+                                        </pic:nvPicPr>
+                                        <pic:blipFill>
+                                          <a:blip r:embed="rId14">
+                                            <a:extLst>
+                                              <a:ext uri="{28A0092B-C50C-407E-A947-70E740481C1C}">
+                                                <a14:useLocalDpi xmlns:a14="http://schemas.microsoft.com/office/drawing/2010/main" val="0"/>
+                                              </a:ext>
+                                            </a:extLst>
+                                          </a:blip>
+                                          <a:srcRect/>
+                                          <a:stretch>
+                                            <a:fillRect/>
+                                          </a:stretch>
+                                        </pic:blipFill>
+                                        <pic:spPr bwMode="auto">
+                                          <a:xfrm>
+                                            <a:off x="0" y="0"/>
+                                            <a:ext cx="7276423" cy="3371807"/>
+                                          </a:xfrm>
+                                          <a:prstGeom prst="rect">
+                                            <a:avLst/>
+                                          </a:prstGeom>
+                                          <a:noFill/>
+                                          <a:ln>
+                                            <a:noFill/>
+                                          </a:ln>
+                                        </pic:spPr>
+                                      </pic:pic>
+                                    </a:graphicData>
+                                  </a:graphic>
+                                </wp:inline>
+                              </w:drawing>
+                            </w:r>
+                          </w:p>
+                        </w:txbxContent>
+                      </wps:txbx>
+                      <wps:bodyPr rot="0" vert="horz" wrap="square" lIns="91440" tIns="45720" rIns="91440" bIns="45720" anchor="t" anchorCtr="0">
+                        <a:noAutofit/>
+                      </wps:bodyPr>
+                    </wps:wsp>
+                  </a:graphicData>
+                </a:graphic>
+                <wp14:sizeRelH relativeFrom="margin">
+                  <wp14:pctWidth>0</wp14:pctWidth>
+                </wp14:sizeRelH>
+                <wp14:sizeRelV relativeFrom="margin">
+                  <wp14:pctHeight>0</wp14:pctHeight>
+                </wp14:sizeRelV>
+              </wp:anchor>
+            </w:drawing>
+          </mc:Choice>
+          <mc:Fallback>
+            <w:pict>
+              <v:shape w14:anchorId="66128339" id="_x0000_s1035" type="#_x0000_t202" style="position:absolute;left:0;text-align:left;margin-left:-62.4pt;margin-top:6pt;width:588.6pt;height:276.6pt;z-index:251704320;visibility:visible;mso-wrap-style:square;mso-width-percent:0;mso-height-percent:0;mso-wrap-distance-left:9pt;mso-wrap-distance-top:3.6pt;mso-wrap-distance-right:9pt;mso-wrap-distance-bottom:3.6pt;mso-position-horizontal:absolute;mso-position-horizontal-relative:margin;mso-position-vertical:absolute;mso-position-vertical-relative:text;mso-width-percent:0;mso-height-percent:0;mso-width-relative:margin;mso-height-relative:margin;v-text-anchor:top" o:gfxdata="UEsDBBQABgAIAAAAIQC2gziS/gAAAOEBAAATAAAAW0NvbnRlbnRfVHlwZXNdLnhtbJSRQU7DMBBF&#10;90jcwfIWJU67QAgl6YK0S0CoHGBkTxKLZGx5TGhvj5O2G0SRWNoz/78nu9wcxkFMGNg6quQqL6RA&#10;0s5Y6ir5vt9lD1JwBDIwOMJKHpHlpr69KfdHjyxSmriSfYz+USnWPY7AufNIadK6MEJMx9ApD/oD&#10;OlTrorhX2lFEilmcO2RdNtjC5xDF9pCuTyYBB5bi6bQ4syoJ3g9WQ0ymaiLzg5KdCXlKLjvcW893&#10;SUOqXwnz5DrgnHtJTxOsQfEKIT7DmDSUCaxw7Rqn8787ZsmRM9e2VmPeBN4uqYvTtW7jvijg9N/y&#10;JsXecLq0q+WD6m8AAAD//wMAUEsDBBQABgAIAAAAIQA4/SH/1gAAAJQBAAALAAAAX3JlbHMvLnJl&#10;bHOkkMFqwzAMhu+DvYPRfXGawxijTi+j0GvpHsDYimMaW0Yy2fr2M4PBMnrbUb/Q94l/f/hMi1qR&#10;JVI2sOt6UJgd+ZiDgffL8ekFlFSbvV0oo4EbChzGx4f9GRdb25HMsYhqlCwG5lrLq9biZkxWOiqY&#10;22YiTra2kYMu1l1tQD30/bPm3wwYN0x18gb45AdQl1tp5j/sFB2T0FQ7R0nTNEV3j6o9feQzro1i&#10;OWA14Fm+Q8a1a8+Bvu/d/dMb2JY5uiPbhG/ktn4cqGU/er3pcvwCAAD//wMAUEsDBBQABgAIAAAA&#10;IQBMgbcpKAIAACsEAAAOAAAAZHJzL2Uyb0RvYy54bWysU9uO0zAQfUfiHyy/07ShZduo6WrpUoS0&#10;XKSFD5jYTmPheILtNilfz9jpdgu8IfJgzWRmjs+cGa9vh9awo3Jeoy35bDLlTFmBUtt9yb993b1a&#10;cuYDWAkGrSr5SXl+u3n5Yt13hcqxQSOVYwRifdF3JW9C6Ios86JRLfgJdspSsEbXQiDX7TPpoCf0&#10;1mT5dPom69HJzqFQ3tPf+zHINwm/rpUIn+vaq8BMyYlbSKdLZxXPbLOGYu+ga7Q404B/YNGCtnTp&#10;BeoeArCD039BtVo49FiHicA2w7rWQqUeqJvZ9I9uHhvoVOqFxPHdRSb//2DFp+MXx7Qs+XzOmYWW&#10;ZrQ9gHTIpGJBDQFZHlXqO19Q8mNH6WF4iwNNO3XsuwcU3z2zuG3A7tWdc9g3CiSxnMXK7Kp0xPER&#10;pOo/oqTb4BAwAQ21a6OEJAojdJrW6TIh4sEE/byZ3yzynEKCYq8Xs3xJTrwDiqfyzvnwXmHLolFy&#10;RyuQ4OH44MOY+pQSb/NotNxpY5Lj9tXWOHYEWpdd+s7ov6UZy/qSrxb5IiFbjPUEDUWrA62z0W3J&#10;l9P4xXIoohzvrEx2AG1Gm0gbe9YnSjKKE4ZqSANZxdqoXYXyRII5HLeXXhsZDbqfnPW0uSX3Pw7g&#10;FGfmgyXRV7P5PK56cuaLmyiXu45U1xGwgqBKHjgbzW1IzyPStnhHw6l1ku2ZyZkybWQS/vx64spf&#10;+ynr+Y1vfgEAAP//AwBQSwMEFAAGAAgAAAAhAMFnz0ffAAAADAEAAA8AAABkcnMvZG93bnJldi54&#10;bWxMj81ugzAQhO+V+g7WVuqlSkwQkJZgorZSq17z8wALdgAFrxF2Ann7bk7tcTSjmW+K7Wx7cTWj&#10;7xwpWC0jEIZqpztqFBwPX4tXED4gaewdGQU342FbPj4UmGs30c5c96ERXEI+RwVtCEMupa9bY9Ev&#10;3WCIvZMbLQaWYyP1iBOX217GUZRJix3xQouD+WxNfd5frILTz/SSvk3Vdziud0n2gd26cjelnp/m&#10;9w2IYObwF4Y7PqNDyUyVu5D2olewWMUJswd2Yj51T0RpnICoFKRZGoMsC/n/RPkLAAD//wMAUEsB&#10;Ai0AFAAGAAgAAAAhALaDOJL+AAAA4QEAABMAAAAAAAAAAAAAAAAAAAAAAFtDb250ZW50X1R5cGVz&#10;XS54bWxQSwECLQAUAAYACAAAACEAOP0h/9YAAACUAQAACwAAAAAAAAAAAAAAAAAvAQAAX3JlbHMv&#10;LnJlbHNQSwECLQAUAAYACAAAACEATIG3KSgCAAArBAAADgAAAAAAAAAAAAAAAAAuAgAAZHJzL2Uy&#10;b0RvYy54bWxQSwECLQAUAAYACAAAACEAwWfPR98AAAAMAQAADwAAAAAAAAAAAAAAAACCBAAAZHJz&#10;L2Rvd25yZXYueG1sUEsFBgAAAAAEAAQA8wAAAI4FAAAAAA==&#10;" stroked="f">
+                <v:textbox>
+                  <w:txbxContent>
+                    <w:p>
+                      <w:pPr>
+                        <w:rPr>
+                          <w:lang w:val="es-419"/>
+                        </w:rPr>
+                      </w:pPr>
+                      <w:r>
+                        <w:rPr>
+                          <w:noProof/>
+                        </w:rPr>
+                        <w:drawing>
+                          <wp:inline distT="0" distB="0" distL="0" distR="0">
+                            <wp:extent cx="7268294" cy="3368040"/>
+                            <wp:effectExtent l="0" t="0" r="8890" b="3810"/>
+                            <wp:docPr id="46" name="Imagen 46" descr="C:\Users\dresj\Desktop\IS PROJECT\studentActivityInformation.png"/>
+                            <wp:cNvGraphicFramePr>
+                              <a:graphicFrameLocks xmlns:a="http://schemas.openxmlformats.org/drawingml/2006/main" noChangeAspect="1"/>
+                            </wp:cNvGraphicFramePr>
+                            <a:graphic xmlns:a="http://schemas.openxmlformats.org/drawingml/2006/main">
+                              <a:graphicData uri="http://schemas.openxmlformats.org/drawingml/2006/picture">
+                                <pic:pic xmlns:pic="http://schemas.openxmlformats.org/drawingml/2006/picture">
+                                  <pic:nvPicPr>
+                                    <pic:cNvPr id="0" name="Picture 6" descr="C:\Users\dresj\Desktop\IS PROJECT\studentActivityInformation.png"/>
+                                    <pic:cNvPicPr>
+                                      <a:picLocks noChangeAspect="1" noChangeArrowheads="1"/>
+                                    </pic:cNvPicPr>
+                                  </pic:nvPicPr>
+                                  <pic:blipFill>
+                                    <a:blip r:embed="rId14">
+                                      <a:extLst>
+                                        <a:ext uri="{28A0092B-C50C-407E-A947-70E740481C1C}">
+                                          <a14:useLocalDpi xmlns:a14="http://schemas.microsoft.com/office/drawing/2010/main" val="0"/>
+                                        </a:ext>
+                                      </a:extLst>
+                                    </a:blip>
+                                    <a:srcRect/>
+                                    <a:stretch>
+                                      <a:fillRect/>
+                                    </a:stretch>
+                                  </pic:blipFill>
+                                  <pic:spPr bwMode="auto">
+                                    <a:xfrm>
+                                      <a:off x="0" y="0"/>
+                                      <a:ext cx="7276423" cy="3371807"/>
+                                    </a:xfrm>
+                                    <a:prstGeom prst="rect">
+                                      <a:avLst/>
+                                    </a:prstGeom>
+                                    <a:noFill/>
+                                    <a:ln>
+                                      <a:noFill/>
+                                    </a:ln>
+                                  </pic:spPr>
+                                </pic:pic>
+                              </a:graphicData>
+                            </a:graphic>
+                          </wp:inline>
+                        </w:drawing>
+                      </w:r>
+                    </w:p>
+                  </w:txbxContent>
+                </v:textbox>
+                <w10:wrap type="square" anchorx="margin"/>
+              </v:shape>
+            </w:pict>
+          </mc:Fallback>
+        </mc:AlternateContent>
+      </w:r>
+      <w:r>
+        <w:rPr>
+          <w:sz w:val="32"/>
+          <w:szCs w:val="32"/>
+        </w:rPr>
+        <w:t xml:space="preserve">When the user wants to know more about any activity, and we know the user it is a student, the next web-page is not the ones showed in the last page. The work of verifying the user is done backstage and we redirect to the web-page shown above. There are a couple of new buttons and a different style. The student will be able to take a look to the announcements of the current activity by clicking on the red button called “Announcements” that will take the user to the list of announcements only for that activity, if any. In this case, this activity </w:t>
+      </w:r>
+      <w:proofErr w:type="spellStart"/>
+      <w:r>
+        <w:rPr>
+          <w:sz w:val="32"/>
+          <w:szCs w:val="32"/>
+        </w:rPr>
+        <w:t>hasa</w:t>
+      </w:r>
+      <w:proofErr w:type="spellEnd"/>
+      <w:r>
+        <w:rPr>
+          <w:sz w:val="32"/>
+          <w:szCs w:val="32"/>
+        </w:rPr>
+        <w:t xml:space="preserve"> not been taken place yet (2019-06-18) and another functionality that has been done backstage is verifying if the student has clicked on the “Attend” button. The “Attend” button it helps us to taking into account the number of people interested in attending this activity. If the user has done that before, the “Attend” button would not be enable; in that case the “Cancel” red button would be enable and “Attend” and “+Join Staff” button would be disabled. If the “staff required number is greater than 0, the “+join staff” yellow button would be enable. </w:t>
+      </w:r>
+      <w:r>
+        <w:rPr>
+          <w:sz w:val="32"/>
+          <w:szCs w:val="32"/>
+        </w:rPr>
+        <w:t xml:space="preserve">Student cannot set up the two buttons at the same time. </w:t>
+      </w:r>
+      <w:bookmarkStart w:id="0" w:name="_GoBack"/>
+      <w:bookmarkEnd w:id="0"/>
+    </w:p>
+    <w:p>
+      <w:pPr>
+        <w:jc w:val="both"/>
+        <w:rPr>
+          <w:sz w:val="32"/>
+          <w:szCs w:val="32"/>
+        </w:rPr>
+      </w:pPr>
+    </w:p>
+    <w:p>
+      <w:pPr>
+        <w:jc w:val="both"/>
+        <w:rPr>
+          <w:sz w:val="32"/>
+          <w:szCs w:val="32"/>
+        </w:rPr>
+      </w:pPr>
+      <w:r>
+        <w:rPr>
+          <w:noProof/>
+          <w:sz w:val="32"/>
+          <w:szCs w:val="32"/>
+        </w:rPr>
+        <mc:AlternateContent>
+          <mc:Choice Requires="wps">
+            <w:drawing>
+              <wp:anchor distT="45720" distB="45720" distL="114300" distR="114300" simplePos="0" relativeHeight="251675648" behindDoc="0" locked="0" layoutInCell="1" allowOverlap="1" wp14:anchorId="244CB7ED" wp14:editId="2E38CCCD">
                 <wp:simplePos x="0" y="0"/>
                 <wp:positionH relativeFrom="column">
                   <wp:posOffset>-533400</wp:posOffset>
@@ -3963,7 +4448,7 @@
                                 <w:noProof/>
                               </w:rPr>
                               <w:drawing>
-                                <wp:inline distT="0" distB="0" distL="0" distR="0" wp14:anchorId="1D825932" wp14:editId="2CA48D4F">
+                                <wp:inline distT="0" distB="0" distL="0" distR="0" wp14:anchorId="138FDCAA" wp14:editId="11112440">
                                   <wp:extent cx="6869430" cy="2850336"/>
                                   <wp:effectExtent l="0" t="0" r="7620" b="7620"/>
                                   <wp:docPr id="13" name="Imagen 13" descr="C:\Users\dresj\Desktop\staffMembers.png"/>
@@ -3980,7 +4465,7 @@
                                           </pic:cNvPicPr>
                                         </pic:nvPicPr>
                                         <pic:blipFill>
-                                          <a:blip r:embed="rId21">
+                                          <a:blip r:embed="rId15">
                                             <a:extLst>
                                               <a:ext uri="{28A0092B-C50C-407E-A947-70E740481C1C}">
                                                 <a14:useLocalDpi xmlns:a14="http://schemas.microsoft.com/office/drawing/2010/main" val="0"/>
@@ -4031,7 +4516,7 @@
           </mc:Choice>
           <mc:Fallback>
             <w:pict>
-              <v:shape w14:anchorId="193D166F" id="_x0000_s1034" type="#_x0000_t202" style="position:absolute;left:0;text-align:left;margin-left:-42pt;margin-top:108.9pt;width:556pt;height:204pt;z-index:251675648;visibility:visible;mso-wrap-style:square;mso-width-percent:0;mso-height-percent:0;mso-wrap-distance-left:9pt;mso-wrap-distance-top:3.6pt;mso-wrap-distance-right:9pt;mso-wrap-distance-bottom:3.6pt;mso-position-horizontal:absolute;mso-position-horizontal-relative:text;mso-position-vertical:absolute;mso-position-vertical-relative:text;mso-width-percent:0;mso-height-percent:0;mso-width-relative:margin;mso-height-relative:margin;v-text-anchor:top" o:gfxdata="UEsDBBQABgAIAAAAIQC2gziS/gAAAOEBAAATAAAAW0NvbnRlbnRfVHlwZXNdLnhtbJSRQU7DMBBF&#10;90jcwfIWJU67QAgl6YK0S0CoHGBkTxKLZGx5TGhvj5O2G0SRWNoz/78nu9wcxkFMGNg6quQqL6RA&#10;0s5Y6ir5vt9lD1JwBDIwOMJKHpHlpr69KfdHjyxSmriSfYz+USnWPY7AufNIadK6MEJMx9ApD/oD&#10;OlTrorhX2lFEilmcO2RdNtjC5xDF9pCuTyYBB5bi6bQ4syoJ3g9WQ0ymaiLzg5KdCXlKLjvcW893&#10;SUOqXwnz5DrgnHtJTxOsQfEKIT7DmDSUCaxw7Rqn8787ZsmRM9e2VmPeBN4uqYvTtW7jvijg9N/y&#10;JsXecLq0q+WD6m8AAAD//wMAUEsDBBQABgAIAAAAIQA4/SH/1gAAAJQBAAALAAAAX3JlbHMvLnJl&#10;bHOkkMFqwzAMhu+DvYPRfXGawxijTi+j0GvpHsDYimMaW0Yy2fr2M4PBMnrbUb/Q94l/f/hMi1qR&#10;JVI2sOt6UJgd+ZiDgffL8ekFlFSbvV0oo4EbChzGx4f9GRdb25HMsYhqlCwG5lrLq9biZkxWOiqY&#10;22YiTra2kYMu1l1tQD30/bPm3wwYN0x18gb45AdQl1tp5j/sFB2T0FQ7R0nTNEV3j6o9feQzro1i&#10;OWA14Fm+Q8a1a8+Bvu/d/dMb2JY5uiPbhG/ktn4cqGU/er3pcvwCAAD//wMAUEsDBBQABgAIAAAA&#10;IQAY38O4JwIAACsEAAAOAAAAZHJzL2Uyb0RvYy54bWysU9tu2zAMfR+wfxD0vtgJkjYx4hRdugwD&#10;ugvQ7QNoSY6FyaInKbGzrx8lp2m2vQ3zg0Ca5NHhIbW+G1rDjsp5jbbk00nOmbICpbb7kn/7unuz&#10;5MwHsBIMWlXyk/L8bvP61brvCjXDBo1UjhGI9UXflbwJoSuyzItGteAn2ClLwRpdC4Fct8+kg57Q&#10;W5PN8vwm69HJzqFQ3tPfhzHINwm/rpUIn+vaq8BMyYlbSKdLZxXPbLOGYu+ga7Q404B/YNGCtnTp&#10;BeoBArCD039BtVo49FiHicA2w7rWQqUeqJtp/kc3Tw10KvVC4vjuIpP/f7Di0/GLY1rS7EgeCy3N&#10;aHsA6ZBJxYIaArJZVKnvfEHJTx2lh+EtDlSROvbdI4rvnlncNmD36t457BsFklhOY2V2VTri+AhS&#10;9R9R0m1wCJiAhtq1UUIShRE60TldJkQ8mKCft/nNlMbOmaDYbLHKl+TEO6B4Lu+cD+8VtiwaJXe0&#10;Agkejo8+jKnPKfE2j0bLnTYmOW5fbY1jR6B12aXvjP5bmrGsL/lqMVskZIuxnqChaHWgdTa6LTkx&#10;oy+WQxHleGdlsgNoM9pE2tizPlGSUZwwVEMayDLWRu0qlCcSzOG4vfTayGjQ/eSsp80tuf9xAKc4&#10;Mx8sib6azudx1ZMzX9zOyHHXkeo6AlYQVMkDZ6O5Del5RNoW72k4tU6yvTA5U6aNTMKfX09c+Ws/&#10;Zb288c0vAAAA//8DAFBLAwQUAAYACAAAACEApDiYHuAAAAAMAQAADwAAAGRycy9kb3ducmV2Lnht&#10;bEyPwW6DMAyG75P2DpEn7TK1oagFRjHVNmnTru36AIakgEoSRNJC337uaTva/vX7+4rdbHpx1aPv&#10;nEVYLSMQ2tZOdbZBOP58LjIQPpBV1DurEW7aw658fCgoV26ye309hEZwifU5IbQhDLmUvm61Ib90&#10;g7Z8O7nRUOBxbKQaaeJy08s4ihJpqLP8oaVBf7S6Ph8uBuH0Pb1sXqfqKxzT/Tp5py6t3A3x+Wl+&#10;24IIeg5/YbjjMzqUzFS5i1Ve9AiLbM0uASFepexwT0RxxqsKIYk3GciykP8lyl8AAAD//wMAUEsB&#10;Ai0AFAAGAAgAAAAhALaDOJL+AAAA4QEAABMAAAAAAAAAAAAAAAAAAAAAAFtDb250ZW50X1R5cGVz&#10;XS54bWxQSwECLQAUAAYACAAAACEAOP0h/9YAAACUAQAACwAAAAAAAAAAAAAAAAAvAQAAX3JlbHMv&#10;LnJlbHNQSwECLQAUAAYACAAAACEAGN/DuCcCAAArBAAADgAAAAAAAAAAAAAAAAAuAgAAZHJzL2Uy&#10;b0RvYy54bWxQSwECLQAUAAYACAAAACEApDiYHuAAAAAMAQAADwAAAAAAAAAAAAAAAACBBAAAZHJz&#10;L2Rvd25yZXYueG1sUEsFBgAAAAAEAAQA8wAAAI4FAAAAAA==&#10;" stroked="f">
+              <v:shape w14:anchorId="244CB7ED" id="_x0000_s1036" type="#_x0000_t202" style="position:absolute;left:0;text-align:left;margin-left:-42pt;margin-top:108.9pt;width:556pt;height:204pt;z-index:251675648;visibility:visible;mso-wrap-style:square;mso-width-percent:0;mso-height-percent:0;mso-wrap-distance-left:9pt;mso-wrap-distance-top:3.6pt;mso-wrap-distance-right:9pt;mso-wrap-distance-bottom:3.6pt;mso-position-horizontal:absolute;mso-position-horizontal-relative:text;mso-position-vertical:absolute;mso-position-vertical-relative:text;mso-width-percent:0;mso-height-percent:0;mso-width-relative:margin;mso-height-relative:margin;v-text-anchor:top" o:gfxdata="UEsDBBQABgAIAAAAIQC2gziS/gAAAOEBAAATAAAAW0NvbnRlbnRfVHlwZXNdLnhtbJSRQU7DMBBF&#10;90jcwfIWJU67QAgl6YK0S0CoHGBkTxKLZGx5TGhvj5O2G0SRWNoz/78nu9wcxkFMGNg6quQqL6RA&#10;0s5Y6ir5vt9lD1JwBDIwOMJKHpHlpr69KfdHjyxSmriSfYz+USnWPY7AufNIadK6MEJMx9ApD/oD&#10;OlTrorhX2lFEilmcO2RdNtjC5xDF9pCuTyYBB5bi6bQ4syoJ3g9WQ0ymaiLzg5KdCXlKLjvcW893&#10;SUOqXwnz5DrgnHtJTxOsQfEKIT7DmDSUCaxw7Rqn8787ZsmRM9e2VmPeBN4uqYvTtW7jvijg9N/y&#10;JsXecLq0q+WD6m8AAAD//wMAUEsDBBQABgAIAAAAIQA4/SH/1gAAAJQBAAALAAAAX3JlbHMvLnJl&#10;bHOkkMFqwzAMhu+DvYPRfXGawxijTi+j0GvpHsDYimMaW0Yy2fr2M4PBMnrbUb/Q94l/f/hMi1qR&#10;JVI2sOt6UJgd+ZiDgffL8ekFlFSbvV0oo4EbChzGx4f9GRdb25HMsYhqlCwG5lrLq9biZkxWOiqY&#10;22YiTra2kYMu1l1tQD30/bPm3wwYN0x18gb45AdQl1tp5j/sFB2T0FQ7R0nTNEV3j6o9feQzro1i&#10;OWA14Fm+Q8a1a8+Bvu/d/dMb2JY5uiPbhG/ktn4cqGU/er3pcvwCAAD//wMAUEsDBBQABgAIAAAA&#10;IQDePHqHJgIAACwEAAAOAAAAZHJzL2Uyb0RvYy54bWysU9tu2zAMfR+wfxD0vtgJkrYx4hRdugwD&#10;ugvQ7QNoSY6FyaInKbGzrx8lJ2m2vQ3zg0Ca5NHhIbW6H1rDDsp5jbbk00nOmbICpba7kn/7un1z&#10;x5kPYCUYtKrkR+X5/fr1q1XfFWqGDRqpHCMQ64u+K3kTQldkmReNasFPsFOWgjW6FgK5bpdJBz2h&#10;tyab5flN1qOTnUOhvKe/j2OQrxN+XSsRPte1V4GZkhO3kE6Xziqe2XoFxc5B12hxogH/wKIFbenS&#10;C9QjBGB7p/+CarVw6LEOE4FthnWthUo9UDfT/I9unhvoVOqFxPHdRSb//2DFp8MXx7Sk2ZE8Flqa&#10;0WYP0iGTigU1BGSzqFLf+YKSnztKD8NbHKgidey7JxTfPbO4acDu1INz2DcKJLGcxsrsqnTE8RGk&#10;6j+ipNtgHzABDbVro4QkCiN0onO8TIh4MEE/b/ObKY2dM0Gx2WKZ35ET74DiXN45H94rbFk0Su5o&#10;BRI8HJ58GFPPKfE2j0bLrTYmOW5XbYxjB6B12abvhP5bmrGsL/lyMVskZIuxnqChaHWgdTa6LTkx&#10;oy+WQxHleGdlsgNoM9pE2tiTPlGSUZwwVMN5IFQQxatQHkkxh+P60nMjo0H3k7OeVrfk/scenOLM&#10;fLCk+nI6n8ddT858cTsjx11HqusIWEFQJQ+cjeYmpPcReVt8oOnUOun2wuTEmVYyKX96PnHnr/2U&#10;9fLI178AAAD//wMAUEsDBBQABgAIAAAAIQCkOJge4AAAAAwBAAAPAAAAZHJzL2Rvd25yZXYueG1s&#10;TI/BboMwDIbvk/YOkSftMrWhqAVGMdU2adOu7foAhqSAShJE0kLffu5pO9r+9fv7it1senHVo++c&#10;RVgtIxDa1k51tkE4/nwuMhA+kFXUO6sRbtrDrnx8KChXbrJ7fT2ERnCJ9TkhtCEMuZS+brUhv3SD&#10;tnw7udFQ4HFspBpp4nLTyziKEmmos/yhpUF/tLo+Hy4G4fQ9vWxep+orHNP9OnmnLq3cDfH5aX7b&#10;ggh6Dn9huOMzOpTMVLmLVV70CItszS4BIV6l7HBPRHHGqwohiTcZyLKQ/yXKXwAAAP//AwBQSwEC&#10;LQAUAAYACAAAACEAtoM4kv4AAADhAQAAEwAAAAAAAAAAAAAAAAAAAAAAW0NvbnRlbnRfVHlwZXNd&#10;LnhtbFBLAQItABQABgAIAAAAIQA4/SH/1gAAAJQBAAALAAAAAAAAAAAAAAAAAC8BAABfcmVscy8u&#10;cmVsc1BLAQItABQABgAIAAAAIQDePHqHJgIAACwEAAAOAAAAAAAAAAAAAAAAAC4CAABkcnMvZTJv&#10;RG9jLnhtbFBLAQItABQABgAIAAAAIQCkOJge4AAAAAwBAAAPAAAAAAAAAAAAAAAAAIAEAABkcnMv&#10;ZG93bnJldi54bWxQSwUGAAAAAAQABADzAAAAjQUAAAAA&#10;" stroked="f">
                 <v:textbox>
                   <w:txbxContent>
                     <w:p>
@@ -4045,7 +4530,7 @@
                           <w:noProof/>
                         </w:rPr>
                         <w:drawing>
-                          <wp:inline distT="0" distB="0" distL="0" distR="0" wp14:anchorId="1D825932" wp14:editId="2CA48D4F">
+                          <wp:inline distT="0" distB="0" distL="0" distR="0" wp14:anchorId="138FDCAA" wp14:editId="11112440">
                             <wp:extent cx="6869430" cy="2850336"/>
                             <wp:effectExtent l="0" t="0" r="7620" b="7620"/>
                             <wp:docPr id="13" name="Imagen 13" descr="C:\Users\dresj\Desktop\staffMembers.png"/>
@@ -4062,7 +4547,7 @@
                                     </pic:cNvPicPr>
                                   </pic:nvPicPr>
                                   <pic:blipFill>
-                                    <a:blip r:embed="rId22">
+                                    <a:blip r:embed="rId15">
                                       <a:extLst>
                                         <a:ext uri="{28A0092B-C50C-407E-A947-70E740481C1C}">
                                           <a14:useLocalDpi xmlns:a14="http://schemas.microsoft.com/office/drawing/2010/main" val="0"/>
@@ -4116,6 +4601,231 @@
         </w:rPr>
         <w:t>collect the email of the members of the staff, who will receive the email.</w:t>
       </w:r>
+    </w:p>
+    <w:p>
+      <w:pPr>
+        <w:jc w:val="both"/>
+        <w:rPr>
+          <w:sz w:val="32"/>
+          <w:szCs w:val="32"/>
+        </w:rPr>
+      </w:pPr>
+      <w:r>
+        <w:rPr>
+          <w:noProof/>
+          <w:sz w:val="32"/>
+          <w:szCs w:val="32"/>
+        </w:rPr>
+        <mc:AlternateContent>
+          <mc:Choice Requires="wps">
+            <w:drawing>
+              <wp:anchor distT="45720" distB="45720" distL="114300" distR="114300" simplePos="0" relativeHeight="251700224" behindDoc="0" locked="0" layoutInCell="1" allowOverlap="1" wp14:anchorId="4A30D737" wp14:editId="4EBD3751">
+                <wp:simplePos x="0" y="0"/>
+                <wp:positionH relativeFrom="column">
+                  <wp:posOffset>-510540</wp:posOffset>
+                </wp:positionH>
+                <wp:positionV relativeFrom="paragraph">
+                  <wp:posOffset>3761105</wp:posOffset>
+                </wp:positionV>
+                <wp:extent cx="6751320" cy="2560320"/>
+                <wp:effectExtent l="0" t="0" r="0" b="0"/>
+                <wp:wrapSquare wrapText="bothSides"/>
+                <wp:docPr id="40" name="Cuadro de texto 2"/>
+                <wp:cNvGraphicFramePr>
+                  <a:graphicFrameLocks xmlns:a="http://schemas.openxmlformats.org/drawingml/2006/main"/>
+                </wp:cNvGraphicFramePr>
+                <a:graphic xmlns:a="http://schemas.openxmlformats.org/drawingml/2006/main">
+                  <a:graphicData uri="http://schemas.microsoft.com/office/word/2010/wordprocessingShape">
+                    <wps:wsp>
+                      <wps:cNvSpPr txBox="1">
+                        <a:spLocks noChangeArrowheads="1"/>
+                      </wps:cNvSpPr>
+                      <wps:spPr bwMode="auto">
+                        <a:xfrm>
+                          <a:off x="0" y="0"/>
+                          <a:ext cx="6751320" cy="2560320"/>
+                        </a:xfrm>
+                        <a:prstGeom prst="rect">
+                          <a:avLst/>
+                        </a:prstGeom>
+                        <a:solidFill>
+                          <a:srgbClr val="FFFFFF"/>
+                        </a:solidFill>
+                        <a:ln w="9525">
+                          <a:noFill/>
+                          <a:miter lim="800000"/>
+                          <a:headEnd/>
+                          <a:tailEnd/>
+                        </a:ln>
+                      </wps:spPr>
+                      <wps:txbx>
+                        <w:txbxContent>
+                          <w:p>
+                            <w:pPr>
+                              <w:rPr>
+                                <w:lang w:val="es-419"/>
+                              </w:rPr>
+                            </w:pPr>
+                            <w:r>
+                              <w:rPr>
+                                <w:noProof/>
+                              </w:rPr>
+                              <w:drawing>
+                                <wp:inline distT="0" distB="0" distL="0" distR="0">
+                                  <wp:extent cx="6559550" cy="2562489"/>
+                                  <wp:effectExtent l="0" t="0" r="0" b="9525"/>
+                                  <wp:docPr id="41" name="Imagen 41" descr="C:\Users\dresj\Desktop\IS PROJECT\contactStaffM.png"/>
+                                  <wp:cNvGraphicFramePr>
+                                    <a:graphicFrameLocks xmlns:a="http://schemas.openxmlformats.org/drawingml/2006/main" noChangeAspect="1"/>
+                                  </wp:cNvGraphicFramePr>
+                                  <a:graphic xmlns:a="http://schemas.openxmlformats.org/drawingml/2006/main">
+                                    <a:graphicData uri="http://schemas.openxmlformats.org/drawingml/2006/picture">
+                                      <pic:pic xmlns:pic="http://schemas.openxmlformats.org/drawingml/2006/picture">
+                                        <pic:nvPicPr>
+                                          <pic:cNvPr id="0" name="Picture 4" descr="C:\Users\dresj\Desktop\IS PROJECT\contactStaffM.png"/>
+                                          <pic:cNvPicPr>
+                                            <a:picLocks noChangeAspect="1" noChangeArrowheads="1"/>
+                                          </pic:cNvPicPr>
+                                        </pic:nvPicPr>
+                                        <pic:blipFill>
+                                          <a:blip r:embed="rId16">
+                                            <a:extLst>
+                                              <a:ext uri="{28A0092B-C50C-407E-A947-70E740481C1C}">
+                                                <a14:useLocalDpi xmlns:a14="http://schemas.microsoft.com/office/drawing/2010/main" val="0"/>
+                                              </a:ext>
+                                            </a:extLst>
+                                          </a:blip>
+                                          <a:srcRect/>
+                                          <a:stretch>
+                                            <a:fillRect/>
+                                          </a:stretch>
+                                        </pic:blipFill>
+                                        <pic:spPr bwMode="auto">
+                                          <a:xfrm>
+                                            <a:off x="0" y="0"/>
+                                            <a:ext cx="6559550" cy="2562489"/>
+                                          </a:xfrm>
+                                          <a:prstGeom prst="rect">
+                                            <a:avLst/>
+                                          </a:prstGeom>
+                                          <a:noFill/>
+                                          <a:ln>
+                                            <a:noFill/>
+                                          </a:ln>
+                                        </pic:spPr>
+                                      </pic:pic>
+                                    </a:graphicData>
+                                  </a:graphic>
+                                </wp:inline>
+                              </w:drawing>
+                            </w:r>
+                          </w:p>
+                        </w:txbxContent>
+                      </wps:txbx>
+                      <wps:bodyPr rot="0" vert="horz" wrap="square" lIns="91440" tIns="45720" rIns="91440" bIns="45720" anchor="t" anchorCtr="0">
+                        <a:noAutofit/>
+                      </wps:bodyPr>
+                    </wps:wsp>
+                  </a:graphicData>
+                </a:graphic>
+                <wp14:sizeRelH relativeFrom="margin">
+                  <wp14:pctWidth>0</wp14:pctWidth>
+                </wp14:sizeRelH>
+                <wp14:sizeRelV relativeFrom="margin">
+                  <wp14:pctHeight>0</wp14:pctHeight>
+                </wp14:sizeRelV>
+              </wp:anchor>
+            </w:drawing>
+          </mc:Choice>
+          <mc:Fallback>
+            <w:pict>
+              <v:shape w14:anchorId="4A30D737" id="_x0000_s1037" type="#_x0000_t202" style="position:absolute;left:0;text-align:left;margin-left:-40.2pt;margin-top:296.15pt;width:531.6pt;height:201.6pt;z-index:251700224;visibility:visible;mso-wrap-style:square;mso-width-percent:0;mso-height-percent:0;mso-wrap-distance-left:9pt;mso-wrap-distance-top:3.6pt;mso-wrap-distance-right:9pt;mso-wrap-distance-bottom:3.6pt;mso-position-horizontal:absolute;mso-position-horizontal-relative:text;mso-position-vertical:absolute;mso-position-vertical-relative:text;mso-width-percent:0;mso-height-percent:0;mso-width-relative:margin;mso-height-relative:margin;v-text-anchor:top" o:gfxdata="UEsDBBQABgAIAAAAIQC2gziS/gAAAOEBAAATAAAAW0NvbnRlbnRfVHlwZXNdLnhtbJSRQU7DMBBF&#10;90jcwfIWJU67QAgl6YK0S0CoHGBkTxKLZGx5TGhvj5O2G0SRWNoz/78nu9wcxkFMGNg6quQqL6RA&#10;0s5Y6ir5vt9lD1JwBDIwOMJKHpHlpr69KfdHjyxSmriSfYz+USnWPY7AufNIadK6MEJMx9ApD/oD&#10;OlTrorhX2lFEilmcO2RdNtjC5xDF9pCuTyYBB5bi6bQ4syoJ3g9WQ0ymaiLzg5KdCXlKLjvcW893&#10;SUOqXwnz5DrgnHtJTxOsQfEKIT7DmDSUCaxw7Rqn8787ZsmRM9e2VmPeBN4uqYvTtW7jvijg9N/y&#10;JsXecLq0q+WD6m8AAAD//wMAUEsDBBQABgAIAAAAIQA4/SH/1gAAAJQBAAALAAAAX3JlbHMvLnJl&#10;bHOkkMFqwzAMhu+DvYPRfXGawxijTi+j0GvpHsDYimMaW0Yy2fr2M4PBMnrbUb/Q94l/f/hMi1qR&#10;JVI2sOt6UJgd+ZiDgffL8ekFlFSbvV0oo4EbChzGx4f9GRdb25HMsYhqlCwG5lrLq9biZkxWOiqY&#10;22YiTra2kYMu1l1tQD30/bPm3wwYN0x18gb45AdQl1tp5j/sFB2T0FQ7R0nTNEV3j6o9feQzro1i&#10;OWA14Fm+Q8a1a8+Bvu/d/dMb2JY5uiPbhG/ktn4cqGU/er3pcvwCAAD//wMAUEsDBBQABgAIAAAA&#10;IQDccCf3JwIAACwEAAAOAAAAZHJzL2Uyb0RvYy54bWysU9tu2zAMfR+wfxD0vjj2krQ14hRdugwD&#10;ugvQ7QMYSY6FyaInKbGzry8lp2m2vQ3zg0Ca5NHhIbW8HVrDDsp5jbbi+WTKmbICpba7in//tnlz&#10;zZkPYCUYtKriR+X57er1q2XflarABo1UjhGI9WXfVbwJoSuzzItGteAn2ClLwRpdC4Fct8ukg57Q&#10;W5MV0+ki69HJzqFQ3tPf+zHIVwm/rpUIX+raq8BMxYlbSKdL5zae2WoJ5c5B12hxogH/wKIFbenS&#10;M9Q9BGB7p/+CarVw6LEOE4FthnWthUo9UDf59I9uHhvoVOqFxPHdWSb//2DF58NXx7Ss+IzksdDS&#10;jNZ7kA6ZVCyoISArokp950tKfuwoPQzvcKBpp45994Dih2cW1w3YnbpzDvtGgSSWeazMLkpHHB9B&#10;tv0nlHQb7AMmoKF2bZSQRGGETnSO5wkRDybo5+Jqnr8tKCQoVswX0+jEO6B8Lu+cDx8UtiwaFXe0&#10;AgkeDg8+jKnPKfE2j0bLjTYmOW63XRvHDkDrsknfCf23NGNZX/GbeTFPyBZjPUFD2epA62x0W/Hr&#10;afxiOZRRjvdWJjuANqNNpI096RMlGcUJw3ZIA8mTelG8LcojKeZwXF96bmQ06H5x1tPqVtz/3INT&#10;nJmPllS/yWdxmCE5s/lV1MtdRraXEbCCoCoeOBvNdUjvI/K2eEfTqXXS7YXJiTOtZFL+9Hzizl/6&#10;Kevlka+eAAAA//8DAFBLAwQUAAYACAAAACEAVuqcNOAAAAALAQAADwAAAGRycy9kb3ducmV2Lnht&#10;bEyPwU6DQBCG7ya+w2aaeDHtIpYWkKVRE43X1j7AwG6BlJ0l7LbQt3c86W0m8+Wf7y92s+3F1Yy+&#10;c6TgaRWBMFQ73VGj4Pj9sUxB+ICksXdkFNyMh115f1dgrt1Ee3M9hEZwCPkcFbQhDLmUvm6NRb9y&#10;gyG+ndxoMfA6NlKPOHG47WUcRRtpsSP+0OJg3ltTnw8Xq+D0NT0m2VR9huN2v968Ybet3E2ph8X8&#10;+gIimDn8wfCrz+pQslPlLqS96BUs02jNqIIki59BMJGlMZepeMiSBGRZyP8dyh8AAAD//wMAUEsB&#10;Ai0AFAAGAAgAAAAhALaDOJL+AAAA4QEAABMAAAAAAAAAAAAAAAAAAAAAAFtDb250ZW50X1R5cGVz&#10;XS54bWxQSwECLQAUAAYACAAAACEAOP0h/9YAAACUAQAACwAAAAAAAAAAAAAAAAAvAQAAX3JlbHMv&#10;LnJlbHNQSwECLQAUAAYACAAAACEA3HAn9ycCAAAsBAAADgAAAAAAAAAAAAAAAAAuAgAAZHJzL2Uy&#10;b0RvYy54bWxQSwECLQAUAAYACAAAACEAVuqcNOAAAAALAQAADwAAAAAAAAAAAAAAAACBBAAAZHJz&#10;L2Rvd25yZXYueG1sUEsFBgAAAAAEAAQA8wAAAI4FAAAAAA==&#10;" stroked="f">
+                <v:textbox>
+                  <w:txbxContent>
+                    <w:p>
+                      <w:pPr>
+                        <w:rPr>
+                          <w:lang w:val="es-419"/>
+                        </w:rPr>
+                      </w:pPr>
+                      <w:r>
+                        <w:rPr>
+                          <w:noProof/>
+                        </w:rPr>
+                        <w:drawing>
+                          <wp:inline distT="0" distB="0" distL="0" distR="0">
+                            <wp:extent cx="6559550" cy="2562489"/>
+                            <wp:effectExtent l="0" t="0" r="0" b="9525"/>
+                            <wp:docPr id="41" name="Imagen 41" descr="C:\Users\dresj\Desktop\IS PROJECT\contactStaffM.png"/>
+                            <wp:cNvGraphicFramePr>
+                              <a:graphicFrameLocks xmlns:a="http://schemas.openxmlformats.org/drawingml/2006/main" noChangeAspect="1"/>
+                            </wp:cNvGraphicFramePr>
+                            <a:graphic xmlns:a="http://schemas.openxmlformats.org/drawingml/2006/main">
+                              <a:graphicData uri="http://schemas.openxmlformats.org/drawingml/2006/picture">
+                                <pic:pic xmlns:pic="http://schemas.openxmlformats.org/drawingml/2006/picture">
+                                  <pic:nvPicPr>
+                                    <pic:cNvPr id="0" name="Picture 4" descr="C:\Users\dresj\Desktop\IS PROJECT\contactStaffM.png"/>
+                                    <pic:cNvPicPr>
+                                      <a:picLocks noChangeAspect="1" noChangeArrowheads="1"/>
+                                    </pic:cNvPicPr>
+                                  </pic:nvPicPr>
+                                  <pic:blipFill>
+                                    <a:blip r:embed="rId16">
+                                      <a:extLst>
+                                        <a:ext uri="{28A0092B-C50C-407E-A947-70E740481C1C}">
+                                          <a14:useLocalDpi xmlns:a14="http://schemas.microsoft.com/office/drawing/2010/main" val="0"/>
+                                        </a:ext>
+                                      </a:extLst>
+                                    </a:blip>
+                                    <a:srcRect/>
+                                    <a:stretch>
+                                      <a:fillRect/>
+                                    </a:stretch>
+                                  </pic:blipFill>
+                                  <pic:spPr bwMode="auto">
+                                    <a:xfrm>
+                                      <a:off x="0" y="0"/>
+                                      <a:ext cx="6559550" cy="2562489"/>
+                                    </a:xfrm>
+                                    <a:prstGeom prst="rect">
+                                      <a:avLst/>
+                                    </a:prstGeom>
+                                    <a:noFill/>
+                                    <a:ln>
+                                      <a:noFill/>
+                                    </a:ln>
+                                  </pic:spPr>
+                                </pic:pic>
+                              </a:graphicData>
+                            </a:graphic>
+                          </wp:inline>
+                        </w:drawing>
+                      </w:r>
+                    </w:p>
+                  </w:txbxContent>
+                </v:textbox>
+                <w10:wrap type="square"/>
+              </v:shape>
+            </w:pict>
+          </mc:Fallback>
+        </mc:AlternateContent>
+      </w:r>
+      <w:r>
+        <w:rPr>
+          <w:sz w:val="32"/>
+          <w:szCs w:val="32"/>
+        </w:rPr>
+        <w:t>Right after getting access to Staff Members list, the “send email to all” button allows us to contact all the members at the same time. The staff members will get an email by the current user (person that have created the activity, as is shown below).</w:t>
+      </w:r>
+    </w:p>
+    <w:p>
+      <w:pPr>
+        <w:jc w:val="both"/>
+        <w:rPr>
+          <w:sz w:val="32"/>
+          <w:szCs w:val="32"/>
+        </w:rPr>
+      </w:pPr>
     </w:p>
     <w:p>
       <w:pPr>
@@ -4203,7 +4913,7 @@
                                           </pic:cNvPicPr>
                                         </pic:nvPicPr>
                                         <pic:blipFill>
-                                          <a:blip r:embed="rId23">
+                                          <a:blip r:embed="rId17">
                                             <a:extLst>
                                               <a:ext uri="{28A0092B-C50C-407E-A947-70E740481C1C}">
                                                 <a14:useLocalDpi xmlns:a14="http://schemas.microsoft.com/office/drawing/2010/main" val="0"/>
@@ -4254,7 +4964,7 @@
           </mc:Choice>
           <mc:Fallback>
             <w:pict>
-              <v:shape w14:anchorId="396EFC93" id="_x0000_s1035" type="#_x0000_t202" style="position:absolute;left:0;text-align:left;margin-left:-35.35pt;margin-top:254.2pt;width:528.8pt;height:249.3pt;z-index:251677696;visibility:visible;mso-wrap-style:square;mso-width-percent:0;mso-height-percent:0;mso-wrap-distance-left:9pt;mso-wrap-distance-top:3.6pt;mso-wrap-distance-right:9pt;mso-wrap-distance-bottom:3.6pt;mso-position-horizontal:absolute;mso-position-horizontal-relative:margin;mso-position-vertical:absolute;mso-position-vertical-relative:text;mso-width-percent:0;mso-height-percent:0;mso-width-relative:margin;mso-height-relative:margin;v-text-anchor:top" o:gfxdata="UEsDBBQABgAIAAAAIQC2gziS/gAAAOEBAAATAAAAW0NvbnRlbnRfVHlwZXNdLnhtbJSRQU7DMBBF&#10;90jcwfIWJU67QAgl6YK0S0CoHGBkTxKLZGx5TGhvj5O2G0SRWNoz/78nu9wcxkFMGNg6quQqL6RA&#10;0s5Y6ir5vt9lD1JwBDIwOMJKHpHlpr69KfdHjyxSmriSfYz+USnWPY7AufNIadK6MEJMx9ApD/oD&#10;OlTrorhX2lFEilmcO2RdNtjC5xDF9pCuTyYBB5bi6bQ4syoJ3g9WQ0ymaiLzg5KdCXlKLjvcW893&#10;SUOqXwnz5DrgnHtJTxOsQfEKIT7DmDSUCaxw7Rqn8787ZsmRM9e2VmPeBN4uqYvTtW7jvijg9N/y&#10;JsXecLq0q+WD6m8AAAD//wMAUEsDBBQABgAIAAAAIQA4/SH/1gAAAJQBAAALAAAAX3JlbHMvLnJl&#10;bHOkkMFqwzAMhu+DvYPRfXGawxijTi+j0GvpHsDYimMaW0Yy2fr2M4PBMnrbUb/Q94l/f/hMi1qR&#10;JVI2sOt6UJgd+ZiDgffL8ekFlFSbvV0oo4EbChzGx4f9GRdb25HMsYhqlCwG5lrLq9biZkxWOiqY&#10;22YiTra2kYMu1l1tQD30/bPm3wwYN0x18gb45AdQl1tp5j/sFB2T0FQ7R0nTNEV3j6o9feQzro1i&#10;OWA14Fm+Q8a1a8+Bvu/d/dMb2JY5uiPbhG/ktn4cqGU/er3pcvwCAAD//wMAUEsDBBQABgAIAAAA&#10;IQAoGXPqKAIAACsEAAAOAAAAZHJzL2Uyb0RvYy54bWysU9uO2yAQfa/Uf0C8N47TXDZWnNU221SV&#10;thdp2w8ggGNUYCiQ2OnXd8BJGm3fqvKAGGbmMHPmsLrvjSZH6YMCW9NyNKZEWg5C2X1Nv3/bvrmj&#10;JERmBdNgZU1PMtD79etXq85VcgItaCE9QRAbqs7VtI3RVUUReCsNCyNw0qKzAW9YRNPvC+FZh+hG&#10;F5PxeF504IXzwGUIePs4OOk64zeN5PFL0wQZia4p1hbz7vO+S3uxXrFq75lrFT+Xwf6hCsOUxUev&#10;UI8sMnLw6i8oo7iHAE0ccTAFNI3iMveA3ZTjF908t8zJ3AuSE9yVpvD/YPnn41dPlMDZ4aQsMzij&#10;zYEJD0RIEmUfgUwSS50LFQY/OwyP/TvoMSN3HNwT8B+BWNi0zO7lg/fQtZIJrLJMmcVN6oATEsiu&#10;+wQCX2OHCBmob7xJFCIpBNFxWqfrhLAOwvFyvihnizm6OPrelvN5WeYZFqy6pDsf4gcJhqRDTT1K&#10;IMOz41OIqRxWXULSawG0EluldTb8frfRnhwZymWbV+7gRZi2pKvpcjaZZWQLKT8ryaiIctbK1PRu&#10;nNYgsETHeytySGRKD2esRNszP4mSgZzY7/o8kOWF9h2IExLmYVAv/jY8tOB/UdKhcmsafh6Yl5To&#10;jxZJX5bTaZJ6NqazxQQNf+vZ3XqY5QhV00jJcNzE/D0SHRYecDiNyrSlKQ6VnEtGRWY2z78nSf7W&#10;zlF//vj6NwAAAP//AwBQSwMEFAAGAAgAAAAhAOUgeKbfAAAADAEAAA8AAABkcnMvZG93bnJldi54&#10;bWxMj0FOwzAQRfdI3MEaJDaotUFtnIQ4FSCB2Lb0AJNkmkTE4yh2m/T2mBUsR//p/zfFbrGDuNDk&#10;e8cGHtcKBHHtmp5bA8ev91UKwgfkBgfHZOBKHnbl7U2BeeNm3tPlEFoRS9jnaKALYcyl9HVHFv3a&#10;jcQxO7nJYojn1MpmwjmW20E+KZVIiz3HhQ5Heuuo/j6crYHT5/ywzebqIxz1fpO8Yq8rdzXm/m55&#10;eQYRaAl/MPzqR3Uoo1Plztx4MRhYaaUjamCr0g2ISGRpkoGoIqqUViDLQv5/ovwBAAD//wMAUEsB&#10;Ai0AFAAGAAgAAAAhALaDOJL+AAAA4QEAABMAAAAAAAAAAAAAAAAAAAAAAFtDb250ZW50X1R5cGVz&#10;XS54bWxQSwECLQAUAAYACAAAACEAOP0h/9YAAACUAQAACwAAAAAAAAAAAAAAAAAvAQAAX3JlbHMv&#10;LnJlbHNQSwECLQAUAAYACAAAACEAKBlz6igCAAArBAAADgAAAAAAAAAAAAAAAAAuAgAAZHJzL2Uy&#10;b0RvYy54bWxQSwECLQAUAAYACAAAACEA5SB4pt8AAAAMAQAADwAAAAAAAAAAAAAAAACCBAAAZHJz&#10;L2Rvd25yZXYueG1sUEsFBgAAAAAEAAQA8wAAAI4FAAAAAA==&#10;" stroked="f">
+              <v:shape w14:anchorId="396EFC93" id="_x0000_s1038" type="#_x0000_t202" style="position:absolute;left:0;text-align:left;margin-left:-35.35pt;margin-top:254.2pt;width:528.8pt;height:249.3pt;z-index:251677696;visibility:visible;mso-wrap-style:square;mso-width-percent:0;mso-height-percent:0;mso-wrap-distance-left:9pt;mso-wrap-distance-top:3.6pt;mso-wrap-distance-right:9pt;mso-wrap-distance-bottom:3.6pt;mso-position-horizontal:absolute;mso-position-horizontal-relative:margin;mso-position-vertical:absolute;mso-position-vertical-relative:text;mso-width-percent:0;mso-height-percent:0;mso-width-relative:margin;mso-height-relative:margin;v-text-anchor:top" o:gfxdata="UEsDBBQABgAIAAAAIQC2gziS/gAAAOEBAAATAAAAW0NvbnRlbnRfVHlwZXNdLnhtbJSRQU7DMBBF&#10;90jcwfIWJU67QAgl6YK0S0CoHGBkTxKLZGx5TGhvj5O2G0SRWNoz/78nu9wcxkFMGNg6quQqL6RA&#10;0s5Y6ir5vt9lD1JwBDIwOMJKHpHlpr69KfdHjyxSmriSfYz+USnWPY7AufNIadK6MEJMx9ApD/oD&#10;OlTrorhX2lFEilmcO2RdNtjC5xDF9pCuTyYBB5bi6bQ4syoJ3g9WQ0ymaiLzg5KdCXlKLjvcW893&#10;SUOqXwnz5DrgnHtJTxOsQfEKIT7DmDSUCaxw7Rqn8787ZsmRM9e2VmPeBN4uqYvTtW7jvijg9N/y&#10;JsXecLq0q+WD6m8AAAD//wMAUEsDBBQABgAIAAAAIQA4/SH/1gAAAJQBAAALAAAAX3JlbHMvLnJl&#10;bHOkkMFqwzAMhu+DvYPRfXGawxijTi+j0GvpHsDYimMaW0Yy2fr2M4PBMnrbUb/Q94l/f/hMi1qR&#10;JVI2sOt6UJgd+ZiDgffL8ekFlFSbvV0oo4EbChzGx4f9GRdb25HMsYhqlCwG5lrLq9biZkxWOiqY&#10;22YiTra2kYMu1l1tQD30/bPm3wwYN0x18gb45AdQl1tp5j/sFB2T0FQ7R0nTNEV3j6o9feQzro1i&#10;OWA14Fm+Q8a1a8+Bvu/d/dMb2JY5uiPbhG/ktn4cqGU/er3pcvwCAAD//wMAUEsDBBQABgAIAAAA&#10;IQAeCHb+JwIAACwEAAAOAAAAZHJzL2Uyb0RvYy54bWysU9uO2yAQfa/Uf0C8N47TXHatOKtttqkq&#10;bS/Sth+AAceowFAgsdOv74CzabR9q8oDYpiZw8yZw/puMJocpQ8KbE3LyZQSaTkIZfc1/f5t9+aG&#10;khCZFUyDlTU9yUDvNq9frXtXyRl0oIX0BEFsqHpX0y5GVxVF4J00LEzASYvOFrxhEU2/L4RnPaIb&#10;Xcym02XRgxfOA5ch4O3D6KSbjN+2kscvbRtkJLqmWFvMu897k/Zis2bV3jPXKX4ug/1DFYYpi49e&#10;oB5YZOTg1V9QRnEPAdo44WAKaFvFZe4BuymnL7p56piTuRckJ7gLTeH/wfLPx6+eKIGzw0lZZnBG&#10;2wMTHoiQJMohApkllnoXKgx+chgeh3cwYEbuOLhH4D8CsbDtmN3Le++h7yQTWGWZMour1BEnJJCm&#10;/wQCX2OHCBloaL1JFCIpBNFxWqfLhLAOwvFyuSoXqyW6OPrelstlWeYZFqx6Tnc+xA8SDEmHmnqU&#10;QIZnx8cQUzmseg5JrwXQSuyU1tnw+2arPTkylMsur9zBizBtSV/T28VskZEtpPysJKMiylkrU9Ob&#10;aVqjwBId763IIZEpPZ6xEm3P/CRKRnLi0AzjQC68NyBOyJiHUb743fDQgf9FSY/SrWn4eWBeUqI/&#10;WmT9tpzPk9azMV+sZmj4a09z7WGWI1RNIyXjcRvz/0h8WLjH6bQq85bGOFZyrhklmek8f5+k+Ws7&#10;R/355JvfAAAA//8DAFBLAwQUAAYACAAAACEA5SB4pt8AAAAMAQAADwAAAGRycy9kb3ducmV2Lnht&#10;bEyPQU7DMBBF90jcwRokNqi1QW2chDgVIIHYtvQAk2SaRMTjKHab9PaYFSxH/+n/N8VusYO40OR7&#10;xwYe1woEce2anlsDx6/3VQrCB+QGB8dk4EoeduXtTYF542be0+UQWhFL2OdooAthzKX0dUcW/dqN&#10;xDE7ucliiOfUymbCOZbbQT4plUiLPceFDkd666j+PpytgdPn/LDN5uojHPV+k7xiryt3Neb+bnl5&#10;BhFoCX8w/OpHdSijU+XO3HgxGFhppSNqYKvSDYhIZGmSgagiqpRWIMtC/n+i/AEAAP//AwBQSwEC&#10;LQAUAAYACAAAACEAtoM4kv4AAADhAQAAEwAAAAAAAAAAAAAAAAAAAAAAW0NvbnRlbnRfVHlwZXNd&#10;LnhtbFBLAQItABQABgAIAAAAIQA4/SH/1gAAAJQBAAALAAAAAAAAAAAAAAAAAC8BAABfcmVscy8u&#10;cmVsc1BLAQItABQABgAIAAAAIQAeCHb+JwIAACwEAAAOAAAAAAAAAAAAAAAAAC4CAABkcnMvZTJv&#10;RG9jLnhtbFBLAQItABQABgAIAAAAIQDlIHim3wAAAAwBAAAPAAAAAAAAAAAAAAAAAIEEAABkcnMv&#10;ZG93bnJldi54bWxQSwUGAAAAAAQABADzAAAAjQUAAAAA&#10;" stroked="f">
                 <v:textbox>
                   <w:txbxContent>
                     <w:p>
@@ -4285,7 +4995,7 @@
                                     </pic:cNvPicPr>
                                   </pic:nvPicPr>
                                   <pic:blipFill>
-                                    <a:blip r:embed="rId24">
+                                    <a:blip r:embed="rId17">
                                       <a:extLst>
                                         <a:ext uri="{28A0092B-C50C-407E-A947-70E740481C1C}">
                                           <a14:useLocalDpi xmlns:a14="http://schemas.microsoft.com/office/drawing/2010/main" val="0"/>
@@ -4337,15 +5047,7 @@
           <w:sz w:val="32"/>
           <w:szCs w:val="32"/>
         </w:rPr>
-        <w:t xml:space="preserve">-Page is to have access to edit the information. This function is available only for the creator of </w:t>
-      </w:r>
-      <w:r>
-        <w:rPr>
-          <w:sz w:val="32"/>
-          <w:szCs w:val="32"/>
-        </w:rPr>
-        <w:lastRenderedPageBreak/>
-        <w:t xml:space="preserve">the current activity (the one selected from the all activities list. The image above shows what is shown on screen right after clicking on modify this </w:t>
+        <w:t xml:space="preserve">-Page is to have access to edit the information. This function is available only for the creator of the current activity (the one selected from the all activities list. The image above shows what is shown on screen right after clicking on modify this </w:t>
       </w:r>
       <w:r>
         <w:rPr>
@@ -4425,7 +5127,7 @@
                                           </pic:cNvPicPr>
                                         </pic:nvPicPr>
                                         <pic:blipFill>
-                                          <a:blip r:embed="rId25">
+                                          <a:blip r:embed="rId18">
                                             <a:extLst>
                                               <a:ext uri="{28A0092B-C50C-407E-A947-70E740481C1C}">
                                                 <a14:useLocalDpi xmlns:a14="http://schemas.microsoft.com/office/drawing/2010/main" val="0"/>
@@ -4476,7 +5178,7 @@
           </mc:Choice>
           <mc:Fallback>
             <w:pict>
-              <v:shape w14:anchorId="3226AC66" id="_x0000_s1036" type="#_x0000_t202" style="position:absolute;left:0;text-align:left;margin-left:0;margin-top:72.65pt;width:548pt;height:270pt;z-index:251679744;visibility:visible;mso-wrap-style:square;mso-width-percent:0;mso-height-percent:0;mso-wrap-distance-left:9pt;mso-wrap-distance-top:3.6pt;mso-wrap-distance-right:9pt;mso-wrap-distance-bottom:3.6pt;mso-position-horizontal:center;mso-position-horizontal-relative:margin;mso-position-vertical:absolute;mso-position-vertical-relative:text;mso-width-percent:0;mso-height-percent:0;mso-width-relative:margin;mso-height-relative:margin;v-text-anchor:top" o:gfxdata="UEsDBBQABgAIAAAAIQC2gziS/gAAAOEBAAATAAAAW0NvbnRlbnRfVHlwZXNdLnhtbJSRQU7DMBBF&#10;90jcwfIWJU67QAgl6YK0S0CoHGBkTxKLZGx5TGhvj5O2G0SRWNoz/78nu9wcxkFMGNg6quQqL6RA&#10;0s5Y6ir5vt9lD1JwBDIwOMJKHpHlpr69KfdHjyxSmriSfYz+USnWPY7AufNIadK6MEJMx9ApD/oD&#10;OlTrorhX2lFEilmcO2RdNtjC5xDF9pCuTyYBB5bi6bQ4syoJ3g9WQ0ymaiLzg5KdCXlKLjvcW893&#10;SUOqXwnz5DrgnHtJTxOsQfEKIT7DmDSUCaxw7Rqn8787ZsmRM9e2VmPeBN4uqYvTtW7jvijg9N/y&#10;JsXecLq0q+WD6m8AAAD//wMAUEsDBBQABgAIAAAAIQA4/SH/1gAAAJQBAAALAAAAX3JlbHMvLnJl&#10;bHOkkMFqwzAMhu+DvYPRfXGawxijTi+j0GvpHsDYimMaW0Yy2fr2M4PBMnrbUb/Q94l/f/hMi1qR&#10;JVI2sOt6UJgd+ZiDgffL8ekFlFSbvV0oo4EbChzGx4f9GRdb25HMsYhqlCwG5lrLq9biZkxWOiqY&#10;22YiTra2kYMu1l1tQD30/bPm3wwYN0x18gb45AdQl1tp5j/sFB2T0FQ7R0nTNEV3j6o9feQzro1i&#10;OWA14Fm+Q8a1a8+Bvu/d/dMb2JY5uiPbhG/ktn4cqGU/er3pcvwCAAD//wMAUEsDBBQABgAIAAAA&#10;IQC46nJKKAIAACwEAAAOAAAAZHJzL2Uyb0RvYy54bWysU9uO0zAQfUfiHyy/06ShLduo6WrpUoS0&#10;XKSFD5jaTmPheILtNilfz9jpdgu8IfJgzWTGZ86cGa9uh9awo3Jeo634dJJzpqxAqe2+4t++bl/d&#10;cOYDWAkGrar4SXl+u375YtV3pSqwQSOVYwRifdl3FW9C6Mos86JRLfgJdspSsEbXQiDX7TPpoCf0&#10;1mRFni+yHp3sHArlPf29H4N8nfDrWonwua69CsxUnLiFdLp07uKZrVdQ7h10jRZnGvAPLFrQlope&#10;oO4hADs4/RdUq4VDj3WYCGwzrGstVOqBupnmf3Tz2ECnUi8kju8uMvn/Bys+Hb84pmXFiylnFlqa&#10;0eYA0iGTigU1BGRFVKnvfEnJjx2lh+EtDjTt1LHvHlB898zipgG7V3fOYd8okMRyGm9mV1dHHB9B&#10;dv1HlFQNDgET0FC7NkpIojBCp2mdLhMiHkzQz8VyvlzkFBIUez0rljk5sQaUT9c758N7hS2LRsUd&#10;rUCCh+ODD2PqU0qs5tFoudXGJMftdxvj2BFoXbbpO6P/lmYs6yu+nBfzhGwx3idoKFsdaJ2Nbit+&#10;Q9RGclBGOd5ZmVICaDPaRNrYsz5RklGcMOyGNJBp6iyKt0N5IsUcjutLz42MBt1Pznpa3Yr7Hwdw&#10;ijPzwZLqy+lsFnc9ObP5m4Icdx3ZXUfACoKqeOBsNDchvY/YjsU7mk6tk27PTM6caSWT8ufnE3f+&#10;2k9Zz498/QsAAP//AwBQSwMEFAAGAAgAAAAhAHHO/lncAAAACQEAAA8AAABkcnMvZG93bnJldi54&#10;bWxMj8FOwzAQRO9I/IO1SFwQdYA2bUOcCpBAXFv6AZt4m0TE6yh2m/Tv2Z7ocd+MZmfyzeQ6daIh&#10;tJ4NPM0SUMSVty3XBvY/n48rUCEiW+w8k4EzBdgUtzc5ZtaPvKXTLtZKQjhkaKCJsc+0DlVDDsPM&#10;98SiHfzgMMo51NoOOEq46/RzkqTaYcvyocGePhqqfndHZ+DwPT4s1mP5FffL7Tx9x3ZZ+rMx93fT&#10;2yuoSFP8N8OlvlSHQjqV/sg2qM6ADIlC54sXUBc5WaeCSgPpSpAucn29oPgDAAD//wMAUEsBAi0A&#10;FAAGAAgAAAAhALaDOJL+AAAA4QEAABMAAAAAAAAAAAAAAAAAAAAAAFtDb250ZW50X1R5cGVzXS54&#10;bWxQSwECLQAUAAYACAAAACEAOP0h/9YAAACUAQAACwAAAAAAAAAAAAAAAAAvAQAAX3JlbHMvLnJl&#10;bHNQSwECLQAUAAYACAAAACEAuOpySigCAAAsBAAADgAAAAAAAAAAAAAAAAAuAgAAZHJzL2Uyb0Rv&#10;Yy54bWxQSwECLQAUAAYACAAAACEAcc7+WdwAAAAJAQAADwAAAAAAAAAAAAAAAACCBAAAZHJzL2Rv&#10;d25yZXYueG1sUEsFBgAAAAAEAAQA8wAAAIsFAAAAAA==&#10;" stroked="f">
+              <v:shape w14:anchorId="3226AC66" id="_x0000_s1039" type="#_x0000_t202" style="position:absolute;left:0;text-align:left;margin-left:0;margin-top:72.65pt;width:548pt;height:270pt;z-index:251679744;visibility:visible;mso-wrap-style:square;mso-width-percent:0;mso-height-percent:0;mso-wrap-distance-left:9pt;mso-wrap-distance-top:3.6pt;mso-wrap-distance-right:9pt;mso-wrap-distance-bottom:3.6pt;mso-position-horizontal:center;mso-position-horizontal-relative:margin;mso-position-vertical:absolute;mso-position-vertical-relative:text;mso-width-percent:0;mso-height-percent:0;mso-width-relative:margin;mso-height-relative:margin;v-text-anchor:top" o:gfxdata="UEsDBBQABgAIAAAAIQC2gziS/gAAAOEBAAATAAAAW0NvbnRlbnRfVHlwZXNdLnhtbJSRQU7DMBBF&#10;90jcwfIWJU67QAgl6YK0S0CoHGBkTxKLZGx5TGhvj5O2G0SRWNoz/78nu9wcxkFMGNg6quQqL6RA&#10;0s5Y6ir5vt9lD1JwBDIwOMJKHpHlpr69KfdHjyxSmriSfYz+USnWPY7AufNIadK6MEJMx9ApD/oD&#10;OlTrorhX2lFEilmcO2RdNtjC5xDF9pCuTyYBB5bi6bQ4syoJ3g9WQ0ymaiLzg5KdCXlKLjvcW893&#10;SUOqXwnz5DrgnHtJTxOsQfEKIT7DmDSUCaxw7Rqn8787ZsmRM9e2VmPeBN4uqYvTtW7jvijg9N/y&#10;JsXecLq0q+WD6m8AAAD//wMAUEsDBBQABgAIAAAAIQA4/SH/1gAAAJQBAAALAAAAX3JlbHMvLnJl&#10;bHOkkMFqwzAMhu+DvYPRfXGawxijTi+j0GvpHsDYimMaW0Yy2fr2M4PBMnrbUb/Q94l/f/hMi1qR&#10;JVI2sOt6UJgd+ZiDgffL8ekFlFSbvV0oo4EbChzGx4f9GRdb25HMsYhqlCwG5lrLq9biZkxWOiqY&#10;22YiTra2kYMu1l1tQD30/bPm3wwYN0x18gb45AdQl1tp5j/sFB2T0FQ7R0nTNEV3j6o9feQzro1i&#10;OWA14Fm+Q8a1a8+Bvu/d/dMb2JY5uiPbhG/ktn4cqGU/er3pcvwCAAD//wMAUEsDBBQABgAIAAAA&#10;IQCPNLCLKgIAACwEAAAOAAAAZHJzL2Uyb0RvYy54bWysU9uO0zAQfUfiHyy/06TZtmyjpqulSxHS&#10;cpEWPmBqO42F4wm222T5esZOWwq8IfJgzWTGZ86cGa/uhtawo3Jeo634dJJzpqxAqe2+4l+/bF/d&#10;cuYDWAkGrar4s/L8bv3yxarvSlVgg0YqxwjE+rLvKt6E0JVZ5kWjWvAT7JSlYI2uhUCu22fSQU/o&#10;rcmKPF9kPTrZORTKe/r7MAb5OuHXtRLhU117FZipOHEL6XTp3MUzW6+g3DvoGi1ONOAfWLSgLRW9&#10;QD1AAHZw+i+oVguHHuswEdhmWNdaqNQDdTPN/+jmqYFOpV5IHN9dZPL/D1Z8PH52TMuKF1POLLQ0&#10;o80BpEMmFQtqCMiKqFLf+ZKSnzpKD8MbHGjaqWPfPaL45pnFTQN2r+6dw75RIInlNN7Mrq6OOD6C&#10;7PoPKKkaHAImoKF2bZSQRGGETtN6vkyIeDBBPxfL+XKRU0hQ7GZWLHNyYg0oz9c758M7hS2LRsUd&#10;rUCCh+OjD2PqOSVW82i03GpjkuP2u41x7Ai0Ltv0ndB/SzOW9RVfzot5QrYY7xM0lK0OtM5GtxW/&#10;JWojOSijHG+tTCkBtBltIm3sSZ8oyShOGHZDGsj05qz7DuUzKeZwXF96bmQ06H5w1tPqVtx/P4BT&#10;nJn3llRfTmezuOvJmc1fF+S468juOgJWEFTFA2ejuQnpfcR2LN7TdGqddItjHJmcONNKJuVPzyfu&#10;/LWfsn498vVPAAAA//8DAFBLAwQUAAYACAAAACEAcc7+WdwAAAAJAQAADwAAAGRycy9kb3ducmV2&#10;LnhtbEyPwU7DMBBE70j8g7VIXBB1gDZtQ5wKkEBcW/oBm3ibRMTrKHab9O/Znuhx34xmZ/LN5Dp1&#10;oiG0ng08zRJQxJW3LdcG9j+fjytQISJb7DyTgTMF2BS3Nzlm1o+8pdMu1kpCOGRooImxz7QOVUMO&#10;w8z3xKId/OAwyjnU2g44Srjr9HOSpNphy/KhwZ4+Gqp+d0dn4PA9PizWY/kV98vtPH3Hdln6szH3&#10;d9PbK6hIU/w3w6W+VIdCOpX+yDaozoAMiULnixdQFzlZp4JKA+lKkC5yfb2g+AMAAP//AwBQSwEC&#10;LQAUAAYACAAAACEAtoM4kv4AAADhAQAAEwAAAAAAAAAAAAAAAAAAAAAAW0NvbnRlbnRfVHlwZXNd&#10;LnhtbFBLAQItABQABgAIAAAAIQA4/SH/1gAAAJQBAAALAAAAAAAAAAAAAAAAAC8BAABfcmVscy8u&#10;cmVsc1BLAQItABQABgAIAAAAIQCPNLCLKgIAACwEAAAOAAAAAAAAAAAAAAAAAC4CAABkcnMvZTJv&#10;RG9jLnhtbFBLAQItABQABgAIAAAAIQBxzv5Z3AAAAAkBAAAPAAAAAAAAAAAAAAAAAIQEAABkcnMv&#10;ZG93bnJldi54bWxQSwUGAAAAAAQABADzAAAAjQUAAAAA&#10;" stroked="f">
                 <v:textbox>
                   <w:txbxContent>
                     <w:p>
@@ -4507,7 +5209,7 @@
                                     </pic:cNvPicPr>
                                   </pic:nvPicPr>
                                   <pic:blipFill>
-                                    <a:blip r:embed="rId26">
+                                    <a:blip r:embed="rId18">
                                       <a:extLst>
                                         <a:ext uri="{28A0092B-C50C-407E-A947-70E740481C1C}">
                                           <a14:useLocalDpi xmlns:a14="http://schemas.microsoft.com/office/drawing/2010/main" val="0"/>
@@ -4568,66 +5270,16 @@
           <w:sz w:val="32"/>
           <w:szCs w:val="32"/>
         </w:rPr>
-        <w:t xml:space="preserve">After clicking on “modify this activity”, the following web-page is a form with all the information already charged of that activity. After clicking on the “Modify Activity” checkbox, any information set up when creating it can be changed. There is also a button that will save any changes made in the information. If there is any change made but we do not want to save, in other words we would like to leave it as we found it, we click again on “modify activity” checkbox again. </w:t>
-      </w:r>
-    </w:p>
-    <w:p>
-      <w:pPr>
-        <w:jc w:val="both"/>
-        <w:rPr>
-          <w:sz w:val="32"/>
-          <w:szCs w:val="32"/>
-        </w:rPr>
-      </w:pPr>
-      <w:r>
-        <w:rPr>
-          <w:sz w:val="32"/>
-          <w:szCs w:val="32"/>
-        </w:rPr>
-        <w:t xml:space="preserve">The gray button that has been squared in red, </w:t>
-      </w:r>
-      <w:r>
-        <w:rPr>
-          <w:rFonts w:hint="eastAsia"/>
-          <w:sz w:val="32"/>
-          <w:szCs w:val="32"/>
-        </w:rPr>
-        <w:t>t</w:t>
-      </w:r>
-      <w:r>
-        <w:rPr>
-          <w:sz w:val="32"/>
-          <w:szCs w:val="32"/>
-        </w:rPr>
-        <w:t xml:space="preserve">akes us back to the web-page where the details of the activity are displayed. After making any change, click on “save” button, and changes will be made right away. </w:t>
-      </w:r>
-    </w:p>
-    <w:p>
-      <w:pPr>
-        <w:jc w:val="both"/>
-        <w:rPr>
-          <w:sz w:val="32"/>
-          <w:szCs w:val="32"/>
-        </w:rPr>
-      </w:pPr>
-    </w:p>
-    <w:p>
-      <w:pPr>
-        <w:jc w:val="both"/>
-        <w:rPr>
-          <w:sz w:val="32"/>
-          <w:szCs w:val="32"/>
-        </w:rPr>
-      </w:pPr>
-    </w:p>
-    <w:p>
-      <w:pPr>
-        <w:jc w:val="both"/>
-        <w:rPr>
-          <w:sz w:val="32"/>
-          <w:szCs w:val="32"/>
-        </w:rPr>
-      </w:pPr>
+        <w:t xml:space="preserve">After clicking on “modify this activity”, the following web-page is a form with all the information already charged of that activity. After clicking on </w:t>
+      </w:r>
+      <w:r>
+        <w:rPr>
+          <w:sz w:val="32"/>
+          <w:szCs w:val="32"/>
+        </w:rPr>
+        <w:lastRenderedPageBreak/>
+        <w:t xml:space="preserve">the “Modify Activity” checkbox, any information set up when creating it can be changed. There is also a button that will save any changes made in the information. If there is any change made but we do not want to save, in other words we would like to leave it as we found it, we click again on “modify activity” checkbox again. </w:t>
+      </w:r>
     </w:p>
     <w:p>
       <w:pPr>
@@ -4646,13 +5298,13 @@
         <mc:AlternateContent>
           <mc:Choice Requires="wps">
             <w:drawing>
-              <wp:anchor distT="45720" distB="45720" distL="114300" distR="114300" simplePos="0" relativeHeight="251681792" behindDoc="0" locked="0" layoutInCell="1" allowOverlap="1" wp14:anchorId="328E164D" wp14:editId="0FFA4B69">
+              <wp:anchor distT="45720" distB="45720" distL="114300" distR="114300" simplePos="0" relativeHeight="251681792" behindDoc="0" locked="0" layoutInCell="1" allowOverlap="1" wp14:anchorId="4CB0B7D3" wp14:editId="32890001">
                 <wp:simplePos x="0" y="0"/>
                 <wp:positionH relativeFrom="column">
-                  <wp:posOffset>-423122</wp:posOffset>
+                  <wp:posOffset>-598170</wp:posOffset>
                 </wp:positionH>
                 <wp:positionV relativeFrom="paragraph">
-                  <wp:posOffset>654473</wp:posOffset>
+                  <wp:posOffset>1127125</wp:posOffset>
                 </wp:positionV>
                 <wp:extent cx="7052310" cy="3369310"/>
                 <wp:effectExtent l="0" t="0" r="0" b="2540"/>
@@ -4698,7 +5350,7 @@
                                 <w:noProof/>
                               </w:rPr>
                               <w:drawing>
-                                <wp:inline distT="0" distB="0" distL="0" distR="0" wp14:anchorId="6232EB2C" wp14:editId="5674DE02">
+                                <wp:inline distT="0" distB="0" distL="0" distR="0" wp14:anchorId="7E893933" wp14:editId="71644EA3">
                                   <wp:extent cx="6844030" cy="3243335"/>
                                   <wp:effectExtent l="0" t="0" r="0" b="0"/>
                                   <wp:docPr id="27" name="Imagen 27" descr="C:\Users\dresj\Desktop\createActivity.png"/>
@@ -4715,7 +5367,7 @@
                                           </pic:cNvPicPr>
                                         </pic:nvPicPr>
                                         <pic:blipFill>
-                                          <a:blip r:embed="rId27">
+                                          <a:blip r:embed="rId19">
                                             <a:extLst>
                                               <a:ext uri="{28A0092B-C50C-407E-A947-70E740481C1C}">
                                                 <a14:useLocalDpi xmlns:a14="http://schemas.microsoft.com/office/drawing/2010/main" val="0"/>
@@ -4766,7 +5418,7 @@
           </mc:Choice>
           <mc:Fallback>
             <w:pict>
-              <v:shape w14:anchorId="328E164D" id="_x0000_s1037" type="#_x0000_t202" style="position:absolute;left:0;text-align:left;margin-left:-33.3pt;margin-top:51.55pt;width:555.3pt;height:265.3pt;z-index:251681792;visibility:visible;mso-wrap-style:square;mso-width-percent:0;mso-height-percent:0;mso-wrap-distance-left:9pt;mso-wrap-distance-top:3.6pt;mso-wrap-distance-right:9pt;mso-wrap-distance-bottom:3.6pt;mso-position-horizontal:absolute;mso-position-horizontal-relative:text;mso-position-vertical:absolute;mso-position-vertical-relative:text;mso-width-percent:0;mso-height-percent:0;mso-width-relative:margin;mso-height-relative:margin;v-text-anchor:top" o:gfxdata="UEsDBBQABgAIAAAAIQC2gziS/gAAAOEBAAATAAAAW0NvbnRlbnRfVHlwZXNdLnhtbJSRQU7DMBBF&#10;90jcwfIWJU67QAgl6YK0S0CoHGBkTxKLZGx5TGhvj5O2G0SRWNoz/78nu9wcxkFMGNg6quQqL6RA&#10;0s5Y6ir5vt9lD1JwBDIwOMJKHpHlpr69KfdHjyxSmriSfYz+USnWPY7AufNIadK6MEJMx9ApD/oD&#10;OlTrorhX2lFEilmcO2RdNtjC5xDF9pCuTyYBB5bi6bQ4syoJ3g9WQ0ymaiLzg5KdCXlKLjvcW893&#10;SUOqXwnz5DrgnHtJTxOsQfEKIT7DmDSUCaxw7Rqn8787ZsmRM9e2VmPeBN4uqYvTtW7jvijg9N/y&#10;JsXecLq0q+WD6m8AAAD//wMAUEsDBBQABgAIAAAAIQA4/SH/1gAAAJQBAAALAAAAX3JlbHMvLnJl&#10;bHOkkMFqwzAMhu+DvYPRfXGawxijTi+j0GvpHsDYimMaW0Yy2fr2M4PBMnrbUb/Q94l/f/hMi1qR&#10;JVI2sOt6UJgd+ZiDgffL8ekFlFSbvV0oo4EbChzGx4f9GRdb25HMsYhqlCwG5lrLq9biZkxWOiqY&#10;22YiTra2kYMu1l1tQD30/bPm3wwYN0x18gb45AdQl1tp5j/sFB2T0FQ7R0nTNEV3j6o9feQzro1i&#10;OWA14Fm+Q8a1a8+Bvu/d/dMb2JY5uiPbhG/ktn4cqGU/er3pcvwCAAD//wMAUEsDBBQABgAIAAAA&#10;IQA5fSGzKAIAACwEAAAOAAAAZHJzL2Uyb0RvYy54bWysU9tu2zAMfR+wfxD0vjhxLm2MOEWXLsOA&#10;7gJ0+wBGkmNhsuhJSuzs60fJaZptb8P8IJAmeXR4SK3u+sawo3Jeoy35ZDTmTFmBUtt9yb993b65&#10;5cwHsBIMWlXyk/L8bv361aprC5VjjUYqxwjE+qJrS16H0BZZ5kWtGvAjbJWlYIWugUCu22fSQUfo&#10;jcny8XiRdehk61Ao7+nvwxDk64RfVUqEz1XlVWCm5MQtpNOlcxfPbL2CYu+grbU404B/YNGAtnTp&#10;BeoBArCD039BNVo49FiFkcAmw6rSQqUeqJvJ+I9unmpoVeqFxPHtRSb//2DFp+MXx7Qseb7gzEJD&#10;M9ocQDpkUrGg+oAsjyp1rS8o+aml9NC/xZ6mnTr27SOK755Z3NRg9+reOexqBZJYTmJldlU64PgI&#10;sus+oqTb4BAwAfWVa6KEJAojdJrW6TIh4sEE/bwZz/PphEKCYtPpYhmdeAcUz+Wt8+G9woZFo+SO&#10;ViDBw/HRhyH1OSXe5tFoudXGJMftdxvj2BFoXbbpO6P/lmYs60q+nOfzhGwx1hM0FI0OtM5GNyW/&#10;HccvlkMR5XhnZbIDaDPYRNrYsz5RkkGc0O/6NJBJUi+Kt0N5IsUcDutLz42MGt1Pzjpa3ZL7Hwdw&#10;ijPzwZLqy8lsFnc9ObP5TU6Ou47sriNgBUGVPHA2mJuQ3kfkbfGeplPppNsLkzNnWsmk/Pn5xJ2/&#10;9lPWyyNf/wIAAP//AwBQSwMEFAAGAAgAAAAhAEcwbkLfAAAADAEAAA8AAABkcnMvZG93bnJldi54&#10;bWxMj0FOwzAQRfdI3MEaJDaotUuCA2mcCpBA3bb0AJPYTaLGdhS7TXp7pitYjv7Tn/eLzWx7djFj&#10;6LxTsFoKYMbVXneuUXD4+Vq8AgsRncbeO6PgagJsyvu7AnPtJ7czl31sGJW4kKOCNsYh5zzUrbEY&#10;ln4wjrKjHy1GOseG6xEnKrc9fxZCcoudow8tDuazNfVpf7YKjtvp6eVtqr7jIdul8gO7rPJXpR4f&#10;5vc1sGjm+AfDTZ/UoSSnyp+dDqxXsJBSEkqBSFbAboRIU5pXKZBJkgEvC/5/RPkLAAD//wMAUEsB&#10;Ai0AFAAGAAgAAAAhALaDOJL+AAAA4QEAABMAAAAAAAAAAAAAAAAAAAAAAFtDb250ZW50X1R5cGVz&#10;XS54bWxQSwECLQAUAAYACAAAACEAOP0h/9YAAACUAQAACwAAAAAAAAAAAAAAAAAvAQAAX3JlbHMv&#10;LnJlbHNQSwECLQAUAAYACAAAACEAOX0hsygCAAAsBAAADgAAAAAAAAAAAAAAAAAuAgAAZHJzL2Uy&#10;b0RvYy54bWxQSwECLQAUAAYACAAAACEARzBuQt8AAAAMAQAADwAAAAAAAAAAAAAAAACCBAAAZHJz&#10;L2Rvd25yZXYueG1sUEsFBgAAAAAEAAQA8wAAAI4FAAAAAA==&#10;" stroked="f">
+              <v:shape w14:anchorId="4CB0B7D3" id="_x0000_s1040" type="#_x0000_t202" style="position:absolute;left:0;text-align:left;margin-left:-47.1pt;margin-top:88.75pt;width:555.3pt;height:265.3pt;z-index:251681792;visibility:visible;mso-wrap-style:square;mso-width-percent:0;mso-height-percent:0;mso-wrap-distance-left:9pt;mso-wrap-distance-top:3.6pt;mso-wrap-distance-right:9pt;mso-wrap-distance-bottom:3.6pt;mso-position-horizontal:absolute;mso-position-horizontal-relative:text;mso-position-vertical:absolute;mso-position-vertical-relative:text;mso-width-percent:0;mso-height-percent:0;mso-width-relative:margin;mso-height-relative:margin;v-text-anchor:top" o:gfxdata="UEsDBBQABgAIAAAAIQC2gziS/gAAAOEBAAATAAAAW0NvbnRlbnRfVHlwZXNdLnhtbJSRQU7DMBBF&#10;90jcwfIWJU67QAgl6YK0S0CoHGBkTxKLZGx5TGhvj5O2G0SRWNoz/78nu9wcxkFMGNg6quQqL6RA&#10;0s5Y6ir5vt9lD1JwBDIwOMJKHpHlpr69KfdHjyxSmriSfYz+USnWPY7AufNIadK6MEJMx9ApD/oD&#10;OlTrorhX2lFEilmcO2RdNtjC5xDF9pCuTyYBB5bi6bQ4syoJ3g9WQ0ymaiLzg5KdCXlKLjvcW893&#10;SUOqXwnz5DrgnHtJTxOsQfEKIT7DmDSUCaxw7Rqn8787ZsmRM9e2VmPeBN4uqYvTtW7jvijg9N/y&#10;JsXecLq0q+WD6m8AAAD//wMAUEsDBBQABgAIAAAAIQA4/SH/1gAAAJQBAAALAAAAX3JlbHMvLnJl&#10;bHOkkMFqwzAMhu+DvYPRfXGawxijTi+j0GvpHsDYimMaW0Yy2fr2M4PBMnrbUb/Q94l/f/hMi1qR&#10;JVI2sOt6UJgd+ZiDgffL8ekFlFSbvV0oo4EbChzGx4f9GRdb25HMsYhqlCwG5lrLq9biZkxWOiqY&#10;22YiTra2kYMu1l1tQD30/bPm3wwYN0x18gb45AdQl1tp5j/sFB2T0FQ7R0nTNEV3j6o9feQzro1i&#10;OWA14Fm+Q8a1a8+Bvu/d/dMb2JY5uiPbhG/ktn4cqGU/er3pcvwCAAD//wMAUEsDBBQABgAIAAAA&#10;IQAhGRcqKQIAACwEAAAOAAAAZHJzL2Uyb0RvYy54bWysU9tu2zAMfR+wfxD0vjhxLm2MOEWXLsOA&#10;7gJ0+wBGkmNhsuhJSuzs60fJaZptb8P8IJAmeXR4SK3u+sawo3Jeoy35ZDTmTFmBUtt9yb993b65&#10;5cwHsBIMWlXyk/L8bv361aprC5VjjUYqxwjE+qJrS16H0BZZ5kWtGvAjbJWlYIWugUCu22fSQUfo&#10;jcny8XiRdehk61Ao7+nvwxDk64RfVUqEz1XlVWCm5MQtpNOlcxfPbL2CYu+grbU404B/YNGAtnTp&#10;BeoBArCD039BNVo49FiFkcAmw6rSQqUeqJvJ+I9unmpoVeqFxPHtRSb//2DFp+MXx7Qseb7gzEJD&#10;M9ocQDpkUrGg+oAsjyp1rS8o+aml9NC/xZ6mnTr27SOK755Z3NRg9+reOexqBZJYTmJldlU64PgI&#10;sus+oqTb4BAwAfWVa6KEJAojdJrW6TIh4sEE/bwZz/PphEKCYtPpYhmdeAcUz+Wt8+G9woZFo+SO&#10;ViDBw/HRhyH1OSXe5tFoudXGJMftdxvj2BFoXbbpO6P/lmYs60q+nOfzhGwx1hM0FI0OtM5GNyW/&#10;HccvlkMR5XhnZbIDaDPYRNrYsz5RkkGc0O/6NJDJLBZH8XYoT6SYw2F96bmRUaP7yVlHq1ty/+MA&#10;TnFmPlhSfTmZzeKuJ2c2v8nJcdeR3XUErCCokgfOBnMT0vuIvC3e03QqnXR7YXLmTCuZlD8/n7jz&#10;137Kennk618AAAD//wMAUEsDBBQABgAIAAAAIQBqF25y4AAAAAwBAAAPAAAAZHJzL2Rvd25yZXYu&#10;eG1sTI/LTsMwEEX3SPyDNUhsUGunSuM2xKkACcS2jw+YxG4SEY+j2G3Sv8ddwXJ0j+49U+xm27Or&#10;GX3nSEGyFMAM1U531Cg4HT8XG2A+IGnsHRkFN+NhVz4+FJhrN9HeXA+hYbGEfI4K2hCGnHNft8ai&#10;X7rBUMzObrQY4jk2XI84xXLb85UQGbfYUVxocTAfral/Dher4Pw9vay3U/UVTnKfZu/YycrdlHp+&#10;mt9egQUzhz8Y7vpRHcroVLkLac96BYttuopoDKRcA7sTIslSYJUCKTYJ8LLg/58ofwEAAP//AwBQ&#10;SwECLQAUAAYACAAAACEAtoM4kv4AAADhAQAAEwAAAAAAAAAAAAAAAAAAAAAAW0NvbnRlbnRfVHlw&#10;ZXNdLnhtbFBLAQItABQABgAIAAAAIQA4/SH/1gAAAJQBAAALAAAAAAAAAAAAAAAAAC8BAABfcmVs&#10;cy8ucmVsc1BLAQItABQABgAIAAAAIQAhGRcqKQIAACwEAAAOAAAAAAAAAAAAAAAAAC4CAABkcnMv&#10;ZTJvRG9jLnhtbFBLAQItABQABgAIAAAAIQBqF25y4AAAAAwBAAAPAAAAAAAAAAAAAAAAAIMEAABk&#10;cnMvZG93bnJldi54bWxQSwUGAAAAAAQABADzAAAAkAUAAAAA&#10;" stroked="f">
                 <v:textbox>
                   <w:txbxContent>
                     <w:p>
@@ -4780,7 +5432,7 @@
                           <w:noProof/>
                         </w:rPr>
                         <w:drawing>
-                          <wp:inline distT="0" distB="0" distL="0" distR="0" wp14:anchorId="6232EB2C" wp14:editId="5674DE02">
+                          <wp:inline distT="0" distB="0" distL="0" distR="0" wp14:anchorId="7E893933" wp14:editId="71644EA3">
                             <wp:extent cx="6844030" cy="3243335"/>
                             <wp:effectExtent l="0" t="0" r="0" b="0"/>
                             <wp:docPr id="27" name="Imagen 27" descr="C:\Users\dresj\Desktop\createActivity.png"/>
@@ -4797,7 +5449,7 @@
                                     </pic:cNvPicPr>
                                   </pic:nvPicPr>
                                   <pic:blipFill>
-                                    <a:blip r:embed="rId28">
+                                    <a:blip r:embed="rId19">
                                       <a:extLst>
                                         <a:ext uri="{28A0092B-C50C-407E-A947-70E740481C1C}">
                                           <a14:useLocalDpi xmlns:a14="http://schemas.microsoft.com/office/drawing/2010/main" val="0"/>
@@ -4837,38 +5489,97 @@
           </mc:Fallback>
         </mc:AlternateContent>
       </w:r>
-    </w:p>
-    <w:p>
-      <w:pPr>
-        <w:jc w:val="both"/>
-        <w:rPr>
-          <w:sz w:val="32"/>
-          <w:szCs w:val="32"/>
-        </w:rPr>
-      </w:pPr>
-    </w:p>
-    <w:p>
-      <w:pPr>
-        <w:jc w:val="both"/>
-        <w:rPr>
-          <w:sz w:val="32"/>
-          <w:szCs w:val="32"/>
-        </w:rPr>
-      </w:pPr>
-    </w:p>
-    <w:p>
-      <w:pPr>
-        <w:jc w:val="both"/>
-        <w:rPr>
-          <w:sz w:val="32"/>
-          <w:szCs w:val="32"/>
-        </w:rPr>
-      </w:pPr>
-      <w:r>
-        <w:rPr>
-          <w:sz w:val="32"/>
-          <w:szCs w:val="32"/>
-        </w:rPr>
+      <w:r>
+        <w:rPr>
+          <w:sz w:val="32"/>
+          <w:szCs w:val="32"/>
+        </w:rPr>
+        <w:t xml:space="preserve">The gray button that has been squared in red, </w:t>
+      </w:r>
+      <w:r>
+        <w:rPr>
+          <w:rFonts w:hint="eastAsia"/>
+          <w:sz w:val="32"/>
+          <w:szCs w:val="32"/>
+        </w:rPr>
+        <w:t>t</w:t>
+      </w:r>
+      <w:r>
+        <w:rPr>
+          <w:sz w:val="32"/>
+          <w:szCs w:val="32"/>
+        </w:rPr>
+        <w:t xml:space="preserve">akes us back to the web-page where the details of the activity are displayed. After making any change, click on “save” button, and changes will be made right away. </w:t>
+      </w:r>
+    </w:p>
+    <w:p>
+      <w:pPr>
+        <w:jc w:val="both"/>
+        <w:rPr>
+          <w:sz w:val="32"/>
+          <w:szCs w:val="32"/>
+        </w:rPr>
+      </w:pPr>
+    </w:p>
+    <w:p>
+      <w:pPr>
+        <w:jc w:val="both"/>
+        <w:rPr>
+          <w:sz w:val="32"/>
+          <w:szCs w:val="32"/>
+        </w:rPr>
+      </w:pPr>
+    </w:p>
+    <w:p>
+      <w:pPr>
+        <w:jc w:val="both"/>
+        <w:rPr>
+          <w:sz w:val="32"/>
+          <w:szCs w:val="32"/>
+        </w:rPr>
+      </w:pPr>
+    </w:p>
+    <w:p>
+      <w:pPr>
+        <w:jc w:val="both"/>
+        <w:rPr>
+          <w:sz w:val="32"/>
+          <w:szCs w:val="32"/>
+        </w:rPr>
+      </w:pPr>
+    </w:p>
+    <w:p>
+      <w:pPr>
+        <w:jc w:val="both"/>
+        <w:rPr>
+          <w:sz w:val="32"/>
+          <w:szCs w:val="32"/>
+        </w:rPr>
+      </w:pPr>
+    </w:p>
+    <w:p>
+      <w:pPr>
+        <w:jc w:val="both"/>
+        <w:rPr>
+          <w:sz w:val="32"/>
+          <w:szCs w:val="32"/>
+        </w:rPr>
+      </w:pPr>
+    </w:p>
+    <w:p>
+      <w:pPr>
+        <w:jc w:val="both"/>
+        <w:rPr>
+          <w:sz w:val="32"/>
+          <w:szCs w:val="32"/>
+        </w:rPr>
+      </w:pPr>
+      <w:r>
+        <w:rPr>
+          <w:sz w:val="32"/>
+          <w:szCs w:val="32"/>
+        </w:rPr>
+        <w:lastRenderedPageBreak/>
         <w:t xml:space="preserve">We also allow the user to display the activities that he/she has created before. The color red is used for the activities that has already taken place. As in the “All activities” section, “My activities” section also has the “more Info” column that has a “more details” button on it. </w:t>
       </w:r>
     </w:p>
@@ -4887,42 +5598,6 @@
         </w:rPr>
         <w:t xml:space="preserve">After clicking on the “More details” button, it redirects direct to the same web-page as with the button in “all activities” page. </w:t>
       </w:r>
-    </w:p>
-    <w:p>
-      <w:pPr>
-        <w:jc w:val="both"/>
-        <w:rPr>
-          <w:sz w:val="32"/>
-          <w:szCs w:val="32"/>
-        </w:rPr>
-      </w:pPr>
-    </w:p>
-    <w:p>
-      <w:pPr>
-        <w:jc w:val="both"/>
-        <w:rPr>
-          <w:sz w:val="32"/>
-          <w:szCs w:val="32"/>
-        </w:rPr>
-      </w:pPr>
-    </w:p>
-    <w:p>
-      <w:pPr>
-        <w:jc w:val="both"/>
-        <w:rPr>
-          <w:sz w:val="32"/>
-          <w:szCs w:val="32"/>
-        </w:rPr>
-      </w:pPr>
-    </w:p>
-    <w:p>
-      <w:pPr>
-        <w:jc w:val="both"/>
-        <w:rPr>
-          <w:sz w:val="32"/>
-          <w:szCs w:val="32"/>
-        </w:rPr>
-      </w:pPr>
     </w:p>
     <w:p>
       <w:pPr>
@@ -5019,7 +5694,7 @@
                                           </pic:cNvPicPr>
                                         </pic:nvPicPr>
                                         <pic:blipFill>
-                                          <a:blip r:embed="rId29">
+                                          <a:blip r:embed="rId20">
                                             <a:extLst>
                                               <a:ext uri="{28A0092B-C50C-407E-A947-70E740481C1C}">
                                                 <a14:useLocalDpi xmlns:a14="http://schemas.microsoft.com/office/drawing/2010/main" val="0"/>
@@ -5070,7 +5745,7 @@
           </mc:Choice>
           <mc:Fallback>
             <w:pict>
-              <v:shape w14:anchorId="0FF109DE" id="_x0000_s1038" type="#_x0000_t202" style="position:absolute;left:0;text-align:left;margin-left:0;margin-top:6.4pt;width:578.65pt;height:322pt;z-index:251683840;visibility:visible;mso-wrap-style:square;mso-width-percent:0;mso-height-percent:0;mso-wrap-distance-left:9pt;mso-wrap-distance-top:3.6pt;mso-wrap-distance-right:9pt;mso-wrap-distance-bottom:3.6pt;mso-position-horizontal:center;mso-position-horizontal-relative:margin;mso-position-vertical:absolute;mso-position-vertical-relative:text;mso-width-percent:0;mso-height-percent:0;mso-width-relative:margin;mso-height-relative:margin;v-text-anchor:top" o:gfxdata="UEsDBBQABgAIAAAAIQC2gziS/gAAAOEBAAATAAAAW0NvbnRlbnRfVHlwZXNdLnhtbJSRQU7DMBBF&#10;90jcwfIWJU67QAgl6YK0S0CoHGBkTxKLZGx5TGhvj5O2G0SRWNoz/78nu9wcxkFMGNg6quQqL6RA&#10;0s5Y6ir5vt9lD1JwBDIwOMJKHpHlpr69KfdHjyxSmriSfYz+USnWPY7AufNIadK6MEJMx9ApD/oD&#10;OlTrorhX2lFEilmcO2RdNtjC5xDF9pCuTyYBB5bi6bQ4syoJ3g9WQ0ymaiLzg5KdCXlKLjvcW893&#10;SUOqXwnz5DrgnHtJTxOsQfEKIT7DmDSUCaxw7Rqn8787ZsmRM9e2VmPeBN4uqYvTtW7jvijg9N/y&#10;JsXecLq0q+WD6m8AAAD//wMAUEsDBBQABgAIAAAAIQA4/SH/1gAAAJQBAAALAAAAX3JlbHMvLnJl&#10;bHOkkMFqwzAMhu+DvYPRfXGawxijTi+j0GvpHsDYimMaW0Yy2fr2M4PBMnrbUb/Q94l/f/hMi1qR&#10;JVI2sOt6UJgd+ZiDgffL8ekFlFSbvV0oo4EbChzGx4f9GRdb25HMsYhqlCwG5lrLq9biZkxWOiqY&#10;22YiTra2kYMu1l1tQD30/bPm3wwYN0x18gb45AdQl1tp5j/sFB2T0FQ7R0nTNEV3j6o9feQzro1i&#10;OWA14Fm+Q8a1a8+Bvu/d/dMb2JY5uiPbhG/ktn4cqGU/er3pcvwCAAD//wMAUEsDBBQABgAIAAAA&#10;IQBUYTABKQIAACwEAAAOAAAAZHJzL2Uyb0RvYy54bWysU9uO2yAQfa/Uf0C8N3Zcp5tYcVbbbFNV&#10;2l6kbT8AA45RMUOBxE6/fgecTaPtW1U/IMYzHGbOOaxvx16To3ReganpfJZTIg0Hocy+pj++794s&#10;KfGBGcE0GFnTk/T0dvP61XqwlSygAy2kIwhifDXYmnYh2CrLPO9kz/wMrDSYbMH1LGDo9plwbED0&#10;XmdFnr/LBnDCOuDSe/x7PyXpJuG3reTha9t6GYiuKfYW0urS2sQ126xZtXfMdoqf22D/0EXPlMFL&#10;L1D3LDBycOovqF5xBx7aMOPQZ9C2iss0A04zz19M89gxK9MsSI63F5r8/4PlX47fHFGipgUqZViP&#10;Gm0PTDggQpIgxwCkiCwN1ldY/GixPIzvYUS108TePgD/6YmBbcfMXt45B0MnmcAu5/FkdnV0wvER&#10;pBk+g8Db2CFAAhpb10cKkRSC6KjW6aIQ9kE4/rx5Wy6XiwUlHHNlvlyVedIwY9Xzcet8+CihJ3FT&#10;U4cWSPDs+OBDbIdVzyXxNg9aiZ3SOgVu32y1I0eGdtmlL03wokwbMtR0tSgWCdlAPJ+c1KuAdtaq&#10;r+kyj99ksEjHByNSSWBKT3vsRJszP5GSiZwwNmMSZH7hvQFxQsYcTPbF54abDtxvSga0bk39rwNz&#10;khL9ySDrq3lZRq+noFzcFBi460xznWGGI1RNAyXTdhvS+4h8GLhDdVqVeIsyTp2ce0ZLJjrPzyd6&#10;/jpOVX8e+eYJAAD//wMAUEsDBBQABgAIAAAAIQB9Fjb83AAAAAgBAAAPAAAAZHJzL2Rvd25yZXYu&#10;eG1sTI9BT4NAEIXvJv6HzZh4MXZpFajI0qiJxmtrf8AAUyCys4TdFvrvnZ7s8c2bvPe9fDPbXp1o&#10;9J1jA8tFBIq4cnXHjYH9z+fjGpQPyDX2jsnAmTxsitubHLPaTbyl0y40SkLYZ2igDWHItPZVSxb9&#10;wg3E4h3caDGIHBtdjzhJuO31KooSbbFjaWhxoI+Wqt/d0Ro4fE8P8ctUfoV9un1O3rFLS3c25v5u&#10;fnsFFWgO/89wwRd0KISpdEeuveoNyJAg15XwX9xlnD6BKg0kcbIGXeT6ekDxBwAA//8DAFBLAQIt&#10;ABQABgAIAAAAIQC2gziS/gAAAOEBAAATAAAAAAAAAAAAAAAAAAAAAABbQ29udGVudF9UeXBlc10u&#10;eG1sUEsBAi0AFAAGAAgAAAAhADj9If/WAAAAlAEAAAsAAAAAAAAAAAAAAAAALwEAAF9yZWxzLy5y&#10;ZWxzUEsBAi0AFAAGAAgAAAAhAFRhMAEpAgAALAQAAA4AAAAAAAAAAAAAAAAALgIAAGRycy9lMm9E&#10;b2MueG1sUEsBAi0AFAAGAAgAAAAhAH0WNvzcAAAACAEAAA8AAAAAAAAAAAAAAAAAgwQAAGRycy9k&#10;b3ducmV2LnhtbFBLBQYAAAAABAAEAPMAAACMBQAAAAA=&#10;" stroked="f">
+              <v:shape w14:anchorId="0FF109DE" id="_x0000_s1041" type="#_x0000_t202" style="position:absolute;left:0;text-align:left;margin-left:0;margin-top:6.4pt;width:578.65pt;height:322pt;z-index:251683840;visibility:visible;mso-wrap-style:square;mso-width-percent:0;mso-height-percent:0;mso-wrap-distance-left:9pt;mso-wrap-distance-top:3.6pt;mso-wrap-distance-right:9pt;mso-wrap-distance-bottom:3.6pt;mso-position-horizontal:center;mso-position-horizontal-relative:margin;mso-position-vertical:absolute;mso-position-vertical-relative:text;mso-width-percent:0;mso-height-percent:0;mso-width-relative:margin;mso-height-relative:margin;v-text-anchor:top" o:gfxdata="UEsDBBQABgAIAAAAIQC2gziS/gAAAOEBAAATAAAAW0NvbnRlbnRfVHlwZXNdLnhtbJSRQU7DMBBF&#10;90jcwfIWJU67QAgl6YK0S0CoHGBkTxKLZGx5TGhvj5O2G0SRWNoz/78nu9wcxkFMGNg6quQqL6RA&#10;0s5Y6ir5vt9lD1JwBDIwOMJKHpHlpr69KfdHjyxSmriSfYz+USnWPY7AufNIadK6MEJMx9ApD/oD&#10;OlTrorhX2lFEilmcO2RdNtjC5xDF9pCuTyYBB5bi6bQ4syoJ3g9WQ0ymaiLzg5KdCXlKLjvcW893&#10;SUOqXwnz5DrgnHtJTxOsQfEKIT7DmDSUCaxw7Rqn8787ZsmRM9e2VmPeBN4uqYvTtW7jvijg9N/y&#10;JsXecLq0q+WD6m8AAAD//wMAUEsDBBQABgAIAAAAIQA4/SH/1gAAAJQBAAALAAAAX3JlbHMvLnJl&#10;bHOkkMFqwzAMhu+DvYPRfXGawxijTi+j0GvpHsDYimMaW0Yy2fr2M4PBMnrbUb/Q94l/f/hMi1qR&#10;JVI2sOt6UJgd+ZiDgffL8ekFlFSbvV0oo4EbChzGx4f9GRdb25HMsYhqlCwG5lrLq9biZkxWOiqY&#10;22YiTra2kYMu1l1tQD30/bPm3wwYN0x18gb45AdQl1tp5j/sFB2T0FQ7R0nTNEV3j6o9feQzro1i&#10;OWA14Fm+Q8a1a8+Bvu/d/dMb2JY5uiPbhG/ktn4cqGU/er3pcvwCAAD//wMAUEsDBBQABgAIAAAA&#10;IQCpbKqvKgIAACwEAAAOAAAAZHJzL2Uyb0RvYy54bWysU9uO2yAQfa/Uf0C8N3Zcp5tYcVbbbFNV&#10;2l6kbT8AA45RgXGBxN5+/Q44SaPtW1U/IMYzHGbOOaxvR6PJUTqvwNZ0PsspkZaDUHZf0x/fd2+W&#10;lPjArGAarKzpk/T0dvP61XroK1lAB1pIRxDE+mroa9qF0FdZ5nknDfMz6KXFZAvOsICh22fCsQHR&#10;jc6KPH+XDeBE74BL7/Hv/ZSkm4TftpKHr23rZSC6pthbSKtLaxPXbLNm1d6xvlP81Ab7hy4MUxYv&#10;vUDds8DIwam/oIziDjy0YcbBZNC2iss0A04zz19M89ixXqZZkBzfX2jy/w+Wfzl+c0SJmhaolGUG&#10;NdoemHBAhCRBjgFIEVkael9h8WOP5WF8DyOqnSb2/QPwn55Y2HbM7uWdczB0kgnsch5PZldHJxwf&#10;QZrhMwi8jR0CJKCxdSZSiKQQREe1ni4KYR+E48+bt+VyuVhQwjFX5stVmScNM1adj/fOh48SDImb&#10;mjq0QIJnxwcfYjusOpfE2zxoJXZK6xS4fbPVjhwZ2mWXvjTBizJtyVDT1aJYJGQL8XxyklEB7ayV&#10;qekyj99ksEjHBytSSWBKT3vsRNsTP5GSiZwwNmMSZL44896AeELGHEz2xeeGmw7cb0oGtG5N/a8D&#10;c5IS/cki66t5WUavp6Bc3BQYuOtMc51hliNUTQMl03Yb0vuIfFi4Q3ValXiLMk6dnHpGSyY6T88n&#10;ev46TlV/HvnmGQAA//8DAFBLAwQUAAYACAAAACEAfRY2/NwAAAAIAQAADwAAAGRycy9kb3ducmV2&#10;LnhtbEyPQU+DQBCF7yb+h82YeDF2aRWoyNKoicZra3/AAFMgsrOE3Rb6752e7PHNm7z3vXwz216d&#10;aPSdYwPLRQSKuHJ1x42B/c/n4xqUD8g19o7JwJk8bIrbmxyz2k28pdMuNEpC2GdooA1hyLT2VUsW&#10;/cINxOId3GgxiBwbXY84Sbjt9SqKEm2xY2locaCPlqrf3dEaOHxPD/HLVH6Ffbp9Tt6xS0t3Nub+&#10;bn57BRVoDv/PcMEXdCiEqXRHrr3qDciQINeV8F/cZZw+gSoNJHGyBl3k+npA8QcAAP//AwBQSwEC&#10;LQAUAAYACAAAACEAtoM4kv4AAADhAQAAEwAAAAAAAAAAAAAAAAAAAAAAW0NvbnRlbnRfVHlwZXNd&#10;LnhtbFBLAQItABQABgAIAAAAIQA4/SH/1gAAAJQBAAALAAAAAAAAAAAAAAAAAC8BAABfcmVscy8u&#10;cmVsc1BLAQItABQABgAIAAAAIQCpbKqvKgIAACwEAAAOAAAAAAAAAAAAAAAAAC4CAABkcnMvZTJv&#10;RG9jLnhtbFBLAQItABQABgAIAAAAIQB9Fjb83AAAAAgBAAAPAAAAAAAAAAAAAAAAAIQEAABkcnMv&#10;ZG93bnJldi54bWxQSwUGAAAAAAQABADzAAAAjQUAAAAA&#10;" stroked="f">
                 <v:textbox>
                   <w:txbxContent>
                     <w:p>
@@ -5101,7 +5776,7 @@
                                     </pic:cNvPicPr>
                                   </pic:nvPicPr>
                                   <pic:blipFill>
-                                    <a:blip r:embed="rId30">
+                                    <a:blip r:embed="rId20">
                                       <a:extLst>
                                         <a:ext uri="{28A0092B-C50C-407E-A947-70E740481C1C}">
                                           <a14:useLocalDpi xmlns:a14="http://schemas.microsoft.com/office/drawing/2010/main" val="0"/>
@@ -5210,7 +5885,15 @@
           <w:sz w:val="32"/>
           <w:szCs w:val="32"/>
         </w:rPr>
-        <w:t xml:space="preserve">), activity place (the place where it will be held at), a check-box for staff (that not only tells us if staff will be needed but will also eliminate the ‘disabled’ attribute from the “staff number” HTML Input), </w:t>
+        <w:t xml:space="preserve">), activity place (the place where it will be held at), a check-box for staff (that not only tells us if staff will be needed but will also eliminate the ‘disabled’ </w:t>
+      </w:r>
+      <w:r>
+        <w:rPr>
+          <w:sz w:val="32"/>
+          <w:szCs w:val="32"/>
+        </w:rPr>
+        <w:lastRenderedPageBreak/>
+        <w:t xml:space="preserve">attribute from the “staff number” HTML Input), </w:t>
       </w:r>
       <w:r>
         <w:rPr>
@@ -5333,7 +6016,7 @@
                                           </pic:cNvPicPr>
                                         </pic:nvPicPr>
                                         <pic:blipFill>
-                                          <a:blip r:embed="rId31">
+                                          <a:blip r:embed="rId21">
                                             <a:extLst>
                                               <a:ext uri="{28A0092B-C50C-407E-A947-70E740481C1C}">
                                                 <a14:useLocalDpi xmlns:a14="http://schemas.microsoft.com/office/drawing/2010/main" val="0"/>
@@ -5384,11 +6067,7 @@
           </mc:Choice>
           <mc:Fallback>
             <w:pict>
-              <v:shapetype w14:anchorId="405486EE" id="_x0000_t202" coordsize="21600,21600" o:spt="202" path="m,l,21600r21600,l21600,xe">
-                <v:stroke joinstyle="miter"/>
-                <v:path gradientshapeok="t" o:connecttype="rect"/>
-              </v:shapetype>
-              <v:shape id="_x0000_s1039" type="#_x0000_t202" style="position:absolute;left:0;text-align:left;margin-left:-43.35pt;margin-top:71.55pt;width:566.65pt;height:284pt;z-index:251685888;visibility:visible;mso-wrap-style:square;mso-width-percent:0;mso-height-percent:0;mso-wrap-distance-left:9pt;mso-wrap-distance-top:3.6pt;mso-wrap-distance-right:9pt;mso-wrap-distance-bottom:3.6pt;mso-position-horizontal:absolute;mso-position-horizontal-relative:text;mso-position-vertical:absolute;mso-position-vertical-relative:text;mso-width-percent:0;mso-height-percent:0;mso-width-relative:margin;mso-height-relative:margin;v-text-anchor:top" o:gfxdata="UEsDBBQABgAIAAAAIQC2gziS/gAAAOEBAAATAAAAW0NvbnRlbnRfVHlwZXNdLnhtbJSRQU7DMBBF&#10;90jcwfIWJU67QAgl6YK0S0CoHGBkTxKLZGx5TGhvj5O2G0SRWNoz/78nu9wcxkFMGNg6quQqL6RA&#10;0s5Y6ir5vt9lD1JwBDIwOMJKHpHlpr69KfdHjyxSmriSfYz+USnWPY7AufNIadK6MEJMx9ApD/oD&#10;OlTrorhX2lFEilmcO2RdNtjC5xDF9pCuTyYBB5bi6bQ4syoJ3g9WQ0ymaiLzg5KdCXlKLjvcW893&#10;SUOqXwnz5DrgnHtJTxOsQfEKIT7DmDSUCaxw7Rqn8787ZsmRM9e2VmPeBN4uqYvTtW7jvijg9N/y&#10;JsXecLq0q+WD6m8AAAD//wMAUEsDBBQABgAIAAAAIQA4/SH/1gAAAJQBAAALAAAAX3JlbHMvLnJl&#10;bHOkkMFqwzAMhu+DvYPRfXGawxijTi+j0GvpHsDYimMaW0Yy2fr2M4PBMnrbUb/Q94l/f/hMi1qR&#10;JVI2sOt6UJgd+ZiDgffL8ekFlFSbvV0oo4EbChzGx4f9GRdb25HMsYhqlCwG5lrLq9biZkxWOiqY&#10;22YiTra2kYMu1l1tQD30/bPm3wwYN0x18gb45AdQl1tp5j/sFB2T0FQ7R0nTNEV3j6o9feQzro1i&#10;OWA14Fm+Q8a1a8+Bvu/d/dMb2JY5uiPbhG/ktn4cqGU/er3pcvwCAAD//wMAUEsDBBQABgAIAAAA&#10;IQBS3K05KgIAACwEAAAOAAAAZHJzL2Uyb0RvYy54bWysU9uO2yAQfa/Uf0C8N3aySXZjxVlts01V&#10;aXuRtv0AAjhGBYYCiZ1+/Q44SaPtW1U/IMbMHM6cOSzve6PJQfqgwNZ0PCopkZaDUHZX0x/fN+/u&#10;KAmRWcE0WFnTowz0fvX2zbJzlZxAC1pITxDEhqpzNW1jdFVRBN5Kw8IInLR42IA3LGLod4XwrEN0&#10;o4tJWc6LDrxwHrgMAf8+Dod0lfGbRvL4tWmCjETXFLnFvPq8btNarJas2nnmWsVPNNg/sDBMWbz0&#10;AvXIIiN7r/6CMop7CNDEEQdTQNMoLnMP2M24fNXNc8uczL2gOMFdZAr/D5Z/OXzzRAmc3YISywzO&#10;aL1nwgMRkkTZRyCTpFLnQoXJzw7TY/8eeqzIHQf3BPxnIBbWLbM7+eA9dK1kAlmOU2VxVTrghASy&#10;7T6DwNvYPkIG6htvkoQoCkF0nNbxMiHkQTj+vB0v5tPZjBKOZzfzcn5X5hkWrDqXOx/iRwmGpE1N&#10;PVogw7PDU4iJDqvOKem2AFqJjdI6B363XWtPDgztsslf7uBVmrakq+liNpllZAupPjvJqIh21srU&#10;FJnhNxgsyfHBipwSmdLDHploe9InSTKIE/ttPwzk5qz7FsQRFfMw2BefG25a8L8p6dC6NQ2/9sxL&#10;SvQni6ovxtNp8noOprPbCQb++mR7fcIsR6iaRkqG7Trm95H0sPCA02lU1i2NcWBy4oyWzHKenk/y&#10;/HWcs/488tULAAAA//8DAFBLAwQUAAYACAAAACEAL18OqOAAAAAMAQAADwAAAGRycy9kb3ducmV2&#10;LnhtbEyPQU7DMBBF90jcwRokNqh1DMEpaZwKkEBsW3qASewmUeNxFLtNenvcFV2O/tP/b4rNbHt2&#10;NqPvHCkQywSYodrpjhoF+9+vxQqYD0gae0dGwcV42JT3dwXm2k20NeddaFgsIZ+jgjaEIefc162x&#10;6JduMBSzgxsthniODdcjTrHc9vw5SSS32FFcaHEwn62pj7uTVXD4mZ5e36bqO+yzbSo/sMsqd1Hq&#10;8WF+XwMLZg7/MFz1ozqU0alyJ9Ke9QoWK5lFNAbpiwB2JZJUSmCVgkwIAbws+O0T5R8AAAD//wMA&#10;UEsBAi0AFAAGAAgAAAAhALaDOJL+AAAA4QEAABMAAAAAAAAAAAAAAAAAAAAAAFtDb250ZW50X1R5&#10;cGVzXS54bWxQSwECLQAUAAYACAAAACEAOP0h/9YAAACUAQAACwAAAAAAAAAAAAAAAAAvAQAAX3Jl&#10;bHMvLnJlbHNQSwECLQAUAAYACAAAACEAUtytOSoCAAAsBAAADgAAAAAAAAAAAAAAAAAuAgAAZHJz&#10;L2Uyb0RvYy54bWxQSwECLQAUAAYACAAAACEAL18OqOAAAAAMAQAADwAAAAAAAAAAAAAAAACEBAAA&#10;ZHJzL2Rvd25yZXYueG1sUEsFBgAAAAAEAAQA8wAAAJEFAAAAAA==&#10;" stroked="f">
+              <v:shape w14:anchorId="405486EE" id="_x0000_s1042" type="#_x0000_t202" style="position:absolute;left:0;text-align:left;margin-left:-43.35pt;margin-top:71.55pt;width:566.65pt;height:284pt;z-index:251685888;visibility:visible;mso-wrap-style:square;mso-width-percent:0;mso-height-percent:0;mso-wrap-distance-left:9pt;mso-wrap-distance-top:3.6pt;mso-wrap-distance-right:9pt;mso-wrap-distance-bottom:3.6pt;mso-position-horizontal:absolute;mso-position-horizontal-relative:text;mso-position-vertical:absolute;mso-position-vertical-relative:text;mso-width-percent:0;mso-height-percent:0;mso-width-relative:margin;mso-height-relative:margin;v-text-anchor:top" o:gfxdata="UEsDBBQABgAIAAAAIQC2gziS/gAAAOEBAAATAAAAW0NvbnRlbnRfVHlwZXNdLnhtbJSRQU7DMBBF&#10;90jcwfIWJU67QAgl6YK0S0CoHGBkTxKLZGx5TGhvj5O2G0SRWNoz/78nu9wcxkFMGNg6quQqL6RA&#10;0s5Y6ir5vt9lD1JwBDIwOMJKHpHlpr69KfdHjyxSmriSfYz+USnWPY7AufNIadK6MEJMx9ApD/oD&#10;OlTrorhX2lFEilmcO2RdNtjC5xDF9pCuTyYBB5bi6bQ4syoJ3g9WQ0ymaiLzg5KdCXlKLjvcW893&#10;SUOqXwnz5DrgnHtJTxOsQfEKIT7DmDSUCaxw7Rqn8787ZsmRM9e2VmPeBN4uqYvTtW7jvijg9N/y&#10;JsXecLq0q+WD6m8AAAD//wMAUEsDBBQABgAIAAAAIQA4/SH/1gAAAJQBAAALAAAAX3JlbHMvLnJl&#10;bHOkkMFqwzAMhu+DvYPRfXGawxijTi+j0GvpHsDYimMaW0Yy2fr2M4PBMnrbUb/Q94l/f/hMi1qR&#10;JVI2sOt6UJgd+ZiDgffL8ekFlFSbvV0oo4EbChzGx4f9GRdb25HMsYhqlCwG5lrLq9biZkxWOiqY&#10;22YiTra2kYMu1l1tQD30/bPm3wwYN0x18gb45AdQl1tp5j/sFB2T0FQ7R0nTNEV3j6o9feQzro1i&#10;OWA14Fm+Q8a1a8+Bvu/d/dMb2JY5uiPbhG/ktn4cqGU/er3pcvwCAAD//wMAUEsDBBQABgAIAAAA&#10;IQBKuJugKQIAACwEAAAOAAAAZHJzL2Uyb0RvYy54bWysU9uO2yAQfa/Uf0C8N3bSJLux4qy22aaq&#10;tL1I234ABhyjAkOBxN5+fQecpNH2raofEGNmDmfOHNZ3g9HkKH1QYGs6nZSUSMtBKLuv6fdvuze3&#10;lITIrGAarKzpswz0bvP61bp3lZxBB1pITxDEhqp3Ne1idFVRBN5Jw8IEnLR42II3LGLo94XwrEd0&#10;o4tZWS6LHrxwHrgMAf8+jId0k/HbVvL4pW2DjETXFLnFvPq8NmktNmtW7T1zneInGuwfWBimLF56&#10;gXpgkZGDV39BGcU9BGjjhIMpoG0Vl7kH7GZavujmqWNO5l5QnOAuMoX/B8s/H796ogTObkWJZQZn&#10;tD0w4YEISaIcIpBZUql3ocLkJ4fpcXgHA1bkjoN7BP4jEAvbjtm9vPce+k4ygSynqbK4Kh1xQgJp&#10;+k8g8DZ2iJCBhtabJCGKQhAdp/V8mRDyIBx/3kxXy/liQQnHs7fLcnlb5hkWrDqXOx/iBwmGpE1N&#10;PVogw7PjY4iJDqvOKem2AFqJndI6B37fbLUnR4Z22eUvd/AiTVvS13S1mC0ysoVUn51kVEQ7a2Vq&#10;iszwGw2W5HhvRU6JTOlxj0y0PemTJBnFiUMzjANZnnVvQDyjYh5G++Jzw00H/hclPVq3puHngXlJ&#10;if5oUfXVdD5PXs/BfHEzw8BfnzTXJ8xyhKpppGTcbmN+H0kPC/c4nVZl3dIYRyYnzmjJLOfp+STP&#10;X8c5688j3/wGAAD//wMAUEsDBBQABgAIAAAAIQAvXw6o4AAAAAwBAAAPAAAAZHJzL2Rvd25yZXYu&#10;eG1sTI9BTsMwEEX3SNzBGiQ2qHUMwSlpnAqQQGxbeoBJ7CZR43EUu016e9wVXY7+0/9vis1se3Y2&#10;o+8cKRDLBJih2umOGgX736/FCpgPSBp7R0bBxXjYlPd3BebaTbQ1511oWCwhn6OCNoQh59zXrbHo&#10;l24wFLODGy2GeI4N1yNOsdz2/DlJJLfYUVxocTCframPu5NVcPiZnl7fpuo77LNtKj+wyyp3Uerx&#10;YX5fAwtmDv8wXPWjOpTRqXIn0p71ChYrmUU0BumLAHYlklRKYJWCTAgBvCz47RPlHwAAAP//AwBQ&#10;SwECLQAUAAYACAAAACEAtoM4kv4AAADhAQAAEwAAAAAAAAAAAAAAAAAAAAAAW0NvbnRlbnRfVHlw&#10;ZXNdLnhtbFBLAQItABQABgAIAAAAIQA4/SH/1gAAAJQBAAALAAAAAAAAAAAAAAAAAC8BAABfcmVs&#10;cy8ucmVsc1BLAQItABQABgAIAAAAIQBKuJugKQIAACwEAAAOAAAAAAAAAAAAAAAAAC4CAABkcnMv&#10;ZTJvRG9jLnhtbFBLAQItABQABgAIAAAAIQAvXw6o4AAAAAwBAAAPAAAAAAAAAAAAAAAAAIMEAABk&#10;cnMvZG93bnJldi54bWxQSwUGAAAAAAQABADzAAAAkAUAAAAA&#10;" stroked="f">
                 <v:textbox>
                   <w:txbxContent>
                     <w:p>
@@ -5419,7 +6098,7 @@
                                     </pic:cNvPicPr>
                                   </pic:nvPicPr>
                                   <pic:blipFill>
-                                    <a:blip r:embed="rId31">
+                                    <a:blip r:embed="rId21">
                                       <a:extLst>
                                         <a:ext uri="{28A0092B-C50C-407E-A947-70E740481C1C}">
                                           <a14:useLocalDpi xmlns:a14="http://schemas.microsoft.com/office/drawing/2010/main" val="0"/>
@@ -5500,6 +6179,42 @@
           <w:szCs w:val="32"/>
         </w:rPr>
       </w:pPr>
+    </w:p>
+    <w:p>
+      <w:pPr>
+        <w:jc w:val="both"/>
+        <w:rPr>
+          <w:sz w:val="32"/>
+          <w:szCs w:val="32"/>
+        </w:rPr>
+      </w:pPr>
+    </w:p>
+    <w:p>
+      <w:pPr>
+        <w:jc w:val="both"/>
+        <w:rPr>
+          <w:sz w:val="32"/>
+          <w:szCs w:val="32"/>
+        </w:rPr>
+      </w:pPr>
+    </w:p>
+    <w:p>
+      <w:pPr>
+        <w:jc w:val="both"/>
+        <w:rPr>
+          <w:sz w:val="32"/>
+          <w:szCs w:val="32"/>
+        </w:rPr>
+      </w:pPr>
+    </w:p>
+    <w:p>
+      <w:pPr>
+        <w:jc w:val="both"/>
+        <w:rPr>
+          <w:sz w:val="32"/>
+          <w:szCs w:val="32"/>
+        </w:rPr>
+      </w:pPr>
       <w:r>
         <w:rPr>
           <w:sz w:val="32"/>
@@ -5550,31 +6265,12 @@
           <w:szCs w:val="32"/>
         </w:rPr>
       </w:pPr>
-    </w:p>
-    <w:p>
-      <w:pPr>
-        <w:jc w:val="both"/>
-        <w:rPr>
-          <w:sz w:val="32"/>
-          <w:szCs w:val="32"/>
-        </w:rPr>
-      </w:pPr>
-    </w:p>
-    <w:p>
-      <w:pPr>
-        <w:jc w:val="both"/>
-        <w:rPr>
-          <w:sz w:val="32"/>
-          <w:szCs w:val="32"/>
-        </w:rPr>
-      </w:pPr>
       <w:r>
         <w:rPr>
           <w:noProof/>
           <w:sz w:val="32"/>
           <w:szCs w:val="32"/>
         </w:rPr>
-        <w:lastRenderedPageBreak/>
         <mc:AlternateContent>
           <mc:Choice Requires="wps">
             <w:drawing>
@@ -5647,7 +6343,7 @@
                                           </pic:cNvPicPr>
                                         </pic:nvPicPr>
                                         <pic:blipFill>
-                                          <a:blip r:embed="rId32">
+                                          <a:blip r:embed="rId22">
                                             <a:extLst>
                                               <a:ext uri="{28A0092B-C50C-407E-A947-70E740481C1C}">
                                                 <a14:useLocalDpi xmlns:a14="http://schemas.microsoft.com/office/drawing/2010/main" val="0"/>
@@ -5698,7 +6394,7 @@
           </mc:Choice>
           <mc:Fallback>
             <w:pict>
-              <v:shape w14:anchorId="1AB305A4" id="_x0000_s1040" type="#_x0000_t202" style="position:absolute;left:0;text-align:left;margin-left:37.8pt;margin-top:0;width:407.4pt;height:293.6pt;z-index:251687936;visibility:visible;mso-wrap-style:square;mso-width-percent:0;mso-height-percent:0;mso-wrap-distance-left:9pt;mso-wrap-distance-top:3.6pt;mso-wrap-distance-right:9pt;mso-wrap-distance-bottom:3.6pt;mso-position-horizontal:absolute;mso-position-horizontal-relative:text;mso-position-vertical:absolute;mso-position-vertical-relative:text;mso-width-percent:0;mso-height-percent:0;mso-width-relative:margin;mso-height-relative:margin;v-text-anchor:top" o:gfxdata="UEsDBBQABgAIAAAAIQC2gziS/gAAAOEBAAATAAAAW0NvbnRlbnRfVHlwZXNdLnhtbJSRQU7DMBBF&#10;90jcwfIWJU67QAgl6YK0S0CoHGBkTxKLZGx5TGhvj5O2G0SRWNoz/78nu9wcxkFMGNg6quQqL6RA&#10;0s5Y6ir5vt9lD1JwBDIwOMJKHpHlpr69KfdHjyxSmriSfYz+USnWPY7AufNIadK6MEJMx9ApD/oD&#10;OlTrorhX2lFEilmcO2RdNtjC5xDF9pCuTyYBB5bi6bQ4syoJ3g9WQ0ymaiLzg5KdCXlKLjvcW893&#10;SUOqXwnz5DrgnHtJTxOsQfEKIT7DmDSUCaxw7Rqn8787ZsmRM9e2VmPeBN4uqYvTtW7jvijg9N/y&#10;JsXecLq0q+WD6m8AAAD//wMAUEsDBBQABgAIAAAAIQA4/SH/1gAAAJQBAAALAAAAX3JlbHMvLnJl&#10;bHOkkMFqwzAMhu+DvYPRfXGawxijTi+j0GvpHsDYimMaW0Yy2fr2M4PBMnrbUb/Q94l/f/hMi1qR&#10;JVI2sOt6UJgd+ZiDgffL8ekFlFSbvV0oo4EbChzGx4f9GRdb25HMsYhqlCwG5lrLq9biZkxWOiqY&#10;22YiTra2kYMu1l1tQD30/bPm3wwYN0x18gb45AdQl1tp5j/sFB2T0FQ7R0nTNEV3j6o9feQzro1i&#10;OWA14Fm+Q8a1a8+Bvu/d/dMb2JY5uiPbhG/ktn4cqGU/er3pcvwCAAD//wMAUEsDBBQABgAIAAAA&#10;IQCoZKl2KQIAACwEAAAOAAAAZHJzL2Uyb0RvYy54bWysU9uO2yAQfa/Uf0C8N46dpJtYcVbbbFNV&#10;2l6kbT8AA45RgXGBxE6/vgNO0mj7VpUHBMxwOHPmsL4fjCZH6bwCW9F8MqVEWg5C2X1Fv3/bvVlS&#10;4gOzgmmwsqIn6en95vWrdd+VsoAWtJCOIIj1Zd9VtA2hK7PM81Ya5ifQSYvBBpxhAbdunwnHekQ3&#10;Oium07dZD050Drj0Hk8fxyDdJPymkTx8aRovA9EVRW4hzS7NdZyzzZqVe8e6VvEzDfYPLAxTFh+9&#10;Qj2ywMjBqb+gjOIOPDRhwsFk0DSKy1QDVpNPX1Tz3LJOplpQHN9dZfL/D5Z/Pn51RImKFjNKLDPY&#10;o+2BCQdESBLkEIAUUaW+8yUmP3eYHoZ3MGC3U8W+ewL+wxML25bZvXxwDvpWMoEs83gzu7k64vgI&#10;UvefQOBr7BAgAQ2NM1FCFIUgOnbrdO0Q8iAcDxf53Wy1xBDH2OyuWN4VqYcZKy/XO+fDBwmGxEVF&#10;HVogwbPjkw+RDisvKfE1D1qJndI6bdy+3mpHjgztsksjVfAiTVvSV3S1KBYJ2UK8n5xkVEA7a2Uq&#10;upzGMRosyvHeipQSmNLjGploe9YnSjKKE4Z6SA3J5xfdaxAnVMzBaF/8brhowf2ipEfrVtT/PDAn&#10;KdEfLaq+yufz6PW0mS+iRMTdRurbCLMcoSoaKBmX25D+R9TDwgN2p1FJt9jGkcmZM1oyyXn+PtHz&#10;t/uU9eeTb34DAAD//wMAUEsDBBQABgAIAAAAIQAjmgUt3AAAAAcBAAAPAAAAZHJzL2Rvd25yZXYu&#10;eG1sTI/NTsMwEITvSLyDtUhcEHWomp+GbCpAAnFt6QNsEjeJiNdR7Dbp27Oc4Dia0cw3xW6xg7qY&#10;yfeOEZ5WESjDtWt6bhGOX++PGSgfiBsaHBuEq/GwK29vCsobN/PeXA6hVVLCPieELoQx19rXnbHk&#10;V240LN7JTZaCyKnVzUSzlNtBr6Mo0ZZ6loWORvPWmfr7cLYIp8/5Id7O1Uc4pvtN8kp9Wrkr4v3d&#10;8vIMKpgl/IXhF1/QoRSmyp258WpASONEkghySNxsG21AVQhxlq5Bl4X+z1/+AAAA//8DAFBLAQIt&#10;ABQABgAIAAAAIQC2gziS/gAAAOEBAAATAAAAAAAAAAAAAAAAAAAAAABbQ29udGVudF9UeXBlc10u&#10;eG1sUEsBAi0AFAAGAAgAAAAhADj9If/WAAAAlAEAAAsAAAAAAAAAAAAAAAAALwEAAF9yZWxzLy5y&#10;ZWxzUEsBAi0AFAAGAAgAAAAhAKhkqXYpAgAALAQAAA4AAAAAAAAAAAAAAAAALgIAAGRycy9lMm9E&#10;b2MueG1sUEsBAi0AFAAGAAgAAAAhACOaBS3cAAAABwEAAA8AAAAAAAAAAAAAAAAAgwQAAGRycy9k&#10;b3ducmV2LnhtbFBLBQYAAAAABAAEAPMAAACMBQAAAAA=&#10;" stroked="f">
+              <v:shape w14:anchorId="1AB305A4" id="_x0000_s1043" type="#_x0000_t202" style="position:absolute;left:0;text-align:left;margin-left:37.8pt;margin-top:0;width:407.4pt;height:293.6pt;z-index:251687936;visibility:visible;mso-wrap-style:square;mso-width-percent:0;mso-height-percent:0;mso-wrap-distance-left:9pt;mso-wrap-distance-top:3.6pt;mso-wrap-distance-right:9pt;mso-wrap-distance-bottom:3.6pt;mso-position-horizontal:absolute;mso-position-horizontal-relative:text;mso-position-vertical:absolute;mso-position-vertical-relative:text;mso-width-percent:0;mso-height-percent:0;mso-width-relative:margin;mso-height-relative:margin;v-text-anchor:top" o:gfxdata="UEsDBBQABgAIAAAAIQC2gziS/gAAAOEBAAATAAAAW0NvbnRlbnRfVHlwZXNdLnhtbJSRQU7DMBBF&#10;90jcwfIWJU67QAgl6YK0S0CoHGBkTxKLZGx5TGhvj5O2G0SRWNoz/78nu9wcxkFMGNg6quQqL6RA&#10;0s5Y6ir5vt9lD1JwBDIwOMJKHpHlpr69KfdHjyxSmriSfYz+USnWPY7AufNIadK6MEJMx9ApD/oD&#10;OlTrorhX2lFEilmcO2RdNtjC5xDF9pCuTyYBB5bi6bQ4syoJ3g9WQ0ymaiLzg5KdCXlKLjvcW893&#10;SUOqXwnz5DrgnHtJTxOsQfEKIT7DmDSUCaxw7Rqn8787ZsmRM9e2VmPeBN4uqYvTtW7jvijg9N/y&#10;JsXecLq0q+WD6m8AAAD//wMAUEsDBBQABgAIAAAAIQA4/SH/1gAAAJQBAAALAAAAX3JlbHMvLnJl&#10;bHOkkMFqwzAMhu+DvYPRfXGawxijTi+j0GvpHsDYimMaW0Yy2fr2M4PBMnrbUb/Q94l/f/hMi1qR&#10;JVI2sOt6UJgd+ZiDgffL8ekFlFSbvV0oo4EbChzGx4f9GRdb25HMsYhqlCwG5lrLq9biZkxWOiqY&#10;22YiTra2kYMu1l1tQD30/bPm3wwYN0x18gb45AdQl1tp5j/sFB2T0FQ7R0nTNEV3j6o9feQzro1i&#10;OWA14Fm+Q8a1a8+Bvu/d/dMb2JY5uiPbhG/ktn4cqGU/er3pcvwCAAD//wMAUEsDBBQABgAIAAAA&#10;IQCfumu3KQIAACwEAAAOAAAAZHJzL2Uyb0RvYy54bWysU9uO2yAQfa/Uf0C8N46dpEmsOKtttqkq&#10;bS/Sth+AAceowLhAYm+/vgNO0mj7VpUHBMxwOHPmsLkbjCYn6bwCW9F8MqVEWg5C2UNFv3/bv1lR&#10;4gOzgmmwsqLP0tO77etXm74rZQEtaCEdQRDry76raBtCV2aZ5600zE+gkxaDDTjDAm7dIROO9Yhu&#10;dFZMp2+zHpzoHHDpPZ4+jEG6TfhNI3n40jReBqIritxCml2a6zhn2w0rD451reJnGuwfWBimLD56&#10;hXpggZGjU39BGcUdeGjChIPJoGkUl6kGrCafvqjmqWWdTLWgOL67yuT/Hyz/fPrqiBIVLWaUWGaw&#10;R7sjEw6IkCTIIQApokp950tMfuowPQzvYMBup4p99wj8hycWdi2zB3nvHPStZAJZ5vFmdnN1xPER&#10;pO4/gcDX2DFAAhoaZ6KEKApBdOzW87VDyINwPFzky9l6hSGOsdmyWC2L1MOMlZfrnfPhgwRD4qKi&#10;Di2Q4Nnp0YdIh5WXlPiaB63EXmmdNu5Q77QjJ4Z22aeRKniRpi3pK7peFIuEbCHeT04yKqCdtTIV&#10;XU3jGA0W5XhvRUoJTOlxjUy0PesTJRnFCUM9pIbky4vuNYhnVMzBaF/8brhowf2ipEfrVtT/PDIn&#10;KdEfLaq+zufz6PW0mS+iRMTdRurbCLMcoSoaKBmXu5D+R9TDwj12p1FJt9jGkcmZM1oyyXn+PtHz&#10;t/uU9eeTb38DAAD//wMAUEsDBBQABgAIAAAAIQAjmgUt3AAAAAcBAAAPAAAAZHJzL2Rvd25yZXYu&#10;eG1sTI/NTsMwEITvSLyDtUhcEHWomp+GbCpAAnFt6QNsEjeJiNdR7Dbp27Oc4Dia0cw3xW6xg7qY&#10;yfeOEZ5WESjDtWt6bhGOX++PGSgfiBsaHBuEq/GwK29vCsobN/PeXA6hVVLCPieELoQx19rXnbHk&#10;V240LN7JTZaCyKnVzUSzlNtBr6Mo0ZZ6loWORvPWmfr7cLYIp8/5Id7O1Uc4pvtN8kp9Wrkr4v3d&#10;8vIMKpgl/IXhF1/QoRSmyp258WpASONEkghySNxsG21AVQhxlq5Bl4X+z1/+AAAA//8DAFBLAQIt&#10;ABQABgAIAAAAIQC2gziS/gAAAOEBAAATAAAAAAAAAAAAAAAAAAAAAABbQ29udGVudF9UeXBlc10u&#10;eG1sUEsBAi0AFAAGAAgAAAAhADj9If/WAAAAlAEAAAsAAAAAAAAAAAAAAAAALwEAAF9yZWxzLy5y&#10;ZWxzUEsBAi0AFAAGAAgAAAAhAJ+6a7cpAgAALAQAAA4AAAAAAAAAAAAAAAAALgIAAGRycy9lMm9E&#10;b2MueG1sUEsBAi0AFAAGAAgAAAAhACOaBS3cAAAABwEAAA8AAAAAAAAAAAAAAAAAgwQAAGRycy9k&#10;b3ducmV2LnhtbFBLBQYAAAAABAAEAPMAAACMBQAAAAA=&#10;" stroked="f">
                 <v:textbox>
                   <w:txbxContent>
                     <w:p>
@@ -5729,7 +6425,7 @@
                                     </pic:cNvPicPr>
                                   </pic:nvPicPr>
                                   <pic:blipFill>
-                                    <a:blip r:embed="rId32">
+                                    <a:blip r:embed="rId22">
                                       <a:extLst>
                                         <a:ext uri="{28A0092B-C50C-407E-A947-70E740481C1C}">
                                           <a14:useLocalDpi xmlns:a14="http://schemas.microsoft.com/office/drawing/2010/main" val="0"/>
@@ -5866,6 +6562,7 @@
           <w:sz w:val="32"/>
           <w:szCs w:val="32"/>
         </w:rPr>
+        <w:lastRenderedPageBreak/>
         <mc:AlternateContent>
           <mc:Choice Requires="wps">
             <w:drawing>
@@ -5938,7 +6635,7 @@
                                           </pic:cNvPicPr>
                                         </pic:nvPicPr>
                                         <pic:blipFill>
-                                          <a:blip r:embed="rId33">
+                                          <a:blip r:embed="rId23">
                                             <a:extLst>
                                               <a:ext uri="{28A0092B-C50C-407E-A947-70E740481C1C}">
                                                 <a14:useLocalDpi xmlns:a14="http://schemas.microsoft.com/office/drawing/2010/main" val="0"/>
@@ -5989,7 +6686,7 @@
           </mc:Choice>
           <mc:Fallback>
             <w:pict>
-              <v:shape w14:anchorId="1DA1A580" id="_x0000_s1041" type="#_x0000_t202" style="position:absolute;margin-left:-39.6pt;margin-top:49.75pt;width:541.8pt;height:276.6pt;z-index:251689984;visibility:visible;mso-wrap-style:square;mso-width-percent:0;mso-height-percent:0;mso-wrap-distance-left:9pt;mso-wrap-distance-top:3.6pt;mso-wrap-distance-right:9pt;mso-wrap-distance-bottom:3.6pt;mso-position-horizontal:absolute;mso-position-horizontal-relative:text;mso-position-vertical:absolute;mso-position-vertical-relative:text;mso-width-percent:0;mso-height-percent:0;mso-width-relative:margin;mso-height-relative:margin;v-text-anchor:top" o:gfxdata="UEsDBBQABgAIAAAAIQC2gziS/gAAAOEBAAATAAAAW0NvbnRlbnRfVHlwZXNdLnhtbJSRQU7DMBBF&#10;90jcwfIWJU67QAgl6YK0S0CoHGBkTxKLZGx5TGhvj5O2G0SRWNoz/78nu9wcxkFMGNg6quQqL6RA&#10;0s5Y6ir5vt9lD1JwBDIwOMJKHpHlpr69KfdHjyxSmriSfYz+USnWPY7AufNIadK6MEJMx9ApD/oD&#10;OlTrorhX2lFEilmcO2RdNtjC5xDF9pCuTyYBB5bi6bQ4syoJ3g9WQ0ymaiLzg5KdCXlKLjvcW893&#10;SUOqXwnz5DrgnHtJTxOsQfEKIT7DmDSUCaxw7Rqn8787ZsmRM9e2VmPeBN4uqYvTtW7jvijg9N/y&#10;JsXecLq0q+WD6m8AAAD//wMAUEsDBBQABgAIAAAAIQA4/SH/1gAAAJQBAAALAAAAX3JlbHMvLnJl&#10;bHOkkMFqwzAMhu+DvYPRfXGawxijTi+j0GvpHsDYimMaW0Yy2fr2M4PBMnrbUb/Q94l/f/hMi1qR&#10;JVI2sOt6UJgd+ZiDgffL8ekFlFSbvV0oo4EbChzGx4f9GRdb25HMsYhqlCwG5lrLq9biZkxWOiqY&#10;22YiTra2kYMu1l1tQD30/bPm3wwYN0x18gb45AdQl1tp5j/sFB2T0FQ7R0nTNEV3j6o9feQzro1i&#10;OWA14Fm+Q8a1a8+Bvu/d/dMb2JY5uiPbhG/ktn4cqGU/er3pcvwCAAD//wMAUEsDBBQABgAIAAAA&#10;IQAexXs3KQIAACwEAAAOAAAAZHJzL2Uyb0RvYy54bWysU9uO2yAQfa/Uf0C8N3a8Seq14qy22aaq&#10;tL1I234ABhyjAuMCib39+g44SaPtW1UeEDDD4cyZw/puNJocpfMKbE3ns5wSaTkIZfc1/f5t96ak&#10;xAdmBdNgZU2fpad3m9ev1kNfyQI60EI6giDWV0Nf0y6EvsoyzztpmJ9BLy0GW3CGBdy6fSYcGxDd&#10;6KzI81U2gBO9Ay69x9OHKUg3Cb9tJQ9f2tbLQHRNkVtIs0tzE+dss2bV3rG+U/xEg/0DC8OUxUcv&#10;UA8sMHJw6i8oo7gDD22YcTAZtK3iMtWA1czzF9U8dayXqRYUx/cXmfz/g+Wfj18dUaKmNyiPZQZ7&#10;tD0w4YAISYIcA5AiqjT0vsLkpx7Tw/gORux2qtj3j8B/eGJh2zG7l/fOwdBJJpDlPN7Mrq5OOD6C&#10;NMMnEPgaOwRIQGPrTJQQRSGIjnSeLx1CHoTj4aos83KFIY6xm+W8KIvUw4xV5+u98+GDBEPioqYO&#10;LZDg2fHRh0iHVeeU+JoHrcROaZ02bt9stSNHhnbZpZEqeJGmLRlqersslgnZQryfnGRUQDtrZWpa&#10;5nFMBotyvLcipQSm9LRGJtqe9ImSTOKEsRlTQ+bLs+4NiGdUzMFkX/xuuOjA/aJkQOvW1P88MCcp&#10;0R8tqn47Xyyi19NmsXyLEhF3HWmuI8xyhKppoGRabkP6H1EPC/fYnVYl3WIbJyYnzmjJJOfp+0TP&#10;X+9T1p9PvvkNAAD//wMAUEsDBBQABgAIAAAAIQCcL25v3wAAAAsBAAAPAAAAZHJzL2Rvd25yZXYu&#10;eG1sTI/LboMwEEX3lfoP1kTqpkrsIh6FYqK2Uqtu8/iAAU8ABdsIO4H8fZ1Vuxzdo3vPlNtFD+xK&#10;k+utkfCyEcDINFb1ppVwPHytX4E5j0bhYA1JuJGDbfX4UGKh7Gx2dN37loUS4wqU0Hk/Fpy7piON&#10;bmNHMiE72UmjD+fUcjXhHMr1wCMhUq6xN2Ghw5E+O2rO+4uWcPqZn5N8rr/9MdvF6Qf2WW1vUj6t&#10;lvc3YJ4W/wfDXT+oQxWcansxyrFBwjrLo4BKyPME2B0QIo6B1RLSJMqAVyX//0P1CwAA//8DAFBL&#10;AQItABQABgAIAAAAIQC2gziS/gAAAOEBAAATAAAAAAAAAAAAAAAAAAAAAABbQ29udGVudF9UeXBl&#10;c10ueG1sUEsBAi0AFAAGAAgAAAAhADj9If/WAAAAlAEAAAsAAAAAAAAAAAAAAAAALwEAAF9yZWxz&#10;Ly5yZWxzUEsBAi0AFAAGAAgAAAAhAB7FezcpAgAALAQAAA4AAAAAAAAAAAAAAAAALgIAAGRycy9l&#10;Mm9Eb2MueG1sUEsBAi0AFAAGAAgAAAAhAJwvbm/fAAAACwEAAA8AAAAAAAAAAAAAAAAAgwQAAGRy&#10;cy9kb3ducmV2LnhtbFBLBQYAAAAABAAEAPMAAACPBQAAAAA=&#10;" stroked="f">
+              <v:shape w14:anchorId="1DA1A580" id="_x0000_s1044" type="#_x0000_t202" style="position:absolute;margin-left:-39.6pt;margin-top:49.75pt;width:541.8pt;height:276.6pt;z-index:251689984;visibility:visible;mso-wrap-style:square;mso-width-percent:0;mso-height-percent:0;mso-wrap-distance-left:9pt;mso-wrap-distance-top:3.6pt;mso-wrap-distance-right:9pt;mso-wrap-distance-bottom:3.6pt;mso-position-horizontal:absolute;mso-position-horizontal-relative:text;mso-position-vertical:absolute;mso-position-vertical-relative:text;mso-width-percent:0;mso-height-percent:0;mso-width-relative:margin;mso-height-relative:margin;v-text-anchor:top" o:gfxdata="UEsDBBQABgAIAAAAIQC2gziS/gAAAOEBAAATAAAAW0NvbnRlbnRfVHlwZXNdLnhtbJSRQU7DMBBF&#10;90jcwfIWJU67QAgl6YK0S0CoHGBkTxKLZGx5TGhvj5O2G0SRWNoz/78nu9wcxkFMGNg6quQqL6RA&#10;0s5Y6ir5vt9lD1JwBDIwOMJKHpHlpr69KfdHjyxSmriSfYz+USnWPY7AufNIadK6MEJMx9ApD/oD&#10;OlTrorhX2lFEilmcO2RdNtjC5xDF9pCuTyYBB5bi6bQ4syoJ3g9WQ0ymaiLzg5KdCXlKLjvcW893&#10;SUOqXwnz5DrgnHtJTxOsQfEKIT7DmDSUCaxw7Rqn8787ZsmRM9e2VmPeBN4uqYvTtW7jvijg9N/y&#10;JsXecLq0q+WD6m8AAAD//wMAUEsDBBQABgAIAAAAIQA4/SH/1gAAAJQBAAALAAAAX3JlbHMvLnJl&#10;bHOkkMFqwzAMhu+DvYPRfXGawxijTi+j0GvpHsDYimMaW0Yy2fr2M4PBMnrbUb/Q94l/f/hMi1qR&#10;JVI2sOt6UJgd+ZiDgffL8ekFlFSbvV0oo4EbChzGx4f9GRdb25HMsYhqlCwG5lrLq9biZkxWOiqY&#10;22YiTra2kYMu1l1tQD30/bPm3wwYN0x18gb45AdQl1tp5j/sFB2T0FQ7R0nTNEV3j6o9feQzro1i&#10;OWA14Fm+Q8a1a8+Bvu/d/dMb2JY5uiPbhG/ktn4cqGU/er3pcvwCAAD//wMAUEsDBBQABgAIAAAA&#10;IQCSBvxwKQIAACwEAAAOAAAAZHJzL2Uyb0RvYy54bWysU9uO2yAQfa/Uf0C8N3a8Seq14qy22aaq&#10;tL1I234ABhyjAuMCib39+g44SaPtW1UeEDDD4cyZw/puNJocpfMKbE3ns5wSaTkIZfc1/f5t96ak&#10;xAdmBdNgZU2fpad3m9ev1kNfyQI60EI6giDWV0Nf0y6EvsoyzztpmJ9BLy0GW3CGBdy6fSYcGxDd&#10;6KzI81U2gBO9Ay69x9OHKUg3Cb9tJQ9f2tbLQHRNkVtIs0tzE+dss2bV3rG+U/xEg/0DC8OUxUcv&#10;UA8sMHJw6i8oo7gDD22YcTAZtK3iMtWA1czzF9U8dayXqRYUx/cXmfz/g+Wfj18dUaKmNyiPZQZ7&#10;tD0w4YAISYIcA5AiqjT0vsLkpx7Tw/gORux2qtj3j8B/eGJh2zG7l/fOwdBJJpDlPN7Mrq5OOD6C&#10;NMMnEPgaOwRIQGPrTJQQRSGIjnSeLx1CHoTj4aos83KFIY6xm+W8KIvUw4xV5+u98+GDBEPioqYO&#10;LZDg2fHRh0iHVeeU+JoHrcROaZ02bt9stSNHhnbZpZEqeJGmLRlqersslgnZQryfnGRUQDtrZWpa&#10;5nFMBotyvLcipQSm9LRGJtqe9ImSTOKEsRlTQ+blWfcGxDMq5mCyL343XHTgflEyoHVr6n8emJOU&#10;6I8WVb+dLxbR62mzWL5FiYi7jjTXEWY5QtU0UDIttyH9j6iHhXvsTquSbrGNE5MTZ7RkkvP0faLn&#10;r/cp688n3/wGAAD//wMAUEsDBBQABgAIAAAAIQCcL25v3wAAAAsBAAAPAAAAZHJzL2Rvd25yZXYu&#10;eG1sTI/LboMwEEX3lfoP1kTqpkrsIh6FYqK2Uqtu8/iAAU8ABdsIO4H8fZ1Vuxzdo3vPlNtFD+xK&#10;k+utkfCyEcDINFb1ppVwPHytX4E5j0bhYA1JuJGDbfX4UGKh7Gx2dN37loUS4wqU0Hk/Fpy7piON&#10;bmNHMiE72UmjD+fUcjXhHMr1wCMhUq6xN2Ghw5E+O2rO+4uWcPqZn5N8rr/9MdvF6Qf2WW1vUj6t&#10;lvc3YJ4W/wfDXT+oQxWcansxyrFBwjrLo4BKyPME2B0QIo6B1RLSJMqAVyX//0P1CwAA//8DAFBL&#10;AQItABQABgAIAAAAIQC2gziS/gAAAOEBAAATAAAAAAAAAAAAAAAAAAAAAABbQ29udGVudF9UeXBl&#10;c10ueG1sUEsBAi0AFAAGAAgAAAAhADj9If/WAAAAlAEAAAsAAAAAAAAAAAAAAAAALwEAAF9yZWxz&#10;Ly5yZWxzUEsBAi0AFAAGAAgAAAAhAJIG/HApAgAALAQAAA4AAAAAAAAAAAAAAAAALgIAAGRycy9l&#10;Mm9Eb2MueG1sUEsBAi0AFAAGAAgAAAAhAJwvbm/fAAAACwEAAA8AAAAAAAAAAAAAAAAAgwQAAGRy&#10;cy9kb3ducmV2LnhtbFBLBQYAAAAABAAEAPMAAACPBQAAAAA=&#10;" stroked="f">
                 <v:textbox>
                   <w:txbxContent>
                     <w:p>
@@ -6020,7 +6717,7 @@
                                     </pic:cNvPicPr>
                                   </pic:nvPicPr>
                                   <pic:blipFill>
-                                    <a:blip r:embed="rId33">
+                                    <a:blip r:embed="rId23">
                                       <a:extLst>
                                         <a:ext uri="{28A0092B-C50C-407E-A947-70E740481C1C}">
                                           <a14:useLocalDpi xmlns:a14="http://schemas.microsoft.com/office/drawing/2010/main" val="0"/>
@@ -6078,6 +6775,7 @@
     </w:p>
     <w:p>
       <w:pPr>
+        <w:jc w:val="both"/>
         <w:rPr>
           <w:sz w:val="32"/>
           <w:szCs w:val="32"/>
@@ -6089,6 +6787,7 @@
           <w:sz w:val="32"/>
           <w:szCs w:val="32"/>
         </w:rPr>
+        <w:lastRenderedPageBreak/>
         <mc:AlternateContent>
           <mc:Choice Requires="wps">
             <w:drawing>
@@ -6161,7 +6860,7 @@
                                           </pic:cNvPicPr>
                                         </pic:nvPicPr>
                                         <pic:blipFill>
-                                          <a:blip r:embed="rId34">
+                                          <a:blip r:embed="rId24">
                                             <a:extLst>
                                               <a:ext uri="{28A0092B-C50C-407E-A947-70E740481C1C}">
                                                 <a14:useLocalDpi xmlns:a14="http://schemas.microsoft.com/office/drawing/2010/main" val="0"/>
@@ -6212,7 +6911,7 @@
           </mc:Choice>
           <mc:Fallback>
             <w:pict>
-              <v:shape w14:anchorId="2298AEEA" id="_x0000_s1042" type="#_x0000_t202" style="position:absolute;margin-left:-44.4pt;margin-top:77.1pt;width:565.2pt;height:250.8pt;z-index:251692032;visibility:visible;mso-wrap-style:square;mso-width-percent:0;mso-height-percent:0;mso-wrap-distance-left:9pt;mso-wrap-distance-top:3.6pt;mso-wrap-distance-right:9pt;mso-wrap-distance-bottom:3.6pt;mso-position-horizontal:absolute;mso-position-horizontal-relative:text;mso-position-vertical:absolute;mso-position-vertical-relative:text;mso-width-percent:0;mso-height-percent:0;mso-width-relative:margin;mso-height-relative:margin;v-text-anchor:top" o:gfxdata="UEsDBBQABgAIAAAAIQC2gziS/gAAAOEBAAATAAAAW0NvbnRlbnRfVHlwZXNdLnhtbJSRQU7DMBBF&#10;90jcwfIWJU67QAgl6YK0S0CoHGBkTxKLZGx5TGhvj5O2G0SRWNoz/78nu9wcxkFMGNg6quQqL6RA&#10;0s5Y6ir5vt9lD1JwBDIwOMJKHpHlpr69KfdHjyxSmriSfYz+USnWPY7AufNIadK6MEJMx9ApD/oD&#10;OlTrorhX2lFEilmcO2RdNtjC5xDF9pCuTyYBB5bi6bQ4syoJ3g9WQ0ymaiLzg5KdCXlKLjvcW893&#10;SUOqXwnz5DrgnHtJTxOsQfEKIT7DmDSUCaxw7Rqn8787ZsmRM9e2VmPeBN4uqYvTtW7jvijg9N/y&#10;JsXecLq0q+WD6m8AAAD//wMAUEsDBBQABgAIAAAAIQA4/SH/1gAAAJQBAAALAAAAX3JlbHMvLnJl&#10;bHOkkMFqwzAMhu+DvYPRfXGawxijTi+j0GvpHsDYimMaW0Yy2fr2M4PBMnrbUb/Q94l/f/hMi1qR&#10;JVI2sOt6UJgd+ZiDgffL8ekFlFSbvV0oo4EbChzGx4f9GRdb25HMsYhqlCwG5lrLq9biZkxWOiqY&#10;22YiTra2kYMu1l1tQD30/bPm3wwYN0x18gb45AdQl1tp5j/sFB2T0FQ7R0nTNEV3j6o9feQzro1i&#10;OWA14Fm+Q8a1a8+Bvu/d/dMb2JY5uiPbhG/ktn4cqGU/er3pcvwCAAD//wMAUEsDBBQABgAIAAAA&#10;IQAnrwHXKgIAACwEAAAOAAAAZHJzL2Uyb0RvYy54bWysU9uO2yAQfa/Uf0C8N7azSTZrxVlts01V&#10;aXuRtv0ADDhGBcYFEjv9+h1wkkbbt6p+QIxnOJw5c1jdD0aTg3Rega1oMckpkZaDUHZX0R/ft++W&#10;lPjArGAarKzoUXp6v377ZtV3pZxCC1pIRxDE+rLvKtqG0JVZ5nkrDfMT6KTFZAPOsICh22XCsR7R&#10;jc6meb7IenCic8Cl9/j3cUzSdcJvGsnD16bxMhBdUeQW0urSWsc1W69YuXOsaxU/0WD/wMIwZfHS&#10;C9QjC4zsnfoLyijuwEMTJhxMBk2juEw9YDdF/qqb55Z1MvWC4vjuIpP/f7D8y+GbI0pU9GZKiWUG&#10;Z7TZM+GACEmCHAKQaVSp73yJxc8dlofhPQw47dSx756A//TEwqZldicfnIO+lUwgyyKezK6Ojjg+&#10;gtT9ZxB4G9sHSEBD40yUEEUhiI7TOl4mhDwIx5+3xe0yn2GKY+6mWM6LRZphxsrz8c758FGCIXFT&#10;UYcWSPDs8ORDpMPKc0m8zYNWYqu0ToHb1RvtyIGhXbbpSx28KtOW9BW9m0/nCdlCPJ+cZFRAO2tl&#10;KrrM4zcaLMrxwYpUEpjS4x6ZaHvSJ0oyihOGekgDKRZn3WsQR1TMwWhffG64acH9pqRH61bU/9oz&#10;JynRnyyqflfMokQhBbP57RQDd52przPMcoSqaKBk3G5Ceh9RDwsPOJ1GJd3iGEcmJ85oySTn6flE&#10;z1/HqerPI1+/AAAA//8DAFBLAwQUAAYACAAAACEA6o0bnOAAAAAMAQAADwAAAGRycy9kb3ducmV2&#10;LnhtbEyPwW6DMBBE75X6D9ZW6qVKTCIglGCitlKrXpPmAxa8ARS8RtgJ5O/rnNrjaEYzb4rdbHpx&#10;pdF1lhWslhEI4trqjhsFx5/PRQbCeWSNvWVScCMHu/LxocBc24n3dD34RoQSdjkqaL0fcild3ZJB&#10;t7QDcfBOdjTogxwbqUecQrnp5TqKUmmw47DQ4kAfLdXnw8UoOH1PL8nrVH3542Yfp+/YbSp7U+r5&#10;aX7bgvA0+78w3PEDOpSBqbIX1k70ChZZFtB9MJJ4DeKeiOJVCqJSkCZJBrIs5P8T5S8AAAD//wMA&#10;UEsBAi0AFAAGAAgAAAAhALaDOJL+AAAA4QEAABMAAAAAAAAAAAAAAAAAAAAAAFtDb250ZW50X1R5&#10;cGVzXS54bWxQSwECLQAUAAYACAAAACEAOP0h/9YAAACUAQAACwAAAAAAAAAAAAAAAAAvAQAAX3Jl&#10;bHMvLnJlbHNQSwECLQAUAAYACAAAACEAJ68B1yoCAAAsBAAADgAAAAAAAAAAAAAAAAAuAgAAZHJz&#10;L2Uyb0RvYy54bWxQSwECLQAUAAYACAAAACEA6o0bnOAAAAAMAQAADwAAAAAAAAAAAAAAAACEBAAA&#10;ZHJzL2Rvd25yZXYueG1sUEsFBgAAAAAEAAQA8wAAAJEFAAAAAA==&#10;" stroked="f">
+              <v:shape w14:anchorId="2298AEEA" id="_x0000_s1045" type="#_x0000_t202" style="position:absolute;left:0;text-align:left;margin-left:-44.4pt;margin-top:77.1pt;width:565.2pt;height:250.8pt;z-index:251692032;visibility:visible;mso-wrap-style:square;mso-width-percent:0;mso-height-percent:0;mso-wrap-distance-left:9pt;mso-wrap-distance-top:3.6pt;mso-wrap-distance-right:9pt;mso-wrap-distance-bottom:3.6pt;mso-position-horizontal:absolute;mso-position-horizontal-relative:text;mso-position-vertical:absolute;mso-position-vertical-relative:text;mso-width-percent:0;mso-height-percent:0;mso-width-relative:margin;mso-height-relative:margin;v-text-anchor:top" o:gfxdata="UEsDBBQABgAIAAAAIQC2gziS/gAAAOEBAAATAAAAW0NvbnRlbnRfVHlwZXNdLnhtbJSRQU7DMBBF&#10;90jcwfIWJU67QAgl6YK0S0CoHGBkTxKLZGx5TGhvj5O2G0SRWNoz/78nu9wcxkFMGNg6quQqL6RA&#10;0s5Y6ir5vt9lD1JwBDIwOMJKHpHlpr69KfdHjyxSmriSfYz+USnWPY7AufNIadK6MEJMx9ApD/oD&#10;OlTrorhX2lFEilmcO2RdNtjC5xDF9pCuTyYBB5bi6bQ4syoJ3g9WQ0ymaiLzg5KdCXlKLjvcW893&#10;SUOqXwnz5DrgnHtJTxOsQfEKIT7DmDSUCaxw7Rqn8787ZsmRM9e2VmPeBN4uqYvTtW7jvijg9N/y&#10;JsXecLq0q+WD6m8AAAD//wMAUEsDBBQABgAIAAAAIQA4/SH/1gAAAJQBAAALAAAAX3JlbHMvLnJl&#10;bHOkkMFqwzAMhu+DvYPRfXGawxijTi+j0GvpHsDYimMaW0Yy2fr2M4PBMnrbUb/Q94l/f/hMi1qR&#10;JVI2sOt6UJgd+ZiDgffL8ekFlFSbvV0oo4EbChzGx4f9GRdb25HMsYhqlCwG5lrLq9biZkxWOiqY&#10;22YiTra2kYMu1l1tQD30/bPm3wwYN0x18gb45AdQl1tp5j/sFB2T0FQ7R0nTNEV3j6o9feQzro1i&#10;OWA14Fm+Q8a1a8+Bvu/d/dMb2JY5uiPbhG/ktn4cqGU/er3pcvwCAAD//wMAUEsDBBQABgAIAAAA&#10;IQBOBSqnKgIAACwEAAAOAAAAZHJzL2Uyb0RvYy54bWysU9uO2yAQfa/Uf0C8N7azyW5ixVlts01V&#10;aXuRtv0ADDhGBcYFEjv9+h1wkkbbt6p+QIxnOJw5c1jdD0aTg3Rega1oMckpkZaDUHZX0R/ft+8W&#10;lPjArGAarKzoUXp6v377ZtV3pZxCC1pIRxDE+rLvKtqG0JVZ5nkrDfMT6KTFZAPOsICh22XCsR7R&#10;jc6meX6b9eBE54BL7/Hv45ik64TfNJKHr03jZSC6osgtpNWltY5rtl6xcudY1yp+osH+gYVhyuKl&#10;F6hHFhjZO/UXlFHcgYcmTDiYDJpGcZl6wG6K/FU3zy3rZOoFxfHdRSb//2D5l8M3R5So6M2UEssM&#10;zmizZ8IBEZIEOQQg06hS3/kSi587LA/Dexhw2qlj3z0B/+mJhU3L7E4+OAd9K5lAlkU8mV0dHXF8&#10;BKn7zyDwNrYPkICGxpkoIYpCEB2ndbxMCHkQjj/virtFPsMUx9xNsZgXt2mGGSvPxzvnw0cJhsRN&#10;RR1aIMGzw5MPkQ4rzyXxNg9aia3SOgVuV2+0IweGdtmmL3Xwqkxb0ld0OZ/OE7KFeD45yaiAdtbK&#10;VHSRx280WJTjgxWpJDClxz0y0fakT5RkFCcM9ZAGUizPutcgjqiYg9G++Nxw04L7TUmP1q2o/7Vn&#10;TlKiP1lUfVnMokQhBbP53RQDd52przPMcoSqaKBk3G5Ceh9RDwsPOJ1GJd3iGEcmJ85oySTn6flE&#10;z1/HqerPI1+/AAAA//8DAFBLAwQUAAYACAAAACEA6o0bnOAAAAAMAQAADwAAAGRycy9kb3ducmV2&#10;LnhtbEyPwW6DMBBE75X6D9ZW6qVKTCIglGCitlKrXpPmAxa8ARS8RtgJ5O/rnNrjaEYzb4rdbHpx&#10;pdF1lhWslhEI4trqjhsFx5/PRQbCeWSNvWVScCMHu/LxocBc24n3dD34RoQSdjkqaL0fcild3ZJB&#10;t7QDcfBOdjTogxwbqUecQrnp5TqKUmmw47DQ4kAfLdXnw8UoOH1PL8nrVH3542Yfp+/YbSp7U+r5&#10;aX7bgvA0+78w3PEDOpSBqbIX1k70ChZZFtB9MJJ4DeKeiOJVCqJSkCZJBrIs5P8T5S8AAAD//wMA&#10;UEsBAi0AFAAGAAgAAAAhALaDOJL+AAAA4QEAABMAAAAAAAAAAAAAAAAAAAAAAFtDb250ZW50X1R5&#10;cGVzXS54bWxQSwECLQAUAAYACAAAACEAOP0h/9YAAACUAQAACwAAAAAAAAAAAAAAAAAvAQAAX3Jl&#10;bHMvLnJlbHNQSwECLQAUAAYACAAAACEATgUqpyoCAAAsBAAADgAAAAAAAAAAAAAAAAAuAgAAZHJz&#10;L2Uyb0RvYy54bWxQSwECLQAUAAYACAAAACEA6o0bnOAAAAAMAQAADwAAAAAAAAAAAAAAAACEBAAA&#10;ZHJzL2Rvd25yZXYueG1sUEsFBgAAAAAEAAQA8wAAAJEFAAAAAA==&#10;" stroked="f">
                 <v:textbox>
                   <w:txbxContent>
                     <w:p>
@@ -6243,7 +6942,7 @@
                                     </pic:cNvPicPr>
                                   </pic:nvPicPr>
                                   <pic:blipFill>
-                                    <a:blip r:embed="rId34">
+                                    <a:blip r:embed="rId24">
                                       <a:extLst>
                                         <a:ext uri="{28A0092B-C50C-407E-A947-70E740481C1C}">
                                           <a14:useLocalDpi xmlns:a14="http://schemas.microsoft.com/office/drawing/2010/main" val="0"/>
@@ -6293,20 +6992,781 @@
     </w:p>
     <w:p>
       <w:pPr>
-        <w:rPr>
-          <w:sz w:val="32"/>
-          <w:szCs w:val="32"/>
-        </w:rPr>
-      </w:pPr>
-      <w:r>
-        <w:rPr>
-          <w:sz w:val="32"/>
-          <w:szCs w:val="32"/>
-        </w:rPr>
-        <w:t>Continue writing here!!!!!!!!!</w:t>
-      </w:r>
-      <w:bookmarkStart w:id="0" w:name="_GoBack"/>
-      <w:bookmarkEnd w:id="0"/>
+        <w:jc w:val="both"/>
+        <w:rPr>
+          <w:sz w:val="32"/>
+          <w:szCs w:val="32"/>
+        </w:rPr>
+      </w:pPr>
+      <w:r>
+        <w:rPr>
+          <w:sz w:val="32"/>
+          <w:szCs w:val="32"/>
+        </w:rPr>
+        <w:t>When creating an announcement, whe</w:t>
+      </w:r>
+      <w:r>
+        <w:rPr>
+          <w:sz w:val="32"/>
+          <w:szCs w:val="32"/>
+        </w:rPr>
+        <w:t>n</w:t>
+      </w:r>
+      <w:r>
+        <w:rPr>
+          <w:sz w:val="32"/>
+          <w:szCs w:val="32"/>
+        </w:rPr>
+        <w:t xml:space="preserve"> can access to the web-page above by clicking on the menu on the left by clicking on “create announcements”</w:t>
+      </w:r>
+      <w:proofErr w:type="gramStart"/>
+      <w:r>
+        <w:rPr>
+          <w:sz w:val="32"/>
+          <w:szCs w:val="32"/>
+        </w:rPr>
+        <w:t>.</w:t>
+      </w:r>
+      <w:proofErr w:type="gramEnd"/>
+      <w:r>
+        <w:rPr>
+          <w:sz w:val="32"/>
+          <w:szCs w:val="32"/>
+        </w:rPr>
+        <w:t xml:space="preserve"> Every announcement has to be related to one activity. In order to choose an activity from the list of activities created, the user has to click on the dropdown with the name of “Activity” and after that, all the information from the activity will be displayed on the right “Activity Information” section. The last step is to write down the announcement or reminder for the activity selected from the dropdown above. </w:t>
+      </w:r>
+    </w:p>
+    <w:p>
+      <w:pPr>
+        <w:jc w:val="both"/>
+        <w:rPr>
+          <w:sz w:val="32"/>
+          <w:szCs w:val="32"/>
+        </w:rPr>
+      </w:pPr>
+    </w:p>
+    <w:p>
+      <w:pPr>
+        <w:jc w:val="both"/>
+        <w:rPr>
+          <w:sz w:val="32"/>
+          <w:szCs w:val="32"/>
+        </w:rPr>
+      </w:pPr>
+    </w:p>
+    <w:p>
+      <w:pPr>
+        <w:jc w:val="both"/>
+        <w:rPr>
+          <w:sz w:val="32"/>
+          <w:szCs w:val="32"/>
+        </w:rPr>
+      </w:pPr>
+    </w:p>
+    <w:p>
+      <w:pPr>
+        <w:jc w:val="both"/>
+        <w:rPr>
+          <w:sz w:val="32"/>
+          <w:szCs w:val="32"/>
+        </w:rPr>
+      </w:pPr>
+      <w:r>
+        <w:rPr>
+          <w:noProof/>
+          <w:sz w:val="32"/>
+          <w:szCs w:val="32"/>
+        </w:rPr>
+        <w:lastRenderedPageBreak/>
+        <mc:AlternateContent>
+          <mc:Choice Requires="wps">
+            <w:drawing>
+              <wp:anchor distT="45720" distB="45720" distL="114300" distR="114300" simplePos="0" relativeHeight="251696128" behindDoc="0" locked="0" layoutInCell="1" allowOverlap="1" wp14:anchorId="0DC51AF8" wp14:editId="5DA86718">
+                <wp:simplePos x="0" y="0"/>
+                <wp:positionH relativeFrom="column">
+                  <wp:posOffset>-434340</wp:posOffset>
+                </wp:positionH>
+                <wp:positionV relativeFrom="paragraph">
+                  <wp:posOffset>5097780</wp:posOffset>
+                </wp:positionV>
+                <wp:extent cx="7040880" cy="3101340"/>
+                <wp:effectExtent l="0" t="0" r="7620" b="3810"/>
+                <wp:wrapSquare wrapText="bothSides"/>
+                <wp:docPr id="36" name="Cuadro de texto 2"/>
+                <wp:cNvGraphicFramePr>
+                  <a:graphicFrameLocks xmlns:a="http://schemas.openxmlformats.org/drawingml/2006/main"/>
+                </wp:cNvGraphicFramePr>
+                <a:graphic xmlns:a="http://schemas.openxmlformats.org/drawingml/2006/main">
+                  <a:graphicData uri="http://schemas.microsoft.com/office/word/2010/wordprocessingShape">
+                    <wps:wsp>
+                      <wps:cNvSpPr txBox="1">
+                        <a:spLocks noChangeArrowheads="1"/>
+                      </wps:cNvSpPr>
+                      <wps:spPr bwMode="auto">
+                        <a:xfrm>
+                          <a:off x="0" y="0"/>
+                          <a:ext cx="7040880" cy="3101340"/>
+                        </a:xfrm>
+                        <a:prstGeom prst="rect">
+                          <a:avLst/>
+                        </a:prstGeom>
+                        <a:solidFill>
+                          <a:srgbClr val="FFFFFF"/>
+                        </a:solidFill>
+                        <a:ln w="9525">
+                          <a:noFill/>
+                          <a:miter lim="800000"/>
+                          <a:headEnd/>
+                          <a:tailEnd/>
+                        </a:ln>
+                      </wps:spPr>
+                      <wps:txbx>
+                        <w:txbxContent>
+                          <w:p>
+                            <w:pPr>
+                              <w:rPr>
+                                <w:lang w:val="es-419"/>
+                              </w:rPr>
+                            </w:pPr>
+                            <w:r>
+                              <w:rPr>
+                                <w:noProof/>
+                              </w:rPr>
+                              <w:drawing>
+                                <wp:inline distT="0" distB="0" distL="0" distR="0">
+                                  <wp:extent cx="6888480" cy="3013075"/>
+                                  <wp:effectExtent l="0" t="0" r="7620" b="0"/>
+                                  <wp:docPr id="37" name="Imagen 37" descr="C:\Users\dresj\Desktop\IS PROJECT\announcementDetail.png"/>
+                                  <wp:cNvGraphicFramePr>
+                                    <a:graphicFrameLocks xmlns:a="http://schemas.openxmlformats.org/drawingml/2006/main" noChangeAspect="1"/>
+                                  </wp:cNvGraphicFramePr>
+                                  <a:graphic xmlns:a="http://schemas.openxmlformats.org/drawingml/2006/main">
+                                    <a:graphicData uri="http://schemas.openxmlformats.org/drawingml/2006/picture">
+                                      <pic:pic xmlns:pic="http://schemas.openxmlformats.org/drawingml/2006/picture">
+                                        <pic:nvPicPr>
+                                          <pic:cNvPr id="0" name="Picture 2" descr="C:\Users\dresj\Desktop\IS PROJECT\announcementDetail.png"/>
+                                          <pic:cNvPicPr>
+                                            <a:picLocks noChangeAspect="1" noChangeArrowheads="1"/>
+                                          </pic:cNvPicPr>
+                                        </pic:nvPicPr>
+                                        <pic:blipFill>
+                                          <a:blip r:embed="rId25">
+                                            <a:extLst>
+                                              <a:ext uri="{28A0092B-C50C-407E-A947-70E740481C1C}">
+                                                <a14:useLocalDpi xmlns:a14="http://schemas.microsoft.com/office/drawing/2010/main" val="0"/>
+                                              </a:ext>
+                                            </a:extLst>
+                                          </a:blip>
+                                          <a:srcRect/>
+                                          <a:stretch>
+                                            <a:fillRect/>
+                                          </a:stretch>
+                                        </pic:blipFill>
+                                        <pic:spPr bwMode="auto">
+                                          <a:xfrm>
+                                            <a:off x="0" y="0"/>
+                                            <a:ext cx="6888521" cy="3013093"/>
+                                          </a:xfrm>
+                                          <a:prstGeom prst="rect">
+                                            <a:avLst/>
+                                          </a:prstGeom>
+                                          <a:noFill/>
+                                          <a:ln>
+                                            <a:noFill/>
+                                          </a:ln>
+                                        </pic:spPr>
+                                      </pic:pic>
+                                    </a:graphicData>
+                                  </a:graphic>
+                                </wp:inline>
+                              </w:drawing>
+                            </w:r>
+                          </w:p>
+                        </w:txbxContent>
+                      </wps:txbx>
+                      <wps:bodyPr rot="0" vert="horz" wrap="square" lIns="91440" tIns="45720" rIns="91440" bIns="45720" anchor="t" anchorCtr="0">
+                        <a:noAutofit/>
+                      </wps:bodyPr>
+                    </wps:wsp>
+                  </a:graphicData>
+                </a:graphic>
+                <wp14:sizeRelH relativeFrom="margin">
+                  <wp14:pctWidth>0</wp14:pctWidth>
+                </wp14:sizeRelH>
+                <wp14:sizeRelV relativeFrom="margin">
+                  <wp14:pctHeight>0</wp14:pctHeight>
+                </wp14:sizeRelV>
+              </wp:anchor>
+            </w:drawing>
+          </mc:Choice>
+          <mc:Fallback>
+            <w:pict>
+              <v:shape w14:anchorId="0DC51AF8" id="_x0000_s1046" type="#_x0000_t202" style="position:absolute;left:0;text-align:left;margin-left:-34.2pt;margin-top:401.4pt;width:554.4pt;height:244.2pt;z-index:251696128;visibility:visible;mso-wrap-style:square;mso-width-percent:0;mso-height-percent:0;mso-wrap-distance-left:9pt;mso-wrap-distance-top:3.6pt;mso-wrap-distance-right:9pt;mso-wrap-distance-bottom:3.6pt;mso-position-horizontal:absolute;mso-position-horizontal-relative:text;mso-position-vertical:absolute;mso-position-vertical-relative:text;mso-width-percent:0;mso-height-percent:0;mso-width-relative:margin;mso-height-relative:margin;v-text-anchor:top" o:gfxdata="UEsDBBQABgAIAAAAIQC2gziS/gAAAOEBAAATAAAAW0NvbnRlbnRfVHlwZXNdLnhtbJSRQU7DMBBF&#10;90jcwfIWJU67QAgl6YK0S0CoHGBkTxKLZGx5TGhvj5O2G0SRWNoz/78nu9wcxkFMGNg6quQqL6RA&#10;0s5Y6ir5vt9lD1JwBDIwOMJKHpHlpr69KfdHjyxSmriSfYz+USnWPY7AufNIadK6MEJMx9ApD/oD&#10;OlTrorhX2lFEilmcO2RdNtjC5xDF9pCuTyYBB5bi6bQ4syoJ3g9WQ0ymaiLzg5KdCXlKLjvcW893&#10;SUOqXwnz5DrgnHtJTxOsQfEKIT7DmDSUCaxw7Rqn8787ZsmRM9e2VmPeBN4uqYvTtW7jvijg9N/y&#10;JsXecLq0q+WD6m8AAAD//wMAUEsDBBQABgAIAAAAIQA4/SH/1gAAAJQBAAALAAAAX3JlbHMvLnJl&#10;bHOkkMFqwzAMhu+DvYPRfXGawxijTi+j0GvpHsDYimMaW0Yy2fr2M4PBMnrbUb/Q94l/f/hMi1qR&#10;JVI2sOt6UJgd+ZiDgffL8ekFlFSbvV0oo4EbChzGx4f9GRdb25HMsYhqlCwG5lrLq9biZkxWOiqY&#10;22YiTra2kYMu1l1tQD30/bPm3wwYN0x18gb45AdQl1tp5j/sFB2T0FQ7R0nTNEV3j6o9feQzro1i&#10;OWA14Fm+Q8a1a8+Bvu/d/dMb2JY5uiPbhG/ktn4cqGU/er3pcvwCAAD//wMAUEsDBBQABgAIAAAA&#10;IQAXIcmqKQIAACwEAAAOAAAAZHJzL2Uyb0RvYy54bWysU9uO2yAQfa/Uf0C8N3Zuu1krzmqbbapK&#10;24u07QdgwDEqMBRI7O3Xd8DZbLR9q+oHBJ6Zw5kzh/XtYDQ5Sh8U2JpOJyUl0nIQyu5r+uP77t2K&#10;khCZFUyDlTV9koHebt6+WfeukjPoQAvpCYLYUPWupl2MriqKwDtpWJiAkxaDLXjDIh79vhCe9Yhu&#10;dDEry6uiBy+cBy5DwL/3Y5BuMn7bSh6/tm2QkeiaIreYV5/XJq3FZs2qvWeuU/xEg/0DC8OUxUvP&#10;UPcsMnLw6i8oo7iHAG2ccDAFtK3iMveA3UzLV908dszJ3AuKE9xZpvD/YPmX4zdPlKjp/IoSywzO&#10;aHtgwgMRkkQ5RCCzpFLvQoXJjw7T4/AeBpx27ji4B+A/A7Gw7Zjdyzvvoe8kE8hymiqLi9IRJySQ&#10;pv8MAm9jhwgZaGi9SRKiKATRcVpP5wkhD8Lx53W5KFcrDHGMzafldL7IMyxY9VzufIgfJRiSNjX1&#10;aIEMz44PISY6rHpOSbcF0ErslNb54PfNVntyZGiXXf5yB6/StCV9TW+Ws2VGtpDqs5OMimhnrUxN&#10;V2X6RoMlOT5YkVMiU3rcIxNtT/okSUZx4tAMeSCzXJzEa0A8oWIeRvvic8NNB/43JT1at6bh14F5&#10;SYn+ZFH1m+kCVSExHxbLawQi/jLSXEaY5QhV00jJuN3G/D6SHhbucDqtyrq9MDlxRktmOU/PJ3n+&#10;8pyzXh755g8AAAD//wMAUEsDBBQABgAIAAAAIQBD7XoZ4AAAAA0BAAAPAAAAZHJzL2Rvd25yZXYu&#10;eG1sTI/BboMwEETvlfoP1kbqpUrsIEoIxURtpVa9Js0HGNgACl4j7ATy992c2tvuzmj2Tb6bbS+u&#10;OPrOkYb1SoFAqlzdUaPh+PO5TEH4YKg2vSPUcEMPu+LxITdZ7Sba4/UQGsEh5DOjoQ1hyKT0VYvW&#10;+JUbkFg7udGawOvYyHo0E4fbXkZKJdKajvhDawb8aLE6Hy5Ww+l7en7ZTuVXOG72cfJuuk3pblo/&#10;Lea3VxAB5/Bnhjs+o0PBTKW7UO1Fr2GZpDFbNaQq4g53h4oVn0qeou06Alnk8n+L4hcAAP//AwBQ&#10;SwECLQAUAAYACAAAACEAtoM4kv4AAADhAQAAEwAAAAAAAAAAAAAAAAAAAAAAW0NvbnRlbnRfVHlw&#10;ZXNdLnhtbFBLAQItABQABgAIAAAAIQA4/SH/1gAAAJQBAAALAAAAAAAAAAAAAAAAAC8BAABfcmVs&#10;cy8ucmVsc1BLAQItABQABgAIAAAAIQAXIcmqKQIAACwEAAAOAAAAAAAAAAAAAAAAAC4CAABkcnMv&#10;ZTJvRG9jLnhtbFBLAQItABQABgAIAAAAIQBD7XoZ4AAAAA0BAAAPAAAAAAAAAAAAAAAAAIMEAABk&#10;cnMvZG93bnJldi54bWxQSwUGAAAAAAQABADzAAAAkAUAAAAA&#10;" stroked="f">
+                <v:textbox>
+                  <w:txbxContent>
+                    <w:p>
+                      <w:pPr>
+                        <w:rPr>
+                          <w:lang w:val="es-419"/>
+                        </w:rPr>
+                      </w:pPr>
+                      <w:r>
+                        <w:rPr>
+                          <w:noProof/>
+                        </w:rPr>
+                        <w:drawing>
+                          <wp:inline distT="0" distB="0" distL="0" distR="0">
+                            <wp:extent cx="6888480" cy="3013075"/>
+                            <wp:effectExtent l="0" t="0" r="7620" b="0"/>
+                            <wp:docPr id="37" name="Imagen 37" descr="C:\Users\dresj\Desktop\IS PROJECT\announcementDetail.png"/>
+                            <wp:cNvGraphicFramePr>
+                              <a:graphicFrameLocks xmlns:a="http://schemas.openxmlformats.org/drawingml/2006/main" noChangeAspect="1"/>
+                            </wp:cNvGraphicFramePr>
+                            <a:graphic xmlns:a="http://schemas.openxmlformats.org/drawingml/2006/main">
+                              <a:graphicData uri="http://schemas.openxmlformats.org/drawingml/2006/picture">
+                                <pic:pic xmlns:pic="http://schemas.openxmlformats.org/drawingml/2006/picture">
+                                  <pic:nvPicPr>
+                                    <pic:cNvPr id="0" name="Picture 2" descr="C:\Users\dresj\Desktop\IS PROJECT\announcementDetail.png"/>
+                                    <pic:cNvPicPr>
+                                      <a:picLocks noChangeAspect="1" noChangeArrowheads="1"/>
+                                    </pic:cNvPicPr>
+                                  </pic:nvPicPr>
+                                  <pic:blipFill>
+                                    <a:blip r:embed="rId25">
+                                      <a:extLst>
+                                        <a:ext uri="{28A0092B-C50C-407E-A947-70E740481C1C}">
+                                          <a14:useLocalDpi xmlns:a14="http://schemas.microsoft.com/office/drawing/2010/main" val="0"/>
+                                        </a:ext>
+                                      </a:extLst>
+                                    </a:blip>
+                                    <a:srcRect/>
+                                    <a:stretch>
+                                      <a:fillRect/>
+                                    </a:stretch>
+                                  </pic:blipFill>
+                                  <pic:spPr bwMode="auto">
+                                    <a:xfrm>
+                                      <a:off x="0" y="0"/>
+                                      <a:ext cx="6888521" cy="3013093"/>
+                                    </a:xfrm>
+                                    <a:prstGeom prst="rect">
+                                      <a:avLst/>
+                                    </a:prstGeom>
+                                    <a:noFill/>
+                                    <a:ln>
+                                      <a:noFill/>
+                                    </a:ln>
+                                  </pic:spPr>
+                                </pic:pic>
+                              </a:graphicData>
+                            </a:graphic>
+                          </wp:inline>
+                        </w:drawing>
+                      </w:r>
+                    </w:p>
+                  </w:txbxContent>
+                </v:textbox>
+                <w10:wrap type="square"/>
+              </v:shape>
+            </w:pict>
+          </mc:Fallback>
+        </mc:AlternateContent>
+      </w:r>
+      <w:r>
+        <w:rPr>
+          <w:noProof/>
+          <w:sz w:val="32"/>
+          <w:szCs w:val="32"/>
+        </w:rPr>
+        <mc:AlternateContent>
+          <mc:Choice Requires="wps">
+            <w:drawing>
+              <wp:anchor distT="45720" distB="45720" distL="114300" distR="114300" simplePos="0" relativeHeight="251694080" behindDoc="0" locked="0" layoutInCell="1" allowOverlap="1" wp14:anchorId="4B47390A" wp14:editId="06641239">
+                <wp:simplePos x="0" y="0"/>
+                <wp:positionH relativeFrom="column">
+                  <wp:posOffset>-381000</wp:posOffset>
+                </wp:positionH>
+                <wp:positionV relativeFrom="paragraph">
+                  <wp:posOffset>15240</wp:posOffset>
+                </wp:positionV>
+                <wp:extent cx="6819900" cy="3322320"/>
+                <wp:effectExtent l="0" t="0" r="0" b="0"/>
+                <wp:wrapSquare wrapText="bothSides"/>
+                <wp:docPr id="34" name="Cuadro de texto 2"/>
+                <wp:cNvGraphicFramePr>
+                  <a:graphicFrameLocks xmlns:a="http://schemas.openxmlformats.org/drawingml/2006/main"/>
+                </wp:cNvGraphicFramePr>
+                <a:graphic xmlns:a="http://schemas.openxmlformats.org/drawingml/2006/main">
+                  <a:graphicData uri="http://schemas.microsoft.com/office/word/2010/wordprocessingShape">
+                    <wps:wsp>
+                      <wps:cNvSpPr txBox="1">
+                        <a:spLocks noChangeArrowheads="1"/>
+                      </wps:cNvSpPr>
+                      <wps:spPr bwMode="auto">
+                        <a:xfrm>
+                          <a:off x="0" y="0"/>
+                          <a:ext cx="6819900" cy="3322320"/>
+                        </a:xfrm>
+                        <a:prstGeom prst="rect">
+                          <a:avLst/>
+                        </a:prstGeom>
+                        <a:solidFill>
+                          <a:srgbClr val="FFFFFF"/>
+                        </a:solidFill>
+                        <a:ln w="9525">
+                          <a:noFill/>
+                          <a:miter lim="800000"/>
+                          <a:headEnd/>
+                          <a:tailEnd/>
+                        </a:ln>
+                      </wps:spPr>
+                      <wps:txbx>
+                        <w:txbxContent>
+                          <w:p>
+                            <w:pPr>
+                              <w:rPr>
+                                <w:lang w:val="es-419"/>
+                              </w:rPr>
+                            </w:pPr>
+                            <w:r>
+                              <w:rPr>
+                                <w:noProof/>
+                              </w:rPr>
+                              <w:drawing>
+                                <wp:inline distT="0" distB="0" distL="0" distR="0" wp14:anchorId="4796290C" wp14:editId="66B18DF9">
+                                  <wp:extent cx="6605270" cy="3150528"/>
+                                  <wp:effectExtent l="0" t="0" r="5080" b="0"/>
+                                  <wp:docPr id="35" name="Imagen 35" descr="C:\Users\dresj\Desktop\IS PROJECT\listAnnouncements.png"/>
+                                  <wp:cNvGraphicFramePr>
+                                    <a:graphicFrameLocks xmlns:a="http://schemas.openxmlformats.org/drawingml/2006/main" noChangeAspect="1"/>
+                                  </wp:cNvGraphicFramePr>
+                                  <a:graphic xmlns:a="http://schemas.openxmlformats.org/drawingml/2006/main">
+                                    <a:graphicData uri="http://schemas.openxmlformats.org/drawingml/2006/picture">
+                                      <pic:pic xmlns:pic="http://schemas.openxmlformats.org/drawingml/2006/picture">
+                                        <pic:nvPicPr>
+                                          <pic:cNvPr id="0" name="Picture 1" descr="C:\Users\dresj\Desktop\IS PROJECT\listAnnouncements.png"/>
+                                          <pic:cNvPicPr>
+                                            <a:picLocks noChangeAspect="1" noChangeArrowheads="1"/>
+                                          </pic:cNvPicPr>
+                                        </pic:nvPicPr>
+                                        <pic:blipFill>
+                                          <a:blip r:embed="rId26">
+                                            <a:extLst>
+                                              <a:ext uri="{28A0092B-C50C-407E-A947-70E740481C1C}">
+                                                <a14:useLocalDpi xmlns:a14="http://schemas.microsoft.com/office/drawing/2010/main" val="0"/>
+                                              </a:ext>
+                                            </a:extLst>
+                                          </a:blip>
+                                          <a:srcRect/>
+                                          <a:stretch>
+                                            <a:fillRect/>
+                                          </a:stretch>
+                                        </pic:blipFill>
+                                        <pic:spPr bwMode="auto">
+                                          <a:xfrm>
+                                            <a:off x="0" y="0"/>
+                                            <a:ext cx="6605270" cy="3150528"/>
+                                          </a:xfrm>
+                                          <a:prstGeom prst="rect">
+                                            <a:avLst/>
+                                          </a:prstGeom>
+                                          <a:noFill/>
+                                          <a:ln>
+                                            <a:noFill/>
+                                          </a:ln>
+                                        </pic:spPr>
+                                      </pic:pic>
+                                    </a:graphicData>
+                                  </a:graphic>
+                                </wp:inline>
+                              </w:drawing>
+                            </w:r>
+                          </w:p>
+                        </w:txbxContent>
+                      </wps:txbx>
+                      <wps:bodyPr rot="0" vert="horz" wrap="square" lIns="91440" tIns="45720" rIns="91440" bIns="45720" anchor="t" anchorCtr="0">
+                        <a:noAutofit/>
+                      </wps:bodyPr>
+                    </wps:wsp>
+                  </a:graphicData>
+                </a:graphic>
+                <wp14:sizeRelH relativeFrom="margin">
+                  <wp14:pctWidth>0</wp14:pctWidth>
+                </wp14:sizeRelH>
+                <wp14:sizeRelV relativeFrom="margin">
+                  <wp14:pctHeight>0</wp14:pctHeight>
+                </wp14:sizeRelV>
+              </wp:anchor>
+            </w:drawing>
+          </mc:Choice>
+          <mc:Fallback>
+            <w:pict>
+              <v:shape w14:anchorId="4B47390A" id="_x0000_s1047" type="#_x0000_t202" style="position:absolute;left:0;text-align:left;margin-left:-30pt;margin-top:1.2pt;width:537pt;height:261.6pt;z-index:251694080;visibility:visible;mso-wrap-style:square;mso-width-percent:0;mso-height-percent:0;mso-wrap-distance-left:9pt;mso-wrap-distance-top:3.6pt;mso-wrap-distance-right:9pt;mso-wrap-distance-bottom:3.6pt;mso-position-horizontal:absolute;mso-position-horizontal-relative:text;mso-position-vertical:absolute;mso-position-vertical-relative:text;mso-width-percent:0;mso-height-percent:0;mso-width-relative:margin;mso-height-relative:margin;v-text-anchor:top" o:gfxdata="UEsDBBQABgAIAAAAIQC2gziS/gAAAOEBAAATAAAAW0NvbnRlbnRfVHlwZXNdLnhtbJSRQU7DMBBF&#10;90jcwfIWJU67QAgl6YK0S0CoHGBkTxKLZGx5TGhvj5O2G0SRWNoz/78nu9wcxkFMGNg6quQqL6RA&#10;0s5Y6ir5vt9lD1JwBDIwOMJKHpHlpr69KfdHjyxSmriSfYz+USnWPY7AufNIadK6MEJMx9ApD/oD&#10;OlTrorhX2lFEilmcO2RdNtjC5xDF9pCuTyYBB5bi6bQ4syoJ3g9WQ0ymaiLzg5KdCXlKLjvcW893&#10;SUOqXwnz5DrgnHtJTxOsQfEKIT7DmDSUCaxw7Rqn8787ZsmRM9e2VmPeBN4uqYvTtW7jvijg9N/y&#10;JsXecLq0q+WD6m8AAAD//wMAUEsDBBQABgAIAAAAIQA4/SH/1gAAAJQBAAALAAAAX3JlbHMvLnJl&#10;bHOkkMFqwzAMhu+DvYPRfXGawxijTi+j0GvpHsDYimMaW0Yy2fr2M4PBMnrbUb/Q94l/f/hMi1qR&#10;JVI2sOt6UJgd+ZiDgffL8ekFlFSbvV0oo4EbChzGx4f9GRdb25HMsYhqlCwG5lrLq9biZkxWOiqY&#10;22YiTra2kYMu1l1tQD30/bPm3wwYN0x18gb45AdQl1tp5j/sFB2T0FQ7R0nTNEV3j6o9feQzro1i&#10;OWA14Fm+Q8a1a8+Bvu/d/dMb2JY5uiPbhG/ktn4cqGU/er3pcvwCAAD//wMAUEsDBBQABgAIAAAA&#10;IQBSFdWvKQIAACwEAAAOAAAAZHJzL2Uyb0RvYy54bWysU9uO2yAQfa/Uf0C8N3acZJtYcVbbbFNV&#10;2l6kbT8AA45RgXGBxE6/fgeczUbbt6o8IGCGw5kzh/XtYDQ5SucV2IpOJzkl0nIQyu4r+vPH7t2S&#10;Eh+YFUyDlRU9SU9vN2/frPuulAW0oIV0BEGsL/uuom0IXZllnrfSMD+BTloMNuAMC7h1+0w41iO6&#10;0VmR5zdZD050Drj0Hk/vxyDdJPymkTx8axovA9EVRW4hzS7NdZyzzZqVe8e6VvEzDfYPLAxTFh+9&#10;QN2zwMjBqb+gjOIOPDRhwsFk0DSKy1QDVjPNX1Xz2LJOplpQHN9dZPL/D5Z/PX53RImKzuaUWGaw&#10;R9sDEw6IkCTIIQApokp950tMfuwwPQwfYMBup4p99wD8lycWti2ze3nnHPStZAJZTuPN7OrqiOMj&#10;SN1/AYGvsUOABDQ0zkQJURSC6Nit06VDyINwPLxZTlerHEMcY7NZUcyK1MOMlc/XO+fDJwmGxEVF&#10;HVogwbPjgw+RDiufU+JrHrQSO6V12rh9vdWOHBnaZZdGquBVmrakr+hqUSwSsoV4PznJqIB21spU&#10;dJnHMRosyvHRipQSmNLjGploe9YnSjKKE4Z6SA0pknpRvBrECRVzMNoXvxsuWnB/KOnRuhX1vw/M&#10;SUr0Z4uqr6bzefR62swX71Ei4q4j9XWEWY5QFQ2UjMttSP8j6mHhDrvTqKTbC5MzZ7RkkvP8faLn&#10;r/cp6+WTb54AAAD//wMAUEsDBBQABgAIAAAAIQACvtTE3gAAAAoBAAAPAAAAZHJzL2Rvd25yZXYu&#10;eG1sTI/NboMwEITvlfoO1lbqpUpMEJCWsERtpVa95ucBFuwACl4j7ATy9nVO7XF2VjPfFNvZ9OKq&#10;R9dZRlgtIxCaa6s6bhCOh6/FKwjniRX1ljXCTTvYlo8PBeXKTrzT171vRAhhlxNC6/2QS+nqVhty&#10;SztoDt7JjoZ8kGMj1UhTCDe9jKMok4Y6Dg0tDfqz1fV5fzEIp5/pJX2bqm9/XO+S7IO6dWVviM9P&#10;8/sGhNez/3uGO35AhzIwVfbCyokeYZFFYYtHiBMQdz9aJeFQIaRxmoEsC/l/QvkLAAD//wMAUEsB&#10;Ai0AFAAGAAgAAAAhALaDOJL+AAAA4QEAABMAAAAAAAAAAAAAAAAAAAAAAFtDb250ZW50X1R5cGVz&#10;XS54bWxQSwECLQAUAAYACAAAACEAOP0h/9YAAACUAQAACwAAAAAAAAAAAAAAAAAvAQAAX3JlbHMv&#10;LnJlbHNQSwECLQAUAAYACAAAACEAUhXVrykCAAAsBAAADgAAAAAAAAAAAAAAAAAuAgAAZHJzL2Uy&#10;b0RvYy54bWxQSwECLQAUAAYACAAAACEAAr7UxN4AAAAKAQAADwAAAAAAAAAAAAAAAACDBAAAZHJz&#10;L2Rvd25yZXYueG1sUEsFBgAAAAAEAAQA8wAAAI4FAAAAAA==&#10;" stroked="f">
+                <v:textbox>
+                  <w:txbxContent>
+                    <w:p>
+                      <w:pPr>
+                        <w:rPr>
+                          <w:lang w:val="es-419"/>
+                        </w:rPr>
+                      </w:pPr>
+                      <w:r>
+                        <w:rPr>
+                          <w:noProof/>
+                        </w:rPr>
+                        <w:drawing>
+                          <wp:inline distT="0" distB="0" distL="0" distR="0" wp14:anchorId="4796290C" wp14:editId="66B18DF9">
+                            <wp:extent cx="6605270" cy="3150528"/>
+                            <wp:effectExtent l="0" t="0" r="5080" b="0"/>
+                            <wp:docPr id="35" name="Imagen 35" descr="C:\Users\dresj\Desktop\IS PROJECT\listAnnouncements.png"/>
+                            <wp:cNvGraphicFramePr>
+                              <a:graphicFrameLocks xmlns:a="http://schemas.openxmlformats.org/drawingml/2006/main" noChangeAspect="1"/>
+                            </wp:cNvGraphicFramePr>
+                            <a:graphic xmlns:a="http://schemas.openxmlformats.org/drawingml/2006/main">
+                              <a:graphicData uri="http://schemas.openxmlformats.org/drawingml/2006/picture">
+                                <pic:pic xmlns:pic="http://schemas.openxmlformats.org/drawingml/2006/picture">
+                                  <pic:nvPicPr>
+                                    <pic:cNvPr id="0" name="Picture 1" descr="C:\Users\dresj\Desktop\IS PROJECT\listAnnouncements.png"/>
+                                    <pic:cNvPicPr>
+                                      <a:picLocks noChangeAspect="1" noChangeArrowheads="1"/>
+                                    </pic:cNvPicPr>
+                                  </pic:nvPicPr>
+                                  <pic:blipFill>
+                                    <a:blip r:embed="rId26">
+                                      <a:extLst>
+                                        <a:ext uri="{28A0092B-C50C-407E-A947-70E740481C1C}">
+                                          <a14:useLocalDpi xmlns:a14="http://schemas.microsoft.com/office/drawing/2010/main" val="0"/>
+                                        </a:ext>
+                                      </a:extLst>
+                                    </a:blip>
+                                    <a:srcRect/>
+                                    <a:stretch>
+                                      <a:fillRect/>
+                                    </a:stretch>
+                                  </pic:blipFill>
+                                  <pic:spPr bwMode="auto">
+                                    <a:xfrm>
+                                      <a:off x="0" y="0"/>
+                                      <a:ext cx="6605270" cy="3150528"/>
+                                    </a:xfrm>
+                                    <a:prstGeom prst="rect">
+                                      <a:avLst/>
+                                    </a:prstGeom>
+                                    <a:noFill/>
+                                    <a:ln>
+                                      <a:noFill/>
+                                    </a:ln>
+                                  </pic:spPr>
+                                </pic:pic>
+                              </a:graphicData>
+                            </a:graphic>
+                          </wp:inline>
+                        </w:drawing>
+                      </w:r>
+                    </w:p>
+                  </w:txbxContent>
+                </v:textbox>
+                <w10:wrap type="square"/>
+              </v:shape>
+            </w:pict>
+          </mc:Fallback>
+        </mc:AlternateContent>
+      </w:r>
+      <w:r>
+        <w:rPr>
+          <w:sz w:val="32"/>
+          <w:szCs w:val="32"/>
+        </w:rPr>
+        <w:t>In order to see the details from any announcement, we can access directly the link in the menu on the left called “Announcements” and the list of all the announcements will be displayed on the right; and right after getting the whole list, click on any “More details” button that will takes us to the details of the activity and to the display of all the details from the announcement (as is shown below)</w:t>
+      </w:r>
+    </w:p>
+    <w:p>
+      <w:pPr>
+        <w:jc w:val="both"/>
+        <w:rPr>
+          <w:sz w:val="32"/>
+          <w:szCs w:val="32"/>
+        </w:rPr>
+      </w:pPr>
+    </w:p>
+    <w:p>
+      <w:pPr>
+        <w:jc w:val="both"/>
+        <w:rPr>
+          <w:sz w:val="32"/>
+          <w:szCs w:val="32"/>
+        </w:rPr>
+      </w:pPr>
+      <w:r>
+        <w:rPr>
+          <w:noProof/>
+          <w:sz w:val="32"/>
+          <w:szCs w:val="32"/>
+        </w:rPr>
+        <mc:AlternateContent>
+          <mc:Choice Requires="wps">
+            <w:drawing>
+              <wp:anchor distT="45720" distB="45720" distL="114300" distR="114300" simplePos="0" relativeHeight="251698176" behindDoc="0" locked="0" layoutInCell="1" allowOverlap="1" wp14:anchorId="09443D8F" wp14:editId="19FA4F00">
+                <wp:simplePos x="0" y="0"/>
+                <wp:positionH relativeFrom="column">
+                  <wp:posOffset>-579120</wp:posOffset>
+                </wp:positionH>
+                <wp:positionV relativeFrom="paragraph">
+                  <wp:posOffset>2343150</wp:posOffset>
+                </wp:positionV>
+                <wp:extent cx="7048500" cy="3611880"/>
+                <wp:effectExtent l="0" t="0" r="0" b="7620"/>
+                <wp:wrapSquare wrapText="bothSides"/>
+                <wp:docPr id="38" name="Cuadro de texto 2"/>
+                <wp:cNvGraphicFramePr>
+                  <a:graphicFrameLocks xmlns:a="http://schemas.openxmlformats.org/drawingml/2006/main"/>
+                </wp:cNvGraphicFramePr>
+                <a:graphic xmlns:a="http://schemas.openxmlformats.org/drawingml/2006/main">
+                  <a:graphicData uri="http://schemas.microsoft.com/office/word/2010/wordprocessingShape">
+                    <wps:wsp>
+                      <wps:cNvSpPr txBox="1">
+                        <a:spLocks noChangeArrowheads="1"/>
+                      </wps:cNvSpPr>
+                      <wps:spPr bwMode="auto">
+                        <a:xfrm>
+                          <a:off x="0" y="0"/>
+                          <a:ext cx="7048500" cy="3611880"/>
+                        </a:xfrm>
+                        <a:prstGeom prst="rect">
+                          <a:avLst/>
+                        </a:prstGeom>
+                        <a:solidFill>
+                          <a:srgbClr val="FFFFFF"/>
+                        </a:solidFill>
+                        <a:ln w="9525">
+                          <a:noFill/>
+                          <a:miter lim="800000"/>
+                          <a:headEnd/>
+                          <a:tailEnd/>
+                        </a:ln>
+                      </wps:spPr>
+                      <wps:txbx>
+                        <w:txbxContent>
+                          <w:p>
+                            <w:pPr>
+                              <w:rPr>
+                                <w:lang w:val="es-419"/>
+                              </w:rPr>
+                            </w:pPr>
+                            <w:r>
+                              <w:rPr>
+                                <w:noProof/>
+                              </w:rPr>
+                              <w:drawing>
+                                <wp:inline distT="0" distB="0" distL="0" distR="0">
+                                  <wp:extent cx="6856730" cy="3250598"/>
+                                  <wp:effectExtent l="0" t="0" r="1270" b="6985"/>
+                                  <wp:docPr id="39" name="Imagen 39" descr="C:\Users\dresj\Desktop\IS PROJECT\announcementEdit.png"/>
+                                  <wp:cNvGraphicFramePr>
+                                    <a:graphicFrameLocks xmlns:a="http://schemas.openxmlformats.org/drawingml/2006/main" noChangeAspect="1"/>
+                                  </wp:cNvGraphicFramePr>
+                                  <a:graphic xmlns:a="http://schemas.openxmlformats.org/drawingml/2006/main">
+                                    <a:graphicData uri="http://schemas.openxmlformats.org/drawingml/2006/picture">
+                                      <pic:pic xmlns:pic="http://schemas.openxmlformats.org/drawingml/2006/picture">
+                                        <pic:nvPicPr>
+                                          <pic:cNvPr id="0" name="Picture 3" descr="C:\Users\dresj\Desktop\IS PROJECT\announcementEdit.png"/>
+                                          <pic:cNvPicPr>
+                                            <a:picLocks noChangeAspect="1" noChangeArrowheads="1"/>
+                                          </pic:cNvPicPr>
+                                        </pic:nvPicPr>
+                                        <pic:blipFill>
+                                          <a:blip r:embed="rId27">
+                                            <a:extLst>
+                                              <a:ext uri="{28A0092B-C50C-407E-A947-70E740481C1C}">
+                                                <a14:useLocalDpi xmlns:a14="http://schemas.microsoft.com/office/drawing/2010/main" val="0"/>
+                                              </a:ext>
+                                            </a:extLst>
+                                          </a:blip>
+                                          <a:srcRect/>
+                                          <a:stretch>
+                                            <a:fillRect/>
+                                          </a:stretch>
+                                        </pic:blipFill>
+                                        <pic:spPr bwMode="auto">
+                                          <a:xfrm>
+                                            <a:off x="0" y="0"/>
+                                            <a:ext cx="6856730" cy="3250598"/>
+                                          </a:xfrm>
+                                          <a:prstGeom prst="rect">
+                                            <a:avLst/>
+                                          </a:prstGeom>
+                                          <a:noFill/>
+                                          <a:ln>
+                                            <a:noFill/>
+                                          </a:ln>
+                                        </pic:spPr>
+                                      </pic:pic>
+                                    </a:graphicData>
+                                  </a:graphic>
+                                </wp:inline>
+                              </w:drawing>
+                            </w:r>
+                          </w:p>
+                        </w:txbxContent>
+                      </wps:txbx>
+                      <wps:bodyPr rot="0" vert="horz" wrap="square" lIns="91440" tIns="45720" rIns="91440" bIns="45720" anchor="t" anchorCtr="0">
+                        <a:noAutofit/>
+                      </wps:bodyPr>
+                    </wps:wsp>
+                  </a:graphicData>
+                </a:graphic>
+                <wp14:sizeRelH relativeFrom="margin">
+                  <wp14:pctWidth>0</wp14:pctWidth>
+                </wp14:sizeRelH>
+                <wp14:sizeRelV relativeFrom="margin">
+                  <wp14:pctHeight>0</wp14:pctHeight>
+                </wp14:sizeRelV>
+              </wp:anchor>
+            </w:drawing>
+          </mc:Choice>
+          <mc:Fallback>
+            <w:pict>
+              <v:shape w14:anchorId="09443D8F" id="_x0000_s1048" type="#_x0000_t202" style="position:absolute;left:0;text-align:left;margin-left:-45.6pt;margin-top:184.5pt;width:555pt;height:284.4pt;z-index:251698176;visibility:visible;mso-wrap-style:square;mso-width-percent:0;mso-height-percent:0;mso-wrap-distance-left:9pt;mso-wrap-distance-top:3.6pt;mso-wrap-distance-right:9pt;mso-wrap-distance-bottom:3.6pt;mso-position-horizontal:absolute;mso-position-horizontal-relative:text;mso-position-vertical:absolute;mso-position-vertical-relative:text;mso-width-percent:0;mso-height-percent:0;mso-width-relative:margin;mso-height-relative:margin;v-text-anchor:top" o:gfxdata="UEsDBBQABgAIAAAAIQC2gziS/gAAAOEBAAATAAAAW0NvbnRlbnRfVHlwZXNdLnhtbJSRQU7DMBBF&#10;90jcwfIWJU67QAgl6YK0S0CoHGBkTxKLZGx5TGhvj5O2G0SRWNoz/78nu9wcxkFMGNg6quQqL6RA&#10;0s5Y6ir5vt9lD1JwBDIwOMJKHpHlpr69KfdHjyxSmriSfYz+USnWPY7AufNIadK6MEJMx9ApD/oD&#10;OlTrorhX2lFEilmcO2RdNtjC5xDF9pCuTyYBB5bi6bQ4syoJ3g9WQ0ymaiLzg5KdCXlKLjvcW893&#10;SUOqXwnz5DrgnHtJTxOsQfEKIT7DmDSUCaxw7Rqn8787ZsmRM9e2VmPeBN4uqYvTtW7jvijg9N/y&#10;JsXecLq0q+WD6m8AAAD//wMAUEsDBBQABgAIAAAAIQA4/SH/1gAAAJQBAAALAAAAX3JlbHMvLnJl&#10;bHOkkMFqwzAMhu+DvYPRfXGawxijTi+j0GvpHsDYimMaW0Yy2fr2M4PBMnrbUb/Q94l/f/hMi1qR&#10;JVI2sOt6UJgd+ZiDgffL8ekFlFSbvV0oo4EbChzGx4f9GRdb25HMsYhqlCwG5lrLq9biZkxWOiqY&#10;22YiTra2kYMu1l1tQD30/bPm3wwYN0x18gb45AdQl1tp5j/sFB2T0FQ7R0nTNEV3j6o9feQzro1i&#10;OWA14Fm+Q8a1a8+Bvu/d/dMb2JY5uiPbhG/ktn4cqGU/er3pcvwCAAD//wMAUEsDBBQABgAIAAAA&#10;IQAzasFvKQIAACwEAAAOAAAAZHJzL2Uyb0RvYy54bWysU8tu2zAQvBfoPxC813rEThzBcpA6dVEg&#10;fQBpP4AiKYsoyVVJ2pL79VlSjmukt6I6EFztcrg7M1zdjUaTg3Rega1pMcspkZaDUHZX0x/ft++W&#10;lPjArGAarKzpUXp6t377ZjX0lSyhAy2kIwhifTX0Ne1C6Kss87yThvkZ9NJisgVnWMDQ7TLh2IDo&#10;Rmdlnl9nAzjRO+DSe/z7MCXpOuG3reTha9t6GYiuKfYW0urS2sQ1W69YtXOs7xQ/tcH+oQvDlMVL&#10;z1APLDCyd+ovKKO4Aw9tmHEwGbSt4jLNgNMU+atpnjrWyzQLkuP7M03+/8HyL4dvjihR0ytUyjKD&#10;Gm32TDggQpIgxwCkjCwNva+w+KnH8jC+hxHVThP7/hH4T08sbDpmd/LeORg6yQR2WcST2cXRCcdH&#10;kGb4DAJvY/sACWhsnYkUIikE0VGt41kh7INw/HmTz5eLHFMcc1fXRbFcJg0zVr0c750PHyUYEjc1&#10;dWiBBM8Ojz7Edlj1UhJv86CV2CqtU+B2zUY7cmBol2360gSvyrQlQ01vF+UiIVuI55OTjApoZ61M&#10;TZd5/CaDRTo+WJFKAlN62mMn2p74iZRM5ISxGZMg5Zn3BsQRGXMw2RefG246cL8pGdC6NfW/9sxJ&#10;SvQni6zfFvN59HoK5oubEgN3mWkuM8xyhKppoGTabkJ6H5EPC/eoTqsSb1HGqZNTz2jJROfp+UTP&#10;X8ap6s8jXz8DAAD//wMAUEsDBBQABgAIAAAAIQAvjxOI4AAAAAwBAAAPAAAAZHJzL2Rvd25yZXYu&#10;eG1sTI/LboMwEEX3lfoP1kTqpkoMScurmKit1KrbpPkAAxNAwWOEnUD+vpNVsxzN1b3n5NvZ9OKC&#10;o+ssKQhXAQikytYdNQoOv1/LBITzmmrdW0IFV3SwLR4fcp3VdqIdXva+EVxCLtMKWu+HTEpXtWi0&#10;W9kBiX9HOxrt+RwbWY964nLTy3UQRNLojnih1QN+tlid9mej4PgzPb+mU/ntD/HuJfrQXVzaq1JP&#10;i/n9DYTH2f+H4YbP6FAwU2nPVDvRK1im4ZqjCjZRylK3RBAmbFMqSDdxArLI5b1E8QcAAP//AwBQ&#10;SwECLQAUAAYACAAAACEAtoM4kv4AAADhAQAAEwAAAAAAAAAAAAAAAAAAAAAAW0NvbnRlbnRfVHlw&#10;ZXNdLnhtbFBLAQItABQABgAIAAAAIQA4/SH/1gAAAJQBAAALAAAAAAAAAAAAAAAAAC8BAABfcmVs&#10;cy8ucmVsc1BLAQItABQABgAIAAAAIQAzasFvKQIAACwEAAAOAAAAAAAAAAAAAAAAAC4CAABkcnMv&#10;ZTJvRG9jLnhtbFBLAQItABQABgAIAAAAIQAvjxOI4AAAAAwBAAAPAAAAAAAAAAAAAAAAAIMEAABk&#10;cnMvZG93bnJldi54bWxQSwUGAAAAAAQABADzAAAAkAUAAAAA&#10;" stroked="f">
+                <v:textbox>
+                  <w:txbxContent>
+                    <w:p>
+                      <w:pPr>
+                        <w:rPr>
+                          <w:lang w:val="es-419"/>
+                        </w:rPr>
+                      </w:pPr>
+                      <w:r>
+                        <w:rPr>
+                          <w:noProof/>
+                        </w:rPr>
+                        <w:drawing>
+                          <wp:inline distT="0" distB="0" distL="0" distR="0">
+                            <wp:extent cx="6856730" cy="3250598"/>
+                            <wp:effectExtent l="0" t="0" r="1270" b="6985"/>
+                            <wp:docPr id="39" name="Imagen 39" descr="C:\Users\dresj\Desktop\IS PROJECT\announcementEdit.png"/>
+                            <wp:cNvGraphicFramePr>
+                              <a:graphicFrameLocks xmlns:a="http://schemas.openxmlformats.org/drawingml/2006/main" noChangeAspect="1"/>
+                            </wp:cNvGraphicFramePr>
+                            <a:graphic xmlns:a="http://schemas.openxmlformats.org/drawingml/2006/main">
+                              <a:graphicData uri="http://schemas.openxmlformats.org/drawingml/2006/picture">
+                                <pic:pic xmlns:pic="http://schemas.openxmlformats.org/drawingml/2006/picture">
+                                  <pic:nvPicPr>
+                                    <pic:cNvPr id="0" name="Picture 3" descr="C:\Users\dresj\Desktop\IS PROJECT\announcementEdit.png"/>
+                                    <pic:cNvPicPr>
+                                      <a:picLocks noChangeAspect="1" noChangeArrowheads="1"/>
+                                    </pic:cNvPicPr>
+                                  </pic:nvPicPr>
+                                  <pic:blipFill>
+                                    <a:blip r:embed="rId27">
+                                      <a:extLst>
+                                        <a:ext uri="{28A0092B-C50C-407E-A947-70E740481C1C}">
+                                          <a14:useLocalDpi xmlns:a14="http://schemas.microsoft.com/office/drawing/2010/main" val="0"/>
+                                        </a:ext>
+                                      </a:extLst>
+                                    </a:blip>
+                                    <a:srcRect/>
+                                    <a:stretch>
+                                      <a:fillRect/>
+                                    </a:stretch>
+                                  </pic:blipFill>
+                                  <pic:spPr bwMode="auto">
+                                    <a:xfrm>
+                                      <a:off x="0" y="0"/>
+                                      <a:ext cx="6856730" cy="3250598"/>
+                                    </a:xfrm>
+                                    <a:prstGeom prst="rect">
+                                      <a:avLst/>
+                                    </a:prstGeom>
+                                    <a:noFill/>
+                                    <a:ln>
+                                      <a:noFill/>
+                                    </a:ln>
+                                  </pic:spPr>
+                                </pic:pic>
+                              </a:graphicData>
+                            </a:graphic>
+                          </wp:inline>
+                        </w:drawing>
+                      </w:r>
+                    </w:p>
+                  </w:txbxContent>
+                </v:textbox>
+                <w10:wrap type="square"/>
+              </v:shape>
+            </w:pict>
+          </mc:Fallback>
+        </mc:AlternateContent>
+      </w:r>
+      <w:r>
+        <w:rPr>
+          <w:sz w:val="32"/>
+          <w:szCs w:val="32"/>
+        </w:rPr>
+        <w:t>The square in red on the top left corner indicates that after checking the “Edit” checkbox, the label that contains the announcement information, will be transformed into a text area where the value can be changed, and also a light blue button at the bottom will show up to save changes. As in modifying the activity, if changes are not saved, but instead the edit checkbox is clicked for the second time, the text area will be transformed back into label with the original value in the text. Refer to the image below for more details.</w:t>
+      </w:r>
+    </w:p>
+    <w:p>
+      <w:pPr>
+        <w:rPr>
+          <w:sz w:val="32"/>
+          <w:szCs w:val="32"/>
+        </w:rPr>
+      </w:pPr>
+    </w:p>
+    <w:p>
+      <w:pPr>
+        <w:rPr>
+          <w:sz w:val="32"/>
+          <w:szCs w:val="32"/>
+        </w:rPr>
+      </w:pPr>
+      <w:r>
+        <w:rPr>
+          <w:sz w:val="32"/>
+          <w:szCs w:val="32"/>
+        </w:rPr>
+        <w:t xml:space="preserve">After saving changes, the web-page is refreshed with the new content for the announcement and the text area goes back to label. </w:t>
+      </w:r>
+    </w:p>
+    <w:p>
+      <w:pPr>
+        <w:rPr>
+          <w:sz w:val="32"/>
+          <w:szCs w:val="32"/>
+        </w:rPr>
+      </w:pPr>
+    </w:p>
+    <w:p>
+      <w:pPr>
+        <w:rPr>
+          <w:sz w:val="32"/>
+          <w:szCs w:val="32"/>
+        </w:rPr>
+      </w:pPr>
+    </w:p>
+    <w:p>
+      <w:pPr>
+        <w:rPr>
+          <w:sz w:val="32"/>
+          <w:szCs w:val="32"/>
+        </w:rPr>
+      </w:pPr>
+    </w:p>
+    <w:p>
+      <w:pPr>
+        <w:rPr>
+          <w:sz w:val="32"/>
+          <w:szCs w:val="32"/>
+        </w:rPr>
+      </w:pPr>
+    </w:p>
+    <w:p>
+      <w:pPr>
+        <w:rPr>
+          <w:sz w:val="32"/>
+          <w:szCs w:val="32"/>
+        </w:rPr>
+      </w:pPr>
     </w:p>
     <w:p>
       <w:pPr>

</xml_diff>